<commit_message>
Starting Late Night at Jennings quest
</commit_message>
<xml_diff>
--- a/Quest log.docx
+++ b/Quest log.docx
@@ -6922,50 +6922,1305 @@
           <w:szCs w:val="24"/>
           <w:shd w:val="clear" w:color="auto" w:fill="FFFFFF"/>
         </w:rPr>
-        <w:t>). This enables you to write generic code that will work for any Use function.</w:t>
-      </w:r>
-      <w:r>
-        <w:rPr>
-          <w:rFonts w:ascii="Times New Roman" w:hAnsi="Times New Roman" w:cs="Times New Roman"/>
-          <w:color w:val="333333"/>
-          <w:sz w:val="24"/>
-          <w:szCs w:val="24"/>
-          <w:shd w:val="clear" w:color="auto" w:fill="FFFFFF"/>
+        <w:t xml:space="preserve">). This enables you to write generic code that will work for any Use function. </w:t>
+      </w:r>
+    </w:p>
+    <w:p>
+      <w:pPr>
+        <w:rPr>
+          <w:rFonts w:ascii="Times New Roman" w:hAnsi="Times New Roman" w:cs="Times New Roman"/>
+          <w:color w:val="333333"/>
+          <w:sz w:val="24"/>
+          <w:szCs w:val="24"/>
+          <w:shd w:val="clear" w:color="auto" w:fill="FFFFFF"/>
+        </w:rPr>
+      </w:pPr>
+      <w:r>
+        <w:rPr>
+          <w:rFonts w:ascii="Times New Roman" w:hAnsi="Times New Roman" w:cs="Times New Roman"/>
+          <w:color w:val="333333"/>
+          <w:sz w:val="24"/>
+          <w:szCs w:val="24"/>
+          <w:shd w:val="clear" w:color="auto" w:fill="FFFFFF"/>
+        </w:rPr>
+        <w:t xml:space="preserve">When an object is used, the function is called and it returns a </w:t>
+      </w:r>
+      <w:proofErr w:type="spellStart"/>
+      <w:r>
+        <w:rPr>
+          <w:rFonts w:ascii="Times New Roman" w:hAnsi="Times New Roman" w:cs="Times New Roman"/>
+          <w:color w:val="333333"/>
+          <w:sz w:val="24"/>
+          <w:szCs w:val="24"/>
+          <w:shd w:val="clear" w:color="auto" w:fill="FFFFFF"/>
+        </w:rPr>
+        <w:t>bool</w:t>
+      </w:r>
+      <w:proofErr w:type="spellEnd"/>
+      <w:r>
+        <w:rPr>
+          <w:rFonts w:ascii="Times New Roman" w:hAnsi="Times New Roman" w:cs="Times New Roman"/>
+          <w:color w:val="333333"/>
+          <w:sz w:val="24"/>
+          <w:szCs w:val="24"/>
+          <w:shd w:val="clear" w:color="auto" w:fill="FFFFFF"/>
+        </w:rPr>
+        <w:t xml:space="preserve"> value and if it has been used, it will be removed from the inventory. If the health is full, the function will return false and the potion will not get used. </w:t>
+      </w:r>
+    </w:p>
+    <w:p>
+      <w:pPr>
+        <w:rPr>
+          <w:rFonts w:ascii="Times New Roman" w:hAnsi="Times New Roman" w:cs="Times New Roman"/>
+          <w:sz w:val="24"/>
+          <w:szCs w:val="24"/>
+        </w:rPr>
+      </w:pPr>
+      <w:r>
+        <w:rPr>
+          <w:rFonts w:ascii="Times New Roman" w:hAnsi="Times New Roman" w:cs="Times New Roman"/>
+          <w:sz w:val="24"/>
+          <w:szCs w:val="24"/>
+        </w:rPr>
+        <w:t>Getting the Character Control class for changing speed</w:t>
+      </w:r>
+    </w:p>
+    <w:p>
+      <w:pPr>
+        <w:pStyle w:val="ListParagraph"/>
+        <w:numPr>
+          <w:ilvl w:val="0"/>
+          <w:numId w:val="6"/>
+        </w:numPr>
+        <w:rPr>
+          <w:rFonts w:ascii="Times New Roman" w:hAnsi="Times New Roman" w:cs="Times New Roman"/>
+          <w:sz w:val="24"/>
+          <w:szCs w:val="24"/>
+        </w:rPr>
+      </w:pPr>
+      <w:proofErr w:type="spellStart"/>
+      <w:r>
+        <w:rPr>
+          <w:rFonts w:ascii="Times New Roman" w:hAnsi="Times New Roman" w:cs="Times New Roman"/>
+          <w:sz w:val="24"/>
+          <w:szCs w:val="24"/>
+        </w:rPr>
+        <w:t>GameObject</w:t>
+      </w:r>
+      <w:proofErr w:type="spellEnd"/>
+      <w:r>
+        <w:rPr>
+          <w:rFonts w:ascii="Times New Roman" w:hAnsi="Times New Roman" w:cs="Times New Roman"/>
+          <w:sz w:val="24"/>
+          <w:szCs w:val="24"/>
         </w:rPr>
         <w:t xml:space="preserve"> </w:t>
       </w:r>
-    </w:p>
-    <w:p>
-      <w:pPr>
-        <w:rPr>
-          <w:rFonts w:ascii="Times New Roman" w:hAnsi="Times New Roman" w:cs="Times New Roman"/>
-          <w:color w:val="333333"/>
-          <w:sz w:val="24"/>
-          <w:szCs w:val="24"/>
-          <w:shd w:val="clear" w:color="auto" w:fill="FFFFFF"/>
-        </w:rPr>
-      </w:pPr>
-      <w:r>
-        <w:rPr>
-          <w:rFonts w:ascii="Times New Roman" w:hAnsi="Times New Roman" w:cs="Times New Roman"/>
-          <w:color w:val="333333"/>
-          <w:sz w:val="24"/>
-          <w:szCs w:val="24"/>
-          <w:shd w:val="clear" w:color="auto" w:fill="FFFFFF"/>
-        </w:rPr>
-        <w:t xml:space="preserve">When an object is used, the function is called and it returns a bool value and if it has been used, it will be removed from the inventory. If the health is full, the function will return false and the potion will not get used. </w:t>
-      </w:r>
-    </w:p>
-    <w:p>
-      <w:pPr>
-        <w:rPr>
-          <w:rFonts w:ascii="Times New Roman" w:hAnsi="Times New Roman" w:cs="Times New Roman"/>
-          <w:sz w:val="24"/>
-          <w:szCs w:val="24"/>
-        </w:rPr>
-      </w:pPr>
+      <w:proofErr w:type="spellStart"/>
+      <w:r>
+        <w:rPr>
+          <w:rFonts w:ascii="Times New Roman" w:hAnsi="Times New Roman" w:cs="Times New Roman"/>
+          <w:sz w:val="24"/>
+          <w:szCs w:val="24"/>
+        </w:rPr>
+        <w:t>gameObject</w:t>
+      </w:r>
+      <w:proofErr w:type="spellEnd"/>
+      <w:r>
+        <w:rPr>
+          <w:rFonts w:ascii="Times New Roman" w:hAnsi="Times New Roman" w:cs="Times New Roman"/>
+          <w:sz w:val="24"/>
+          <w:szCs w:val="24"/>
+        </w:rPr>
+        <w:t xml:space="preserve"> = </w:t>
+      </w:r>
+      <w:proofErr w:type="spellStart"/>
+      <w:r>
+        <w:rPr>
+          <w:rFonts w:ascii="Times New Roman" w:hAnsi="Times New Roman" w:cs="Times New Roman"/>
+          <w:sz w:val="24"/>
+          <w:szCs w:val="24"/>
+        </w:rPr>
+        <w:t>user.gameObject</w:t>
+      </w:r>
+      <w:proofErr w:type="spellEnd"/>
+      <w:r>
+        <w:rPr>
+          <w:rFonts w:ascii="Times New Roman" w:hAnsi="Times New Roman" w:cs="Times New Roman"/>
+          <w:sz w:val="24"/>
+          <w:szCs w:val="24"/>
+        </w:rPr>
+        <w:t>;</w:t>
+      </w:r>
+    </w:p>
+    <w:p>
+      <w:pPr>
+        <w:pStyle w:val="ListParagraph"/>
+        <w:numPr>
+          <w:ilvl w:val="0"/>
+          <w:numId w:val="6"/>
+        </w:numPr>
+        <w:rPr>
+          <w:rFonts w:ascii="Times New Roman" w:hAnsi="Times New Roman" w:cs="Times New Roman"/>
+          <w:sz w:val="24"/>
+          <w:szCs w:val="24"/>
+        </w:rPr>
+      </w:pPr>
+      <w:proofErr w:type="spellStart"/>
+      <w:r>
+        <w:rPr>
+          <w:rFonts w:ascii="Times New Roman" w:hAnsi="Times New Roman" w:cs="Times New Roman"/>
+          <w:sz w:val="24"/>
+          <w:szCs w:val="24"/>
+        </w:rPr>
+        <w:t>CharacterControl</w:t>
+      </w:r>
+      <w:proofErr w:type="spellEnd"/>
+      <w:r>
+        <w:rPr>
+          <w:rFonts w:ascii="Times New Roman" w:hAnsi="Times New Roman" w:cs="Times New Roman"/>
+          <w:sz w:val="24"/>
+          <w:szCs w:val="24"/>
+        </w:rPr>
+        <w:t xml:space="preserve"> control = </w:t>
+      </w:r>
+      <w:proofErr w:type="spellStart"/>
+      <w:r>
+        <w:rPr>
+          <w:rFonts w:ascii="Times New Roman" w:hAnsi="Times New Roman" w:cs="Times New Roman"/>
+          <w:sz w:val="24"/>
+          <w:szCs w:val="24"/>
+        </w:rPr>
+        <w:t>gameObject.GetComponent</w:t>
+      </w:r>
+      <w:proofErr w:type="spellEnd"/>
+      <w:r>
+        <w:rPr>
+          <w:rFonts w:ascii="Times New Roman" w:hAnsi="Times New Roman" w:cs="Times New Roman"/>
+          <w:sz w:val="24"/>
+          <w:szCs w:val="24"/>
+        </w:rPr>
+        <w:t>&lt;</w:t>
+      </w:r>
+      <w:proofErr w:type="spellStart"/>
+      <w:r>
+        <w:rPr>
+          <w:rFonts w:ascii="Times New Roman" w:hAnsi="Times New Roman" w:cs="Times New Roman"/>
+          <w:sz w:val="24"/>
+          <w:szCs w:val="24"/>
+        </w:rPr>
+        <w:t>CharacterControl</w:t>
+      </w:r>
+      <w:proofErr w:type="spellEnd"/>
+      <w:r>
+        <w:rPr>
+          <w:rFonts w:ascii="Times New Roman" w:hAnsi="Times New Roman" w:cs="Times New Roman"/>
+          <w:sz w:val="24"/>
+          <w:szCs w:val="24"/>
+        </w:rPr>
+        <w:t>&gt;();</w:t>
+      </w:r>
+    </w:p>
+    <w:p>
+      <w:pPr>
+        <w:pStyle w:val="ListParagraph"/>
+        <w:numPr>
+          <w:ilvl w:val="0"/>
+          <w:numId w:val="6"/>
+        </w:numPr>
+        <w:rPr>
+          <w:rFonts w:ascii="Times New Roman" w:hAnsi="Times New Roman" w:cs="Times New Roman"/>
+          <w:sz w:val="24"/>
+          <w:szCs w:val="24"/>
+        </w:rPr>
+      </w:pPr>
+      <w:proofErr w:type="spellStart"/>
+      <w:r>
+        <w:rPr>
+          <w:rFonts w:ascii="Times New Roman" w:hAnsi="Times New Roman" w:cs="Times New Roman"/>
+          <w:sz w:val="24"/>
+          <w:szCs w:val="24"/>
+        </w:rPr>
+        <w:t>Control.ChangeSpeed</w:t>
+      </w:r>
+      <w:proofErr w:type="spellEnd"/>
+      <w:r>
+        <w:rPr>
+          <w:rFonts w:ascii="Times New Roman" w:hAnsi="Times New Roman" w:cs="Times New Roman"/>
+          <w:sz w:val="24"/>
+          <w:szCs w:val="24"/>
+        </w:rPr>
+        <w:t xml:space="preserve"> = </w:t>
+      </w:r>
+    </w:p>
+    <w:p>
+      <w:pPr>
+        <w:rPr>
+          <w:rFonts w:ascii="Times New Roman" w:hAnsi="Times New Roman" w:cs="Times New Roman"/>
+          <w:sz w:val="24"/>
+          <w:szCs w:val="24"/>
+        </w:rPr>
+      </w:pPr>
+    </w:p>
+    <w:p>
+      <w:pPr>
+        <w:rPr>
+          <w:rFonts w:ascii="Times New Roman" w:hAnsi="Times New Roman" w:cs="Times New Roman"/>
+          <w:b/>
+          <w:bCs/>
+          <w:sz w:val="32"/>
+          <w:szCs w:val="32"/>
+          <w:u w:val="single"/>
+        </w:rPr>
+      </w:pPr>
+      <w:r>
+        <w:rPr>
+          <w:rFonts w:ascii="Times New Roman" w:hAnsi="Times New Roman" w:cs="Times New Roman"/>
+          <w:b/>
+          <w:bCs/>
+          <w:sz w:val="32"/>
+          <w:szCs w:val="32"/>
+          <w:u w:val="single"/>
+        </w:rPr>
+        <w:t>Late Night at Jennings Project</w:t>
+      </w:r>
+    </w:p>
+    <w:p>
+      <w:pPr>
+        <w:rPr>
+          <w:rFonts w:ascii="Times New Roman" w:hAnsi="Times New Roman" w:cs="Times New Roman"/>
+          <w:color w:val="333333"/>
+          <w:sz w:val="24"/>
+          <w:szCs w:val="24"/>
+          <w:shd w:val="clear" w:color="auto" w:fill="FFFFFF"/>
+        </w:rPr>
+      </w:pPr>
+      <w:r>
+        <w:rPr>
+          <w:rFonts w:ascii="Times New Roman" w:hAnsi="Times New Roman" w:cs="Times New Roman"/>
+          <w:color w:val="333333"/>
+          <w:sz w:val="24"/>
+          <w:szCs w:val="24"/>
+          <w:shd w:val="clear" w:color="auto" w:fill="FFFFFF"/>
+        </w:rPr>
+        <w:t>The</w:t>
+      </w:r>
+      <w:r>
+        <w:rPr>
+          <w:rFonts w:ascii="Times New Roman" w:hAnsi="Times New Roman" w:cs="Times New Roman"/>
+          <w:color w:val="333333"/>
+          <w:sz w:val="24"/>
+          <w:szCs w:val="24"/>
+          <w:shd w:val="clear" w:color="auto" w:fill="FFFFFF"/>
+        </w:rPr>
+        <w:t xml:space="preserve"> </w:t>
+      </w:r>
+      <w:proofErr w:type="spellStart"/>
+      <w:r>
+        <w:rPr>
+          <w:rFonts w:ascii="Times New Roman" w:hAnsi="Times New Roman" w:cs="Times New Roman"/>
+          <w:color w:val="333333"/>
+          <w:sz w:val="24"/>
+          <w:szCs w:val="24"/>
+          <w:shd w:val="clear" w:color="auto" w:fill="FFFFFF"/>
+        </w:rPr>
+        <w:t>GameObject</w:t>
+      </w:r>
+      <w:proofErr w:type="spellEnd"/>
+      <w:r>
+        <w:rPr>
+          <w:rFonts w:ascii="Times New Roman" w:hAnsi="Times New Roman" w:cs="Times New Roman"/>
+          <w:color w:val="333333"/>
+          <w:sz w:val="24"/>
+          <w:szCs w:val="24"/>
+          <w:shd w:val="clear" w:color="auto" w:fill="FFFFFF"/>
+        </w:rPr>
+        <w:t>, John Lemon,</w:t>
+      </w:r>
+      <w:r>
+        <w:rPr>
+          <w:rFonts w:ascii="Times New Roman" w:hAnsi="Times New Roman" w:cs="Times New Roman"/>
+          <w:color w:val="333333"/>
+          <w:sz w:val="24"/>
+          <w:szCs w:val="24"/>
+          <w:shd w:val="clear" w:color="auto" w:fill="FFFFFF"/>
+        </w:rPr>
+        <w:t xml:space="preserve"> has a component called a </w:t>
+      </w:r>
+      <w:r>
+        <w:rPr>
+          <w:rFonts w:ascii="Times New Roman" w:hAnsi="Times New Roman" w:cs="Times New Roman"/>
+          <w:b/>
+          <w:bCs/>
+          <w:color w:val="333333"/>
+          <w:sz w:val="24"/>
+          <w:szCs w:val="24"/>
+          <w:shd w:val="clear" w:color="auto" w:fill="FFFFFF"/>
+        </w:rPr>
+        <w:t>Skinned Mesh Renderer</w:t>
+      </w:r>
+      <w:r>
+        <w:rPr>
+          <w:rFonts w:ascii="Times New Roman" w:hAnsi="Times New Roman" w:cs="Times New Roman"/>
+          <w:color w:val="333333"/>
+          <w:sz w:val="24"/>
+          <w:szCs w:val="24"/>
+          <w:shd w:val="clear" w:color="auto" w:fill="FFFFFF"/>
+        </w:rPr>
+        <w:t xml:space="preserve">. This is what </w:t>
+      </w:r>
+      <w:r>
+        <w:rPr>
+          <w:rFonts w:ascii="Times New Roman" w:hAnsi="Times New Roman" w:cs="Times New Roman"/>
+          <w:color w:val="333333"/>
+          <w:sz w:val="24"/>
+          <w:szCs w:val="24"/>
+          <w:shd w:val="clear" w:color="auto" w:fill="FFFFFF"/>
+        </w:rPr>
+        <w:t>enables you to see the character.</w:t>
+      </w:r>
+    </w:p>
+    <w:p>
+      <w:pPr>
+        <w:rPr>
+          <w:rFonts w:ascii="Times New Roman" w:hAnsi="Times New Roman" w:cs="Times New Roman"/>
+          <w:color w:val="333333"/>
+          <w:sz w:val="24"/>
+          <w:szCs w:val="24"/>
+          <w:shd w:val="clear" w:color="auto" w:fill="FFFFFF"/>
+        </w:rPr>
+      </w:pPr>
+      <w:r>
+        <w:rPr>
+          <w:rFonts w:ascii="Times New Roman" w:hAnsi="Times New Roman" w:cs="Times New Roman"/>
+          <w:color w:val="333333"/>
+          <w:sz w:val="24"/>
+          <w:szCs w:val="24"/>
+          <w:shd w:val="clear" w:color="auto" w:fill="FFFFFF"/>
+        </w:rPr>
+        <w:t xml:space="preserve">the Animator component on the character’s parent </w:t>
+      </w:r>
+      <w:proofErr w:type="spellStart"/>
+      <w:r>
+        <w:rPr>
+          <w:rFonts w:ascii="Times New Roman" w:hAnsi="Times New Roman" w:cs="Times New Roman"/>
+          <w:color w:val="333333"/>
+          <w:sz w:val="24"/>
+          <w:szCs w:val="24"/>
+          <w:shd w:val="clear" w:color="auto" w:fill="FFFFFF"/>
+        </w:rPr>
+        <w:t>GameObject</w:t>
+      </w:r>
+      <w:proofErr w:type="spellEnd"/>
+      <w:r>
+        <w:rPr>
+          <w:rFonts w:ascii="Times New Roman" w:hAnsi="Times New Roman" w:cs="Times New Roman"/>
+          <w:color w:val="333333"/>
+          <w:sz w:val="24"/>
+          <w:szCs w:val="24"/>
+          <w:shd w:val="clear" w:color="auto" w:fill="FFFFFF"/>
+        </w:rPr>
+        <w:t xml:space="preserve"> will change the rotation of all the bone </w:t>
+      </w:r>
+      <w:proofErr w:type="spellStart"/>
+      <w:r>
+        <w:rPr>
+          <w:rFonts w:ascii="Times New Roman" w:hAnsi="Times New Roman" w:cs="Times New Roman"/>
+          <w:color w:val="333333"/>
+          <w:sz w:val="24"/>
+          <w:szCs w:val="24"/>
+          <w:shd w:val="clear" w:color="auto" w:fill="FFFFFF"/>
+        </w:rPr>
+        <w:t>GameObject</w:t>
+      </w:r>
+      <w:proofErr w:type="spellEnd"/>
+      <w:r>
+        <w:rPr>
+          <w:rFonts w:ascii="Times New Roman" w:hAnsi="Times New Roman" w:cs="Times New Roman"/>
+          <w:color w:val="333333"/>
+          <w:sz w:val="24"/>
+          <w:szCs w:val="24"/>
+          <w:shd w:val="clear" w:color="auto" w:fill="FFFFFF"/>
+        </w:rPr>
+        <w:t xml:space="preserve"> Transform components</w:t>
+      </w:r>
+      <w:r>
+        <w:rPr>
+          <w:rFonts w:ascii="Times New Roman" w:hAnsi="Times New Roman" w:cs="Times New Roman"/>
+          <w:color w:val="333333"/>
+          <w:sz w:val="24"/>
+          <w:szCs w:val="24"/>
+          <w:shd w:val="clear" w:color="auto" w:fill="FFFFFF"/>
+        </w:rPr>
+        <w:t>.</w:t>
+      </w:r>
+    </w:p>
+    <w:p>
+      <w:pPr>
+        <w:rPr>
+          <w:rFonts w:ascii="Times New Roman" w:hAnsi="Times New Roman" w:cs="Times New Roman"/>
+          <w:color w:val="333333"/>
+          <w:sz w:val="24"/>
+          <w:szCs w:val="24"/>
+          <w:shd w:val="clear" w:color="auto" w:fill="FFFFFF"/>
+        </w:rPr>
+      </w:pPr>
+      <w:r>
+        <w:rPr>
+          <w:rFonts w:ascii="Times New Roman" w:hAnsi="Times New Roman" w:cs="Times New Roman"/>
+          <w:color w:val="333333"/>
+          <w:sz w:val="24"/>
+          <w:szCs w:val="24"/>
+          <w:shd w:val="clear" w:color="auto" w:fill="FFFFFF"/>
+        </w:rPr>
+        <w:t>In Unity, models work like read-only Prefabs. They’re blueprints for creating instances of that model, but the blueprint itself cannot be changed.</w:t>
+      </w:r>
+    </w:p>
+    <w:p>
+      <w:pPr>
+        <w:rPr>
+          <w:rFonts w:ascii="Times New Roman" w:hAnsi="Times New Roman" w:cs="Times New Roman"/>
+          <w:color w:val="333333"/>
+          <w:sz w:val="24"/>
+          <w:szCs w:val="24"/>
+          <w:shd w:val="clear" w:color="auto" w:fill="FFFFFF"/>
+        </w:rPr>
+      </w:pPr>
+      <w:r>
+        <w:rPr>
+          <w:rFonts w:ascii="Times New Roman" w:hAnsi="Times New Roman" w:cs="Times New Roman"/>
+          <w:color w:val="333333"/>
+          <w:sz w:val="24"/>
+          <w:szCs w:val="24"/>
+          <w:shd w:val="clear" w:color="auto" w:fill="FFFFFF"/>
+        </w:rPr>
+        <w:t xml:space="preserve">The first property is called </w:t>
+      </w:r>
+      <w:r>
+        <w:rPr>
+          <w:rFonts w:ascii="Times New Roman" w:hAnsi="Times New Roman" w:cs="Times New Roman"/>
+          <w:b/>
+          <w:bCs/>
+          <w:color w:val="333333"/>
+          <w:sz w:val="24"/>
+          <w:szCs w:val="24"/>
+          <w:shd w:val="clear" w:color="auto" w:fill="FFFFFF"/>
+        </w:rPr>
+        <w:t>Controller</w:t>
+      </w:r>
+      <w:r>
+        <w:rPr>
+          <w:rFonts w:ascii="Times New Roman" w:hAnsi="Times New Roman" w:cs="Times New Roman"/>
+          <w:color w:val="333333"/>
+          <w:sz w:val="24"/>
+          <w:szCs w:val="24"/>
+          <w:shd w:val="clear" w:color="auto" w:fill="FFFFFF"/>
+        </w:rPr>
+        <w:t xml:space="preserve">. Animator Controllers contain a </w:t>
+      </w:r>
+      <w:r>
+        <w:rPr>
+          <w:rFonts w:ascii="Times New Roman" w:hAnsi="Times New Roman" w:cs="Times New Roman"/>
+          <w:b/>
+          <w:bCs/>
+          <w:color w:val="333333"/>
+          <w:sz w:val="24"/>
+          <w:szCs w:val="24"/>
+          <w:shd w:val="clear" w:color="auto" w:fill="FFFFFF"/>
+        </w:rPr>
+        <w:t>state machine</w:t>
+      </w:r>
+      <w:r>
+        <w:rPr>
+          <w:rFonts w:ascii="Times New Roman" w:hAnsi="Times New Roman" w:cs="Times New Roman"/>
+          <w:color w:val="333333"/>
+          <w:sz w:val="24"/>
+          <w:szCs w:val="24"/>
+          <w:shd w:val="clear" w:color="auto" w:fill="FFFFFF"/>
+        </w:rPr>
+        <w:t xml:space="preserve"> which determines what animation the Animator component should be setting for its hierarchy at any given time.</w:t>
+      </w:r>
+    </w:p>
+    <w:p>
+      <w:pPr>
+        <w:rPr>
+          <w:rFonts w:ascii="Times New Roman" w:hAnsi="Times New Roman" w:cs="Times New Roman"/>
+          <w:color w:val="333333"/>
+          <w:sz w:val="24"/>
+          <w:szCs w:val="24"/>
+          <w:shd w:val="clear" w:color="auto" w:fill="FFFFFF"/>
+        </w:rPr>
+      </w:pPr>
+      <w:r>
+        <w:rPr>
+          <w:rFonts w:ascii="Times New Roman" w:hAnsi="Times New Roman" w:cs="Times New Roman"/>
+          <w:color w:val="333333"/>
+          <w:sz w:val="24"/>
+          <w:szCs w:val="24"/>
+          <w:shd w:val="clear" w:color="auto" w:fill="FFFFFF"/>
+        </w:rPr>
+        <w:t>Animator Controllers have Layers and Parameters</w:t>
+      </w:r>
+    </w:p>
+    <w:p>
+      <w:pPr>
+        <w:pStyle w:val="ListParagraph"/>
+        <w:numPr>
+          <w:ilvl w:val="0"/>
+          <w:numId w:val="5"/>
+        </w:numPr>
+        <w:rPr>
+          <w:rFonts w:ascii="Times New Roman" w:hAnsi="Times New Roman" w:cs="Times New Roman"/>
+          <w:sz w:val="24"/>
+          <w:szCs w:val="24"/>
+        </w:rPr>
+      </w:pPr>
+      <w:r>
+        <w:rPr>
+          <w:rFonts w:ascii="Times New Roman" w:hAnsi="Times New Roman" w:cs="Times New Roman"/>
+          <w:sz w:val="24"/>
+          <w:szCs w:val="24"/>
+        </w:rPr>
+        <w:t xml:space="preserve">Parameters- The Animator Controller’s State machine makes decisions based on the current values of its Animator parameters. </w:t>
+      </w:r>
+    </w:p>
+    <w:p>
+      <w:pPr>
+        <w:pStyle w:val="ListParagraph"/>
+        <w:numPr>
+          <w:ilvl w:val="0"/>
+          <w:numId w:val="5"/>
+        </w:numPr>
+        <w:rPr>
+          <w:rFonts w:ascii="Times New Roman" w:hAnsi="Times New Roman" w:cs="Times New Roman"/>
+          <w:sz w:val="24"/>
+          <w:szCs w:val="24"/>
+        </w:rPr>
+      </w:pPr>
+      <w:r>
+        <w:rPr>
+          <w:rFonts w:ascii="Times New Roman" w:hAnsi="Times New Roman" w:cs="Times New Roman"/>
+          <w:color w:val="333333"/>
+          <w:sz w:val="24"/>
+          <w:szCs w:val="24"/>
+          <w:shd w:val="clear" w:color="auto" w:fill="FFFFFF"/>
+        </w:rPr>
+        <w:t>You will need one parameter for every independent variable which can affect the animation that the character is playing.</w:t>
+      </w:r>
+    </w:p>
+    <w:p>
+      <w:pPr>
+        <w:pStyle w:val="ListParagraph"/>
+        <w:numPr>
+          <w:ilvl w:val="0"/>
+          <w:numId w:val="5"/>
+        </w:numPr>
+        <w:rPr>
+          <w:rFonts w:ascii="Times New Roman" w:hAnsi="Times New Roman" w:cs="Times New Roman"/>
+          <w:sz w:val="24"/>
+          <w:szCs w:val="24"/>
+        </w:rPr>
+      </w:pPr>
+      <w:r>
+        <w:rPr>
+          <w:rFonts w:ascii="Times New Roman" w:hAnsi="Times New Roman" w:cs="Times New Roman"/>
+          <w:sz w:val="24"/>
+          <w:szCs w:val="24"/>
+        </w:rPr>
+        <w:lastRenderedPageBreak/>
+        <w:t>Four types of parameters: float (a number with a decimal place), int, bool, trigger (doesn’t hold a value, this causes a change from one animation to another)</w:t>
+      </w:r>
+    </w:p>
+    <w:p>
+      <w:pPr>
+        <w:rPr>
+          <w:rFonts w:ascii="Times New Roman" w:hAnsi="Times New Roman" w:cs="Times New Roman"/>
+          <w:sz w:val="24"/>
+          <w:szCs w:val="24"/>
+        </w:rPr>
+      </w:pPr>
+      <w:r>
+        <w:rPr>
+          <w:rFonts w:ascii="Times New Roman" w:hAnsi="Times New Roman" w:cs="Times New Roman"/>
+          <w:sz w:val="24"/>
+          <w:szCs w:val="24"/>
+        </w:rPr>
+        <w:t>Animating</w:t>
+      </w:r>
+    </w:p>
+    <w:p>
+      <w:pPr>
+        <w:pStyle w:val="ListParagraph"/>
+        <w:numPr>
+          <w:ilvl w:val="0"/>
+          <w:numId w:val="7"/>
+        </w:numPr>
+        <w:rPr>
+          <w:rFonts w:ascii="Times New Roman" w:hAnsi="Times New Roman" w:cs="Times New Roman"/>
+          <w:sz w:val="24"/>
+          <w:szCs w:val="24"/>
+        </w:rPr>
+      </w:pPr>
+      <w:r>
+        <w:rPr>
+          <w:rFonts w:ascii="Times New Roman" w:hAnsi="Times New Roman" w:cs="Times New Roman"/>
+          <w:sz w:val="24"/>
+          <w:szCs w:val="24"/>
+        </w:rPr>
+        <w:t>Drag the animation from into the editor</w:t>
+      </w:r>
+    </w:p>
+    <w:p>
+      <w:pPr>
+        <w:pStyle w:val="ListParagraph"/>
+        <w:numPr>
+          <w:ilvl w:val="0"/>
+          <w:numId w:val="7"/>
+        </w:numPr>
+        <w:rPr>
+          <w:rFonts w:ascii="Times New Roman" w:hAnsi="Times New Roman" w:cs="Times New Roman"/>
+          <w:sz w:val="24"/>
+          <w:szCs w:val="24"/>
+        </w:rPr>
+      </w:pPr>
+      <w:r>
+        <w:rPr>
+          <w:rFonts w:ascii="Arial" w:hAnsi="Arial" w:cs="Arial"/>
+          <w:color w:val="333333"/>
+          <w:shd w:val="clear" w:color="auto" w:fill="FFFFFF"/>
+        </w:rPr>
+        <w:t>The default state is displayed in</w:t>
+      </w:r>
+      <w:r>
+        <w:rPr>
+          <w:rFonts w:ascii="Arial" w:hAnsi="Arial" w:cs="Arial"/>
+          <w:b/>
+          <w:bCs/>
+          <w:color w:val="333333"/>
+          <w:shd w:val="clear" w:color="auto" w:fill="FFFFFF"/>
+        </w:rPr>
+        <w:t xml:space="preserve"> orange</w:t>
+      </w:r>
+      <w:r>
+        <w:rPr>
+          <w:rFonts w:ascii="Arial" w:hAnsi="Arial" w:cs="Arial"/>
+          <w:color w:val="333333"/>
+          <w:shd w:val="clear" w:color="auto" w:fill="FFFFFF"/>
+        </w:rPr>
+        <w:t xml:space="preserve">. In this case, the default state is </w:t>
+      </w:r>
+      <w:r>
+        <w:rPr>
+          <w:rFonts w:ascii="Arial" w:hAnsi="Arial" w:cs="Arial"/>
+          <w:b/>
+          <w:bCs/>
+          <w:color w:val="333333"/>
+          <w:shd w:val="clear" w:color="auto" w:fill="FFFFFF"/>
+        </w:rPr>
+        <w:t>Idle</w:t>
+      </w:r>
+      <w:r>
+        <w:rPr>
+          <w:rFonts w:ascii="Arial" w:hAnsi="Arial" w:cs="Arial"/>
+          <w:color w:val="333333"/>
+          <w:shd w:val="clear" w:color="auto" w:fill="FFFFFF"/>
+        </w:rPr>
+        <w:t xml:space="preserve"> because </w:t>
+      </w:r>
+      <w:r>
+        <w:rPr>
+          <w:rFonts w:ascii="Times New Roman" w:hAnsi="Times New Roman" w:cs="Times New Roman"/>
+          <w:color w:val="333333"/>
+          <w:sz w:val="24"/>
+          <w:szCs w:val="24"/>
+          <w:shd w:val="clear" w:color="auto" w:fill="FFFFFF"/>
+        </w:rPr>
+        <w:t>you dragged it in first.</w:t>
+      </w:r>
+    </w:p>
+    <w:p>
+      <w:pPr>
+        <w:pStyle w:val="ListParagraph"/>
+        <w:numPr>
+          <w:ilvl w:val="0"/>
+          <w:numId w:val="7"/>
+        </w:numPr>
+        <w:rPr>
+          <w:rFonts w:ascii="Times New Roman" w:hAnsi="Times New Roman" w:cs="Times New Roman"/>
+          <w:sz w:val="24"/>
+          <w:szCs w:val="24"/>
+        </w:rPr>
+      </w:pPr>
+      <w:r>
+        <w:rPr>
+          <w:rFonts w:ascii="Times New Roman" w:hAnsi="Times New Roman" w:cs="Times New Roman"/>
+          <w:color w:val="333333"/>
+          <w:sz w:val="24"/>
+          <w:szCs w:val="24"/>
+          <w:shd w:val="clear" w:color="auto" w:fill="FFFFFF"/>
+        </w:rPr>
+        <w:t xml:space="preserve">In order to add some logic, you need to make </w:t>
+      </w:r>
+      <w:r>
+        <w:rPr>
+          <w:rFonts w:ascii="Times New Roman" w:hAnsi="Times New Roman" w:cs="Times New Roman"/>
+          <w:b/>
+          <w:bCs/>
+          <w:color w:val="333333"/>
+          <w:sz w:val="24"/>
+          <w:szCs w:val="24"/>
+          <w:shd w:val="clear" w:color="auto" w:fill="FFFFFF"/>
+        </w:rPr>
+        <w:t>Animator Transitions</w:t>
+      </w:r>
+      <w:r>
+        <w:rPr>
+          <w:rFonts w:ascii="Times New Roman" w:hAnsi="Times New Roman" w:cs="Times New Roman"/>
+          <w:color w:val="333333"/>
+          <w:sz w:val="24"/>
+          <w:szCs w:val="24"/>
+          <w:shd w:val="clear" w:color="auto" w:fill="FFFFFF"/>
+        </w:rPr>
+        <w:t>.</w:t>
+      </w:r>
+    </w:p>
+    <w:p>
+      <w:pPr>
+        <w:pStyle w:val="ListParagraph"/>
+        <w:numPr>
+          <w:ilvl w:val="0"/>
+          <w:numId w:val="7"/>
+        </w:numPr>
+        <w:rPr>
+          <w:rFonts w:ascii="Times New Roman" w:hAnsi="Times New Roman" w:cs="Times New Roman"/>
+          <w:sz w:val="24"/>
+          <w:szCs w:val="24"/>
+        </w:rPr>
+      </w:pPr>
+      <w:r>
+        <w:rPr>
+          <w:rFonts w:ascii="Times New Roman" w:hAnsi="Times New Roman" w:cs="Times New Roman"/>
+          <w:color w:val="333333"/>
+          <w:sz w:val="24"/>
+          <w:szCs w:val="24"/>
+          <w:shd w:val="clear" w:color="auto" w:fill="FFFFFF"/>
+        </w:rPr>
+        <w:t>Your character needs to be able to change back to idle from walking, so repeat this process to create a transition from Walk to Idle.</w:t>
+      </w:r>
+    </w:p>
+    <w:p>
+      <w:pPr>
+        <w:pStyle w:val="ListParagraph"/>
+        <w:numPr>
+          <w:ilvl w:val="0"/>
+          <w:numId w:val="7"/>
+        </w:numPr>
+        <w:rPr>
+          <w:rFonts w:ascii="Times New Roman" w:hAnsi="Times New Roman" w:cs="Times New Roman"/>
+          <w:sz w:val="24"/>
+          <w:szCs w:val="24"/>
+        </w:rPr>
+      </w:pPr>
+      <w:r>
+        <w:rPr>
+          <w:rFonts w:ascii="Times New Roman" w:hAnsi="Times New Roman" w:cs="Times New Roman"/>
+          <w:color w:val="333333"/>
+          <w:sz w:val="24"/>
+          <w:szCs w:val="24"/>
+          <w:shd w:val="clear" w:color="auto" w:fill="FFFFFF"/>
+        </w:rPr>
+        <w:t>If Has Exit Time is true (the checkbox is enabled) then after a certain amount of time has passed the transition will automatically be taken and the state machine will play the next state.</w:t>
+      </w:r>
+    </w:p>
+    <w:p>
+      <w:pPr>
+        <w:pStyle w:val="ListParagraph"/>
+        <w:numPr>
+          <w:ilvl w:val="0"/>
+          <w:numId w:val="7"/>
+        </w:numPr>
+        <w:rPr>
+          <w:rFonts w:ascii="Times New Roman" w:hAnsi="Times New Roman" w:cs="Times New Roman"/>
+          <w:sz w:val="24"/>
+          <w:szCs w:val="24"/>
+        </w:rPr>
+      </w:pPr>
+      <w:r>
+        <w:rPr>
+          <w:rFonts w:ascii="Times New Roman" w:hAnsi="Times New Roman" w:cs="Times New Roman"/>
+          <w:color w:val="333333"/>
+          <w:sz w:val="24"/>
+          <w:szCs w:val="24"/>
+          <w:shd w:val="clear" w:color="auto" w:fill="FFFFFF"/>
+        </w:rPr>
+        <w:t xml:space="preserve">Provide a reason to make transition with a </w:t>
+      </w:r>
+      <w:r>
+        <w:rPr>
+          <w:rFonts w:ascii="Times New Roman" w:hAnsi="Times New Roman" w:cs="Times New Roman"/>
+          <w:b/>
+          <w:bCs/>
+          <w:color w:val="333333"/>
+          <w:sz w:val="24"/>
+          <w:szCs w:val="24"/>
+          <w:shd w:val="clear" w:color="auto" w:fill="FFFFFF"/>
+        </w:rPr>
+        <w:t>Condition</w:t>
+      </w:r>
+    </w:p>
+    <w:p>
+      <w:pPr>
+        <w:pStyle w:val="ListParagraph"/>
+        <w:numPr>
+          <w:ilvl w:val="0"/>
+          <w:numId w:val="7"/>
+        </w:numPr>
+        <w:rPr>
+          <w:rFonts w:ascii="Times New Roman" w:hAnsi="Times New Roman" w:cs="Times New Roman"/>
+          <w:sz w:val="24"/>
+          <w:szCs w:val="24"/>
+        </w:rPr>
+      </w:pPr>
+      <w:r>
+        <w:rPr>
+          <w:rFonts w:ascii="Times New Roman" w:hAnsi="Times New Roman" w:cs="Times New Roman"/>
+          <w:color w:val="333333"/>
+          <w:sz w:val="24"/>
+          <w:szCs w:val="24"/>
+          <w:shd w:val="clear" w:color="auto" w:fill="FFFFFF"/>
+        </w:rPr>
+        <w:t xml:space="preserve">The transition from Idle to Walk is required when the character is walking — that is, when </w:t>
+      </w:r>
+      <w:proofErr w:type="spellStart"/>
+      <w:r>
+        <w:rPr>
+          <w:rFonts w:ascii="Times New Roman" w:hAnsi="Times New Roman" w:cs="Times New Roman"/>
+          <w:b/>
+          <w:bCs/>
+          <w:color w:val="333333"/>
+          <w:sz w:val="24"/>
+          <w:szCs w:val="24"/>
+          <w:shd w:val="clear" w:color="auto" w:fill="FFFFFF"/>
+        </w:rPr>
+        <w:t>IsWalking</w:t>
+      </w:r>
+      <w:proofErr w:type="spellEnd"/>
+      <w:r>
+        <w:rPr>
+          <w:rFonts w:ascii="Times New Roman" w:hAnsi="Times New Roman" w:cs="Times New Roman"/>
+          <w:color w:val="333333"/>
+          <w:sz w:val="24"/>
+          <w:szCs w:val="24"/>
+          <w:shd w:val="clear" w:color="auto" w:fill="FFFFFF"/>
+        </w:rPr>
+        <w:t xml:space="preserve"> is </w:t>
+      </w:r>
+      <w:r>
+        <w:rPr>
+          <w:rFonts w:ascii="Times New Roman" w:hAnsi="Times New Roman" w:cs="Times New Roman"/>
+          <w:b/>
+          <w:bCs/>
+          <w:color w:val="333333"/>
+          <w:sz w:val="24"/>
+          <w:szCs w:val="24"/>
+          <w:shd w:val="clear" w:color="auto" w:fill="FFFFFF"/>
+        </w:rPr>
+        <w:t>true</w:t>
+      </w:r>
+      <w:r>
+        <w:rPr>
+          <w:rFonts w:ascii="Times New Roman" w:hAnsi="Times New Roman" w:cs="Times New Roman"/>
+          <w:color w:val="333333"/>
+          <w:sz w:val="24"/>
+          <w:szCs w:val="24"/>
+          <w:shd w:val="clear" w:color="auto" w:fill="FFFFFF"/>
+        </w:rPr>
+        <w:t>.</w:t>
+      </w:r>
+    </w:p>
+    <w:p>
+      <w:pPr>
+        <w:pStyle w:val="ListParagraph"/>
+        <w:numPr>
+          <w:ilvl w:val="0"/>
+          <w:numId w:val="7"/>
+        </w:numPr>
+        <w:rPr>
+          <w:rFonts w:ascii="Times New Roman" w:hAnsi="Times New Roman" w:cs="Times New Roman"/>
+          <w:sz w:val="24"/>
+          <w:szCs w:val="24"/>
+        </w:rPr>
+      </w:pPr>
+      <w:r>
+        <w:rPr>
+          <w:rFonts w:ascii="Times New Roman" w:hAnsi="Times New Roman" w:cs="Times New Roman"/>
+          <w:color w:val="333333"/>
+          <w:sz w:val="24"/>
+          <w:szCs w:val="24"/>
+          <w:shd w:val="clear" w:color="auto" w:fill="FFFFFF"/>
+        </w:rPr>
+        <w:t xml:space="preserve">Select the </w:t>
+      </w:r>
+      <w:proofErr w:type="spellStart"/>
+      <w:r>
+        <w:rPr>
+          <w:rFonts w:ascii="Times New Roman" w:hAnsi="Times New Roman" w:cs="Times New Roman"/>
+          <w:color w:val="333333"/>
+          <w:sz w:val="24"/>
+          <w:szCs w:val="24"/>
+          <w:shd w:val="clear" w:color="auto" w:fill="FFFFFF"/>
+        </w:rPr>
+        <w:t>JohnLemon</w:t>
+      </w:r>
+      <w:proofErr w:type="spellEnd"/>
+      <w:r>
+        <w:rPr>
+          <w:rFonts w:ascii="Times New Roman" w:hAnsi="Times New Roman" w:cs="Times New Roman"/>
+          <w:color w:val="333333"/>
+          <w:sz w:val="24"/>
+          <w:szCs w:val="24"/>
+          <w:shd w:val="clear" w:color="auto" w:fill="FFFFFF"/>
+        </w:rPr>
+        <w:t xml:space="preserve"> </w:t>
+      </w:r>
+      <w:proofErr w:type="spellStart"/>
+      <w:r>
+        <w:rPr>
+          <w:rFonts w:ascii="Times New Roman" w:hAnsi="Times New Roman" w:cs="Times New Roman"/>
+          <w:color w:val="333333"/>
+          <w:sz w:val="24"/>
+          <w:szCs w:val="24"/>
+          <w:shd w:val="clear" w:color="auto" w:fill="FFFFFF"/>
+        </w:rPr>
+        <w:t>GameObject</w:t>
+      </w:r>
+      <w:proofErr w:type="spellEnd"/>
+      <w:r>
+        <w:rPr>
+          <w:rFonts w:ascii="Times New Roman" w:hAnsi="Times New Roman" w:cs="Times New Roman"/>
+          <w:color w:val="333333"/>
+          <w:sz w:val="24"/>
+          <w:szCs w:val="24"/>
+          <w:shd w:val="clear" w:color="auto" w:fill="FFFFFF"/>
+        </w:rPr>
+        <w:t xml:space="preserve"> in the Hierarchy, then drag the Animator Controller to the Controller property of its Animator component in the Inspector.</w:t>
+      </w:r>
+    </w:p>
+    <w:p>
+      <w:pPr>
+        <w:pStyle w:val="ListParagraph"/>
+        <w:numPr>
+          <w:ilvl w:val="0"/>
+          <w:numId w:val="7"/>
+        </w:numPr>
+        <w:rPr>
+          <w:rFonts w:ascii="Times New Roman" w:hAnsi="Times New Roman" w:cs="Times New Roman"/>
+          <w:sz w:val="24"/>
+          <w:szCs w:val="24"/>
+        </w:rPr>
+      </w:pPr>
+      <w:r>
+        <w:rPr>
+          <w:rFonts w:ascii="Times New Roman" w:hAnsi="Times New Roman" w:cs="Times New Roman"/>
+          <w:color w:val="333333"/>
+          <w:sz w:val="24"/>
+          <w:szCs w:val="24"/>
+          <w:shd w:val="clear" w:color="auto" w:fill="FFFFFF"/>
+        </w:rPr>
+        <w:t xml:space="preserve">A </w:t>
+      </w:r>
+      <w:proofErr w:type="spellStart"/>
+      <w:r>
+        <w:rPr>
+          <w:rFonts w:ascii="Times New Roman" w:hAnsi="Times New Roman" w:cs="Times New Roman"/>
+          <w:b/>
+          <w:bCs/>
+          <w:color w:val="333333"/>
+          <w:sz w:val="24"/>
+          <w:szCs w:val="24"/>
+          <w:shd w:val="clear" w:color="auto" w:fill="FFFFFF"/>
+        </w:rPr>
+        <w:t>Rigidbody</w:t>
+      </w:r>
+      <w:proofErr w:type="spellEnd"/>
+      <w:r>
+        <w:rPr>
+          <w:rFonts w:ascii="Times New Roman" w:hAnsi="Times New Roman" w:cs="Times New Roman"/>
+          <w:color w:val="333333"/>
+          <w:sz w:val="24"/>
+          <w:szCs w:val="24"/>
+          <w:shd w:val="clear" w:color="auto" w:fill="FFFFFF"/>
+        </w:rPr>
+        <w:t xml:space="preserve"> component marks a </w:t>
+      </w:r>
+      <w:proofErr w:type="spellStart"/>
+      <w:r>
+        <w:rPr>
+          <w:rFonts w:ascii="Times New Roman" w:hAnsi="Times New Roman" w:cs="Times New Roman"/>
+          <w:color w:val="333333"/>
+          <w:sz w:val="24"/>
+          <w:szCs w:val="24"/>
+          <w:shd w:val="clear" w:color="auto" w:fill="FFFFFF"/>
+        </w:rPr>
+        <w:t>GameObject</w:t>
+      </w:r>
+      <w:proofErr w:type="spellEnd"/>
+      <w:r>
+        <w:rPr>
+          <w:rFonts w:ascii="Times New Roman" w:hAnsi="Times New Roman" w:cs="Times New Roman"/>
+          <w:color w:val="333333"/>
+          <w:sz w:val="24"/>
+          <w:szCs w:val="24"/>
+          <w:shd w:val="clear" w:color="auto" w:fill="FFFFFF"/>
+        </w:rPr>
+        <w:t xml:space="preserve"> as something that is part of the physics system that can move.</w:t>
+      </w:r>
+    </w:p>
+    <w:p>
+      <w:pPr>
+        <w:pStyle w:val="ListParagraph"/>
+        <w:numPr>
+          <w:ilvl w:val="0"/>
+          <w:numId w:val="7"/>
+        </w:numPr>
+        <w:rPr>
+          <w:rFonts w:ascii="Times New Roman" w:hAnsi="Times New Roman" w:cs="Times New Roman"/>
+          <w:sz w:val="24"/>
+          <w:szCs w:val="24"/>
+        </w:rPr>
+      </w:pPr>
+      <w:r>
+        <w:rPr>
+          <w:rFonts w:ascii="Times New Roman" w:hAnsi="Times New Roman" w:cs="Times New Roman"/>
+          <w:color w:val="333333"/>
+          <w:sz w:val="24"/>
+          <w:szCs w:val="24"/>
+          <w:shd w:val="clear" w:color="auto" w:fill="FFFFFF"/>
+        </w:rPr>
+        <w:t>Apply Root Motion is enabled on your Animator component, so any movement of the root in the animation will be applied every frame.</w:t>
+      </w:r>
+    </w:p>
+    <w:p>
+      <w:pPr>
+        <w:pStyle w:val="ListParagraph"/>
+        <w:numPr>
+          <w:ilvl w:val="0"/>
+          <w:numId w:val="7"/>
+        </w:numPr>
+        <w:rPr>
+          <w:rFonts w:ascii="Times New Roman" w:hAnsi="Times New Roman" w:cs="Times New Roman"/>
+          <w:sz w:val="24"/>
+          <w:szCs w:val="24"/>
+        </w:rPr>
+      </w:pPr>
+      <w:r>
+        <w:rPr>
+          <w:rFonts w:ascii="Times New Roman" w:hAnsi="Times New Roman" w:cs="Times New Roman"/>
+          <w:color w:val="333333"/>
+          <w:sz w:val="24"/>
+          <w:szCs w:val="24"/>
+          <w:shd w:val="clear" w:color="auto" w:fill="FFFFFF"/>
+        </w:rPr>
+        <w:t xml:space="preserve">So why does the </w:t>
+      </w:r>
+      <w:proofErr w:type="spellStart"/>
+      <w:r>
+        <w:rPr>
+          <w:rFonts w:ascii="Times New Roman" w:hAnsi="Times New Roman" w:cs="Times New Roman"/>
+          <w:color w:val="333333"/>
+          <w:sz w:val="24"/>
+          <w:szCs w:val="24"/>
+          <w:shd w:val="clear" w:color="auto" w:fill="FFFFFF"/>
+        </w:rPr>
+        <w:t>JohnLemon</w:t>
+      </w:r>
+      <w:proofErr w:type="spellEnd"/>
+      <w:r>
+        <w:rPr>
+          <w:rFonts w:ascii="Times New Roman" w:hAnsi="Times New Roman" w:cs="Times New Roman"/>
+          <w:color w:val="333333"/>
+          <w:sz w:val="24"/>
+          <w:szCs w:val="24"/>
+          <w:shd w:val="clear" w:color="auto" w:fill="FFFFFF"/>
+        </w:rPr>
+        <w:t xml:space="preserve"> </w:t>
+      </w:r>
+      <w:proofErr w:type="spellStart"/>
+      <w:r>
+        <w:rPr>
+          <w:rFonts w:ascii="Times New Roman" w:hAnsi="Times New Roman" w:cs="Times New Roman"/>
+          <w:color w:val="333333"/>
+          <w:sz w:val="24"/>
+          <w:szCs w:val="24"/>
+          <w:shd w:val="clear" w:color="auto" w:fill="FFFFFF"/>
+        </w:rPr>
+        <w:t>GameObject</w:t>
+      </w:r>
+      <w:proofErr w:type="spellEnd"/>
+      <w:r>
+        <w:rPr>
+          <w:rFonts w:ascii="Times New Roman" w:hAnsi="Times New Roman" w:cs="Times New Roman"/>
+          <w:color w:val="333333"/>
+          <w:sz w:val="24"/>
+          <w:szCs w:val="24"/>
+          <w:shd w:val="clear" w:color="auto" w:fill="FFFFFF"/>
+        </w:rPr>
+        <w:t xml:space="preserve"> move at all? This is due to the </w:t>
+      </w:r>
+      <w:r>
+        <w:rPr>
+          <w:rFonts w:ascii="Times New Roman" w:hAnsi="Times New Roman" w:cs="Times New Roman"/>
+          <w:b/>
+          <w:bCs/>
+          <w:color w:val="333333"/>
+          <w:sz w:val="24"/>
+          <w:szCs w:val="24"/>
+          <w:shd w:val="clear" w:color="auto" w:fill="FFFFFF"/>
+        </w:rPr>
+        <w:t>Update Mode</w:t>
+      </w:r>
+      <w:r>
+        <w:rPr>
+          <w:rFonts w:ascii="Times New Roman" w:hAnsi="Times New Roman" w:cs="Times New Roman"/>
+          <w:color w:val="333333"/>
+          <w:sz w:val="24"/>
+          <w:szCs w:val="24"/>
+          <w:shd w:val="clear" w:color="auto" w:fill="FFFFFF"/>
+        </w:rPr>
+        <w:t xml:space="preserve"> of the Animator.</w:t>
+      </w:r>
+    </w:p>
+    <w:p>
+      <w:pPr>
+        <w:pStyle w:val="ListParagraph"/>
+        <w:numPr>
+          <w:ilvl w:val="0"/>
+          <w:numId w:val="7"/>
+        </w:numPr>
+        <w:rPr>
+          <w:rFonts w:ascii="Times New Roman" w:hAnsi="Times New Roman" w:cs="Times New Roman"/>
+          <w:sz w:val="24"/>
+          <w:szCs w:val="24"/>
+        </w:rPr>
+      </w:pPr>
+      <w:r>
+        <w:rPr>
+          <w:rFonts w:ascii="Times New Roman" w:hAnsi="Times New Roman" w:cs="Times New Roman"/>
+          <w:color w:val="333333"/>
+          <w:sz w:val="24"/>
+          <w:szCs w:val="24"/>
+          <w:shd w:val="clear" w:color="auto" w:fill="FFFFFF"/>
+        </w:rPr>
+        <w:t xml:space="preserve">An Animator component can change when it performs its Update. By </w:t>
+      </w:r>
+      <w:proofErr w:type="gramStart"/>
+      <w:r>
+        <w:rPr>
+          <w:rFonts w:ascii="Times New Roman" w:hAnsi="Times New Roman" w:cs="Times New Roman"/>
+          <w:color w:val="333333"/>
+          <w:sz w:val="24"/>
+          <w:szCs w:val="24"/>
+          <w:shd w:val="clear" w:color="auto" w:fill="FFFFFF"/>
+        </w:rPr>
+        <w:t>default</w:t>
+      </w:r>
+      <w:proofErr w:type="gramEnd"/>
+      <w:r>
+        <w:rPr>
+          <w:rFonts w:ascii="Times New Roman" w:hAnsi="Times New Roman" w:cs="Times New Roman"/>
+          <w:color w:val="333333"/>
+          <w:sz w:val="24"/>
+          <w:szCs w:val="24"/>
+          <w:shd w:val="clear" w:color="auto" w:fill="FFFFFF"/>
+        </w:rPr>
+        <w:t xml:space="preserve"> it performs this in line with rendering. This means that the Animator is moving the character in Update and the </w:t>
+      </w:r>
+      <w:proofErr w:type="spellStart"/>
+      <w:r>
+        <w:rPr>
+          <w:rFonts w:ascii="Times New Roman" w:hAnsi="Times New Roman" w:cs="Times New Roman"/>
+          <w:color w:val="333333"/>
+          <w:sz w:val="24"/>
+          <w:szCs w:val="24"/>
+          <w:shd w:val="clear" w:color="auto" w:fill="FFFFFF"/>
+        </w:rPr>
+        <w:t>Rigidbody</w:t>
+      </w:r>
+      <w:proofErr w:type="spellEnd"/>
+      <w:r>
+        <w:rPr>
+          <w:rFonts w:ascii="Times New Roman" w:hAnsi="Times New Roman" w:cs="Times New Roman"/>
+          <w:color w:val="333333"/>
+          <w:sz w:val="24"/>
+          <w:szCs w:val="24"/>
+          <w:shd w:val="clear" w:color="auto" w:fill="FFFFFF"/>
+        </w:rPr>
+        <w:t xml:space="preserve"> is simultaneously moving the character in Fixed Update.</w:t>
+      </w:r>
+      <w:r>
+        <w:rPr>
+          <w:rFonts w:ascii="Times New Roman" w:hAnsi="Times New Roman" w:cs="Times New Roman"/>
+          <w:color w:val="333333"/>
+          <w:sz w:val="24"/>
+          <w:szCs w:val="24"/>
+          <w:shd w:val="clear" w:color="auto" w:fill="FFFFFF"/>
+        </w:rPr>
+        <w:t xml:space="preserve"> </w:t>
+      </w:r>
+      <w:r>
+        <w:rPr>
+          <w:rFonts w:ascii="Times New Roman" w:hAnsi="Times New Roman" w:cs="Times New Roman"/>
+          <w:color w:val="333333"/>
+          <w:sz w:val="24"/>
+          <w:szCs w:val="24"/>
+          <w:shd w:val="clear" w:color="auto" w:fill="FFFFFF"/>
+        </w:rPr>
+        <w:t xml:space="preserve">In the Update Mode property drop-down, select </w:t>
+      </w:r>
+      <w:r>
+        <w:rPr>
+          <w:rFonts w:ascii="Times New Roman" w:hAnsi="Times New Roman" w:cs="Times New Roman"/>
+          <w:b/>
+          <w:bCs/>
+          <w:color w:val="333333"/>
+          <w:sz w:val="24"/>
+          <w:szCs w:val="24"/>
+          <w:shd w:val="clear" w:color="auto" w:fill="FFFFFF"/>
+        </w:rPr>
+        <w:t>Animate Physics</w:t>
+      </w:r>
+      <w:r>
+        <w:rPr>
+          <w:rFonts w:ascii="Times New Roman" w:hAnsi="Times New Roman" w:cs="Times New Roman"/>
+          <w:color w:val="333333"/>
+          <w:sz w:val="24"/>
+          <w:szCs w:val="24"/>
+          <w:shd w:val="clear" w:color="auto" w:fill="FFFFFF"/>
+        </w:rPr>
+        <w:t>.</w:t>
+      </w:r>
       <w:bookmarkStart w:id="0" w:name="_GoBack"/>
       <w:bookmarkEnd w:id="0"/>
+    </w:p>
+    <w:p>
+      <w:pPr>
+        <w:rPr>
+          <w:rFonts w:ascii="Times New Roman" w:hAnsi="Times New Roman" w:cs="Times New Roman"/>
+          <w:color w:val="333333"/>
+          <w:sz w:val="24"/>
+          <w:szCs w:val="24"/>
+          <w:shd w:val="clear" w:color="auto" w:fill="FFFFFF"/>
+        </w:rPr>
+      </w:pPr>
+    </w:p>
+    <w:p>
+      <w:pPr>
+        <w:rPr>
+          <w:rFonts w:ascii="Times New Roman" w:hAnsi="Times New Roman" w:cs="Times New Roman"/>
+          <w:sz w:val="24"/>
+          <w:szCs w:val="24"/>
+        </w:rPr>
+      </w:pPr>
     </w:p>
     <w:sectPr>
       <w:pgSz w:w="12240" w:h="15840"/>
@@ -7093,6 +8348,232 @@
     </w:lvl>
   </w:abstractNum>
   <w:abstractNum w:abstractNumId="1" w15:restartNumberingAfterBreak="0">
+    <w:nsid w:val="2F842852"/>
+    <w:multiLevelType w:val="hybridMultilevel"/>
+    <w:tmpl w:val="10F4D5EE"/>
+    <w:lvl w:ilvl="0" w:tplc="04090001">
+      <w:start w:val="1"/>
+      <w:numFmt w:val="bullet"/>
+      <w:lvlText w:val=""/>
+      <w:lvlJc w:val="left"/>
+      <w:pPr>
+        <w:ind w:left="720" w:hanging="360"/>
+      </w:pPr>
+      <w:rPr>
+        <w:rFonts w:ascii="Symbol" w:hAnsi="Symbol" w:hint="default"/>
+      </w:rPr>
+    </w:lvl>
+    <w:lvl w:ilvl="1" w:tplc="04090003" w:tentative="1">
+      <w:start w:val="1"/>
+      <w:numFmt w:val="bullet"/>
+      <w:lvlText w:val="o"/>
+      <w:lvlJc w:val="left"/>
+      <w:pPr>
+        <w:ind w:left="1440" w:hanging="360"/>
+      </w:pPr>
+      <w:rPr>
+        <w:rFonts w:ascii="Courier New" w:hAnsi="Courier New" w:cs="Courier New" w:hint="default"/>
+      </w:rPr>
+    </w:lvl>
+    <w:lvl w:ilvl="2" w:tplc="04090005" w:tentative="1">
+      <w:start w:val="1"/>
+      <w:numFmt w:val="bullet"/>
+      <w:lvlText w:val=""/>
+      <w:lvlJc w:val="left"/>
+      <w:pPr>
+        <w:ind w:left="2160" w:hanging="360"/>
+      </w:pPr>
+      <w:rPr>
+        <w:rFonts w:ascii="Wingdings" w:hAnsi="Wingdings" w:hint="default"/>
+      </w:rPr>
+    </w:lvl>
+    <w:lvl w:ilvl="3" w:tplc="04090001" w:tentative="1">
+      <w:start w:val="1"/>
+      <w:numFmt w:val="bullet"/>
+      <w:lvlText w:val=""/>
+      <w:lvlJc w:val="left"/>
+      <w:pPr>
+        <w:ind w:left="2880" w:hanging="360"/>
+      </w:pPr>
+      <w:rPr>
+        <w:rFonts w:ascii="Symbol" w:hAnsi="Symbol" w:hint="default"/>
+      </w:rPr>
+    </w:lvl>
+    <w:lvl w:ilvl="4" w:tplc="04090003" w:tentative="1">
+      <w:start w:val="1"/>
+      <w:numFmt w:val="bullet"/>
+      <w:lvlText w:val="o"/>
+      <w:lvlJc w:val="left"/>
+      <w:pPr>
+        <w:ind w:left="3600" w:hanging="360"/>
+      </w:pPr>
+      <w:rPr>
+        <w:rFonts w:ascii="Courier New" w:hAnsi="Courier New" w:cs="Courier New" w:hint="default"/>
+      </w:rPr>
+    </w:lvl>
+    <w:lvl w:ilvl="5" w:tplc="04090005" w:tentative="1">
+      <w:start w:val="1"/>
+      <w:numFmt w:val="bullet"/>
+      <w:lvlText w:val=""/>
+      <w:lvlJc w:val="left"/>
+      <w:pPr>
+        <w:ind w:left="4320" w:hanging="360"/>
+      </w:pPr>
+      <w:rPr>
+        <w:rFonts w:ascii="Wingdings" w:hAnsi="Wingdings" w:hint="default"/>
+      </w:rPr>
+    </w:lvl>
+    <w:lvl w:ilvl="6" w:tplc="04090001" w:tentative="1">
+      <w:start w:val="1"/>
+      <w:numFmt w:val="bullet"/>
+      <w:lvlText w:val=""/>
+      <w:lvlJc w:val="left"/>
+      <w:pPr>
+        <w:ind w:left="5040" w:hanging="360"/>
+      </w:pPr>
+      <w:rPr>
+        <w:rFonts w:ascii="Symbol" w:hAnsi="Symbol" w:hint="default"/>
+      </w:rPr>
+    </w:lvl>
+    <w:lvl w:ilvl="7" w:tplc="04090003" w:tentative="1">
+      <w:start w:val="1"/>
+      <w:numFmt w:val="bullet"/>
+      <w:lvlText w:val="o"/>
+      <w:lvlJc w:val="left"/>
+      <w:pPr>
+        <w:ind w:left="5760" w:hanging="360"/>
+      </w:pPr>
+      <w:rPr>
+        <w:rFonts w:ascii="Courier New" w:hAnsi="Courier New" w:cs="Courier New" w:hint="default"/>
+      </w:rPr>
+    </w:lvl>
+    <w:lvl w:ilvl="8" w:tplc="04090005" w:tentative="1">
+      <w:start w:val="1"/>
+      <w:numFmt w:val="bullet"/>
+      <w:lvlText w:val=""/>
+      <w:lvlJc w:val="left"/>
+      <w:pPr>
+        <w:ind w:left="6480" w:hanging="360"/>
+      </w:pPr>
+      <w:rPr>
+        <w:rFonts w:ascii="Wingdings" w:hAnsi="Wingdings" w:hint="default"/>
+      </w:rPr>
+    </w:lvl>
+  </w:abstractNum>
+  <w:abstractNum w:abstractNumId="2" w15:restartNumberingAfterBreak="0">
+    <w:nsid w:val="3B6C4DAC"/>
+    <w:multiLevelType w:val="hybridMultilevel"/>
+    <w:tmpl w:val="1EBC832E"/>
+    <w:lvl w:ilvl="0" w:tplc="04090001">
+      <w:start w:val="1"/>
+      <w:numFmt w:val="bullet"/>
+      <w:lvlText w:val=""/>
+      <w:lvlJc w:val="left"/>
+      <w:pPr>
+        <w:ind w:left="720" w:hanging="360"/>
+      </w:pPr>
+      <w:rPr>
+        <w:rFonts w:ascii="Symbol" w:hAnsi="Symbol" w:hint="default"/>
+      </w:rPr>
+    </w:lvl>
+    <w:lvl w:ilvl="1" w:tplc="04090003" w:tentative="1">
+      <w:start w:val="1"/>
+      <w:numFmt w:val="bullet"/>
+      <w:lvlText w:val="o"/>
+      <w:lvlJc w:val="left"/>
+      <w:pPr>
+        <w:ind w:left="1440" w:hanging="360"/>
+      </w:pPr>
+      <w:rPr>
+        <w:rFonts w:ascii="Courier New" w:hAnsi="Courier New" w:cs="Courier New" w:hint="default"/>
+      </w:rPr>
+    </w:lvl>
+    <w:lvl w:ilvl="2" w:tplc="04090005" w:tentative="1">
+      <w:start w:val="1"/>
+      <w:numFmt w:val="bullet"/>
+      <w:lvlText w:val=""/>
+      <w:lvlJc w:val="left"/>
+      <w:pPr>
+        <w:ind w:left="2160" w:hanging="360"/>
+      </w:pPr>
+      <w:rPr>
+        <w:rFonts w:ascii="Wingdings" w:hAnsi="Wingdings" w:hint="default"/>
+      </w:rPr>
+    </w:lvl>
+    <w:lvl w:ilvl="3" w:tplc="04090001" w:tentative="1">
+      <w:start w:val="1"/>
+      <w:numFmt w:val="bullet"/>
+      <w:lvlText w:val=""/>
+      <w:lvlJc w:val="left"/>
+      <w:pPr>
+        <w:ind w:left="2880" w:hanging="360"/>
+      </w:pPr>
+      <w:rPr>
+        <w:rFonts w:ascii="Symbol" w:hAnsi="Symbol" w:hint="default"/>
+      </w:rPr>
+    </w:lvl>
+    <w:lvl w:ilvl="4" w:tplc="04090003" w:tentative="1">
+      <w:start w:val="1"/>
+      <w:numFmt w:val="bullet"/>
+      <w:lvlText w:val="o"/>
+      <w:lvlJc w:val="left"/>
+      <w:pPr>
+        <w:ind w:left="3600" w:hanging="360"/>
+      </w:pPr>
+      <w:rPr>
+        <w:rFonts w:ascii="Courier New" w:hAnsi="Courier New" w:cs="Courier New" w:hint="default"/>
+      </w:rPr>
+    </w:lvl>
+    <w:lvl w:ilvl="5" w:tplc="04090005" w:tentative="1">
+      <w:start w:val="1"/>
+      <w:numFmt w:val="bullet"/>
+      <w:lvlText w:val=""/>
+      <w:lvlJc w:val="left"/>
+      <w:pPr>
+        <w:ind w:left="4320" w:hanging="360"/>
+      </w:pPr>
+      <w:rPr>
+        <w:rFonts w:ascii="Wingdings" w:hAnsi="Wingdings" w:hint="default"/>
+      </w:rPr>
+    </w:lvl>
+    <w:lvl w:ilvl="6" w:tplc="04090001" w:tentative="1">
+      <w:start w:val="1"/>
+      <w:numFmt w:val="bullet"/>
+      <w:lvlText w:val=""/>
+      <w:lvlJc w:val="left"/>
+      <w:pPr>
+        <w:ind w:left="5040" w:hanging="360"/>
+      </w:pPr>
+      <w:rPr>
+        <w:rFonts w:ascii="Symbol" w:hAnsi="Symbol" w:hint="default"/>
+      </w:rPr>
+    </w:lvl>
+    <w:lvl w:ilvl="7" w:tplc="04090003" w:tentative="1">
+      <w:start w:val="1"/>
+      <w:numFmt w:val="bullet"/>
+      <w:lvlText w:val="o"/>
+      <w:lvlJc w:val="left"/>
+      <w:pPr>
+        <w:ind w:left="5760" w:hanging="360"/>
+      </w:pPr>
+      <w:rPr>
+        <w:rFonts w:ascii="Courier New" w:hAnsi="Courier New" w:cs="Courier New" w:hint="default"/>
+      </w:rPr>
+    </w:lvl>
+    <w:lvl w:ilvl="8" w:tplc="04090005" w:tentative="1">
+      <w:start w:val="1"/>
+      <w:numFmt w:val="bullet"/>
+      <w:lvlText w:val=""/>
+      <w:lvlJc w:val="left"/>
+      <w:pPr>
+        <w:ind w:left="6480" w:hanging="360"/>
+      </w:pPr>
+      <w:rPr>
+        <w:rFonts w:ascii="Wingdings" w:hAnsi="Wingdings" w:hint="default"/>
+      </w:rPr>
+    </w:lvl>
+  </w:abstractNum>
+  <w:abstractNum w:abstractNumId="3" w15:restartNumberingAfterBreak="0">
     <w:nsid w:val="45406C91"/>
     <w:multiLevelType w:val="hybridMultilevel"/>
     <w:tmpl w:val="6D64F478"/>
@@ -7205,7 +8686,7 @@
       </w:rPr>
     </w:lvl>
   </w:abstractNum>
-  <w:abstractNum w:abstractNumId="2" w15:restartNumberingAfterBreak="0">
+  <w:abstractNum w:abstractNumId="4" w15:restartNumberingAfterBreak="0">
     <w:nsid w:val="6B670DCF"/>
     <w:multiLevelType w:val="hybridMultilevel"/>
     <w:tmpl w:val="DEE6D486"/>
@@ -7318,10 +8799,10 @@
       </w:rPr>
     </w:lvl>
   </w:abstractNum>
-  <w:abstractNum w:abstractNumId="3" w15:restartNumberingAfterBreak="0">
-    <w:nsid w:val="7C0475C1"/>
+  <w:abstractNum w:abstractNumId="5" w15:restartNumberingAfterBreak="0">
+    <w:nsid w:val="766B3887"/>
     <w:multiLevelType w:val="hybridMultilevel"/>
-    <w:tmpl w:val="7B920410"/>
+    <w:tmpl w:val="C87495BA"/>
     <w:lvl w:ilvl="0" w:tplc="04090001">
       <w:start w:val="1"/>
       <w:numFmt w:val="bullet"/>
@@ -7431,17 +8912,139 @@
       </w:rPr>
     </w:lvl>
   </w:abstractNum>
+  <w:abstractNum w:abstractNumId="6" w15:restartNumberingAfterBreak="0">
+    <w:nsid w:val="7C0475C1"/>
+    <w:multiLevelType w:val="hybridMultilevel"/>
+    <w:tmpl w:val="7B920410"/>
+    <w:lvl w:ilvl="0" w:tplc="04090001">
+      <w:start w:val="1"/>
+      <w:numFmt w:val="bullet"/>
+      <w:lvlText w:val=""/>
+      <w:lvlJc w:val="left"/>
+      <w:pPr>
+        <w:ind w:left="720" w:hanging="360"/>
+      </w:pPr>
+      <w:rPr>
+        <w:rFonts w:ascii="Symbol" w:hAnsi="Symbol" w:hint="default"/>
+      </w:rPr>
+    </w:lvl>
+    <w:lvl w:ilvl="1" w:tplc="04090003" w:tentative="1">
+      <w:start w:val="1"/>
+      <w:numFmt w:val="bullet"/>
+      <w:lvlText w:val="o"/>
+      <w:lvlJc w:val="left"/>
+      <w:pPr>
+        <w:ind w:left="1440" w:hanging="360"/>
+      </w:pPr>
+      <w:rPr>
+        <w:rFonts w:ascii="Courier New" w:hAnsi="Courier New" w:cs="Courier New" w:hint="default"/>
+      </w:rPr>
+    </w:lvl>
+    <w:lvl w:ilvl="2" w:tplc="04090005" w:tentative="1">
+      <w:start w:val="1"/>
+      <w:numFmt w:val="bullet"/>
+      <w:lvlText w:val=""/>
+      <w:lvlJc w:val="left"/>
+      <w:pPr>
+        <w:ind w:left="2160" w:hanging="360"/>
+      </w:pPr>
+      <w:rPr>
+        <w:rFonts w:ascii="Wingdings" w:hAnsi="Wingdings" w:hint="default"/>
+      </w:rPr>
+    </w:lvl>
+    <w:lvl w:ilvl="3" w:tplc="04090001" w:tentative="1">
+      <w:start w:val="1"/>
+      <w:numFmt w:val="bullet"/>
+      <w:lvlText w:val=""/>
+      <w:lvlJc w:val="left"/>
+      <w:pPr>
+        <w:ind w:left="2880" w:hanging="360"/>
+      </w:pPr>
+      <w:rPr>
+        <w:rFonts w:ascii="Symbol" w:hAnsi="Symbol" w:hint="default"/>
+      </w:rPr>
+    </w:lvl>
+    <w:lvl w:ilvl="4" w:tplc="04090003" w:tentative="1">
+      <w:start w:val="1"/>
+      <w:numFmt w:val="bullet"/>
+      <w:lvlText w:val="o"/>
+      <w:lvlJc w:val="left"/>
+      <w:pPr>
+        <w:ind w:left="3600" w:hanging="360"/>
+      </w:pPr>
+      <w:rPr>
+        <w:rFonts w:ascii="Courier New" w:hAnsi="Courier New" w:cs="Courier New" w:hint="default"/>
+      </w:rPr>
+    </w:lvl>
+    <w:lvl w:ilvl="5" w:tplc="04090005" w:tentative="1">
+      <w:start w:val="1"/>
+      <w:numFmt w:val="bullet"/>
+      <w:lvlText w:val=""/>
+      <w:lvlJc w:val="left"/>
+      <w:pPr>
+        <w:ind w:left="4320" w:hanging="360"/>
+      </w:pPr>
+      <w:rPr>
+        <w:rFonts w:ascii="Wingdings" w:hAnsi="Wingdings" w:hint="default"/>
+      </w:rPr>
+    </w:lvl>
+    <w:lvl w:ilvl="6" w:tplc="04090001" w:tentative="1">
+      <w:start w:val="1"/>
+      <w:numFmt w:val="bullet"/>
+      <w:lvlText w:val=""/>
+      <w:lvlJc w:val="left"/>
+      <w:pPr>
+        <w:ind w:left="5040" w:hanging="360"/>
+      </w:pPr>
+      <w:rPr>
+        <w:rFonts w:ascii="Symbol" w:hAnsi="Symbol" w:hint="default"/>
+      </w:rPr>
+    </w:lvl>
+    <w:lvl w:ilvl="7" w:tplc="04090003" w:tentative="1">
+      <w:start w:val="1"/>
+      <w:numFmt w:val="bullet"/>
+      <w:lvlText w:val="o"/>
+      <w:lvlJc w:val="left"/>
+      <w:pPr>
+        <w:ind w:left="5760" w:hanging="360"/>
+      </w:pPr>
+      <w:rPr>
+        <w:rFonts w:ascii="Courier New" w:hAnsi="Courier New" w:cs="Courier New" w:hint="default"/>
+      </w:rPr>
+    </w:lvl>
+    <w:lvl w:ilvl="8" w:tplc="04090005" w:tentative="1">
+      <w:start w:val="1"/>
+      <w:numFmt w:val="bullet"/>
+      <w:lvlText w:val=""/>
+      <w:lvlJc w:val="left"/>
+      <w:pPr>
+        <w:ind w:left="6480" w:hanging="360"/>
+      </w:pPr>
+      <w:rPr>
+        <w:rFonts w:ascii="Wingdings" w:hAnsi="Wingdings" w:hint="default"/>
+      </w:rPr>
+    </w:lvl>
+  </w:abstractNum>
   <w:num w:numId="1">
-    <w:abstractNumId w:val="2"/>
+    <w:abstractNumId w:val="4"/>
   </w:num>
   <w:num w:numId="2">
     <w:abstractNumId w:val="0"/>
   </w:num>
   <w:num w:numId="3">
+    <w:abstractNumId w:val="6"/>
+  </w:num>
+  <w:num w:numId="4">
     <w:abstractNumId w:val="3"/>
   </w:num>
-  <w:num w:numId="4">
+  <w:num w:numId="5">
     <w:abstractNumId w:val="1"/>
+  </w:num>
+  <w:num w:numId="6">
+    <w:abstractNumId w:val="5"/>
+  </w:num>
+  <w:num w:numId="7">
+    <w:abstractNumId w:val="2"/>
   </w:num>
 </w:numbering>
 </file>

</xml_diff>

<commit_message>
Finishing up on the late night jennings quest
</commit_message>
<xml_diff>
--- a/Quest log.docx
+++ b/Quest log.docx
@@ -15255,7 +15255,15 @@
           <w:sz w:val="24"/>
           <w:szCs w:val="24"/>
         </w:rPr>
-        <w:t xml:space="preserve">Instead of ending the game when the player goes near the gargoyle, make it so that a ghost comes to the gargoyle and waits for 5 seconds when the player goes near the gargoyle. </w:t>
+        <w:t>Instead of ending the game when the player goes near the gargoyle, make it so that a ghost comes to the gargoyle</w:t>
+      </w:r>
+      <w:r>
+        <w:rPr>
+          <w:rFonts w:ascii="Times New Roman" w:hAnsi="Times New Roman" w:cs="Times New Roman"/>
+          <w:sz w:val="24"/>
+          <w:szCs w:val="24"/>
+        </w:rPr>
+        <w:t>.</w:t>
       </w:r>
     </w:p>
     <w:p>
@@ -15340,15 +15348,57 @@
           <w:sz w:val="24"/>
           <w:szCs w:val="24"/>
         </w:rPr>
-        <w:t xml:space="preserve">Create a </w:t>
-      </w:r>
-      <w:r>
-        <w:rPr>
-          <w:rFonts w:ascii="Times New Roman" w:hAnsi="Times New Roman" w:cs="Times New Roman"/>
-          <w:sz w:val="24"/>
-          <w:szCs w:val="24"/>
-        </w:rPr>
-        <w:t xml:space="preserve">public variable on the observer </w:t>
+        <w:t>Create</w:t>
+      </w:r>
+      <w:r>
+        <w:rPr>
+          <w:rFonts w:ascii="Times New Roman" w:hAnsi="Times New Roman" w:cs="Times New Roman"/>
+          <w:sz w:val="24"/>
+          <w:szCs w:val="24"/>
+        </w:rPr>
+        <w:t xml:space="preserve"> </w:t>
+      </w:r>
+      <w:r>
+        <w:rPr>
+          <w:rFonts w:ascii="Times New Roman" w:hAnsi="Times New Roman" w:cs="Times New Roman"/>
+          <w:sz w:val="24"/>
+          <w:szCs w:val="24"/>
+        </w:rPr>
+        <w:t>public variable</w:t>
+      </w:r>
+      <w:r>
+        <w:rPr>
+          <w:rFonts w:ascii="Times New Roman" w:hAnsi="Times New Roman" w:cs="Times New Roman"/>
+          <w:sz w:val="24"/>
+          <w:szCs w:val="24"/>
+        </w:rPr>
+        <w:t xml:space="preserve">, </w:t>
+      </w:r>
+      <w:r>
+        <w:rPr>
+          <w:rFonts w:ascii="Times New Roman" w:hAnsi="Times New Roman" w:cs="Times New Roman"/>
+          <w:sz w:val="24"/>
+          <w:szCs w:val="24"/>
+        </w:rPr>
+        <w:t xml:space="preserve">Write Transform point; to declare transform variable, create a bool variable </w:t>
+      </w:r>
+      <w:proofErr w:type="spellStart"/>
+      <w:r>
+        <w:rPr>
+          <w:rFonts w:ascii="Times New Roman" w:hAnsi="Times New Roman" w:cs="Times New Roman"/>
+          <w:sz w:val="24"/>
+          <w:szCs w:val="24"/>
+        </w:rPr>
+        <w:t>m_IsObserverCaught</w:t>
+      </w:r>
+      <w:proofErr w:type="spellEnd"/>
+      <w:r>
+        <w:rPr>
+          <w:rFonts w:ascii="Times New Roman" w:hAnsi="Times New Roman" w:cs="Times New Roman"/>
+          <w:sz w:val="24"/>
+          <w:szCs w:val="24"/>
+        </w:rPr>
+        <w:t>;</w:t>
       </w:r>
     </w:p>
     <w:p>
@@ -15378,19 +15428,10 @@
     <w:p>
       <w:pPr>
         <w:pStyle w:val="ListParagraph"/>
-        <w:spacing w:after="0" w:line="240" w:lineRule="auto"/>
-        <w:textAlignment w:val="baseline"/>
-        <w:rPr>
-          <w:rFonts w:ascii="inherit" w:eastAsia="Times New Roman" w:hAnsi="inherit" w:cs="Helvetica"/>
-          <w:color w:val="000000"/>
-          <w:sz w:val="24"/>
-          <w:szCs w:val="24"/>
-          <w:lang w:bidi="my-MM"/>
-        </w:rPr>
-      </w:pPr>
-    </w:p>
-    <w:p>
-      <w:pPr>
+        <w:numPr>
+          <w:ilvl w:val="0"/>
+          <w:numId w:val="26"/>
+        </w:numPr>
         <w:shd w:val="clear" w:color="auto" w:fill="FFFFFF"/>
         <w:spacing w:line="240" w:lineRule="auto"/>
         <w:rPr>
@@ -15399,8 +15440,151 @@
           <w:szCs w:val="24"/>
         </w:rPr>
       </w:pPr>
+      <w:r>
+        <w:rPr>
+          <w:rFonts w:ascii="Times New Roman" w:hAnsi="Times New Roman" w:cs="Times New Roman"/>
+          <w:sz w:val="24"/>
+          <w:szCs w:val="24"/>
+        </w:rPr>
+        <w:t xml:space="preserve">Public void </w:t>
+      </w:r>
+      <w:proofErr w:type="spellStart"/>
+      <w:r>
+        <w:rPr>
+          <w:rFonts w:ascii="Times New Roman" w:hAnsi="Times New Roman" w:cs="Times New Roman"/>
+          <w:sz w:val="24"/>
+          <w:szCs w:val="24"/>
+        </w:rPr>
+        <w:t>ObserverCaught</w:t>
+      </w:r>
+      <w:proofErr w:type="spellEnd"/>
+      <w:r>
+        <w:rPr>
+          <w:rFonts w:ascii="Times New Roman" w:hAnsi="Times New Roman" w:cs="Times New Roman"/>
+          <w:sz w:val="24"/>
+          <w:szCs w:val="24"/>
+        </w:rPr>
+        <w:t xml:space="preserve"> (Transform gargoyle)</w:t>
+      </w:r>
+    </w:p>
+    <w:p>
+      <w:pPr>
+        <w:pStyle w:val="ListParagraph"/>
+        <w:numPr>
+          <w:ilvl w:val="0"/>
+          <w:numId w:val="26"/>
+        </w:numPr>
+        <w:shd w:val="clear" w:color="auto" w:fill="FFFFFF"/>
+        <w:spacing w:line="240" w:lineRule="auto"/>
+        <w:rPr>
+          <w:rFonts w:ascii="Times New Roman" w:hAnsi="Times New Roman" w:cs="Times New Roman"/>
+          <w:sz w:val="24"/>
+          <w:szCs w:val="24"/>
+        </w:rPr>
+      </w:pPr>
+      <w:r>
+        <w:rPr>
+          <w:rFonts w:ascii="Times New Roman" w:hAnsi="Times New Roman" w:cs="Times New Roman"/>
+          <w:sz w:val="24"/>
+          <w:szCs w:val="24"/>
+        </w:rPr>
+        <w:t xml:space="preserve">{Point = gargoyle; </w:t>
+      </w:r>
+      <w:proofErr w:type="spellStart"/>
+      <w:r>
+        <w:rPr>
+          <w:rFonts w:ascii="Times New Roman" w:hAnsi="Times New Roman" w:cs="Times New Roman"/>
+          <w:sz w:val="24"/>
+          <w:szCs w:val="24"/>
+        </w:rPr>
+        <w:t>M_IsObserverCaught</w:t>
+      </w:r>
+      <w:proofErr w:type="spellEnd"/>
+      <w:r>
+        <w:rPr>
+          <w:rFonts w:ascii="Times New Roman" w:hAnsi="Times New Roman" w:cs="Times New Roman"/>
+          <w:sz w:val="24"/>
+          <w:szCs w:val="24"/>
+        </w:rPr>
+        <w:t xml:space="preserve"> = true; }</w:t>
+      </w:r>
       <w:bookmarkStart w:id="0" w:name="_GoBack"/>
       <w:bookmarkEnd w:id="0"/>
+    </w:p>
+    <w:p>
+      <w:pPr>
+        <w:shd w:val="clear" w:color="auto" w:fill="FFFFFF"/>
+        <w:spacing w:line="240" w:lineRule="auto"/>
+        <w:rPr>
+          <w:rFonts w:ascii="Consolas" w:hAnsi="Consolas" w:cs="Consolas"/>
+          <w:color w:val="000000"/>
+          <w:sz w:val="19"/>
+          <w:szCs w:val="19"/>
+          <w:lang w:bidi="my-MM"/>
+        </w:rPr>
+      </w:pPr>
+      <w:proofErr w:type="spellStart"/>
+      <w:r>
+        <w:rPr>
+          <w:rFonts w:ascii="Consolas" w:hAnsi="Consolas" w:cs="Consolas"/>
+          <w:color w:val="000000"/>
+          <w:sz w:val="19"/>
+          <w:szCs w:val="19"/>
+          <w:lang w:bidi="my-MM"/>
+        </w:rPr>
+        <w:t>Debug.</w:t>
+      </w:r>
+      <w:r>
+        <w:rPr>
+          <w:rFonts w:ascii="Consolas" w:hAnsi="Consolas" w:cs="Consolas"/>
+          <w:color w:val="2B91AF"/>
+          <w:sz w:val="19"/>
+          <w:szCs w:val="19"/>
+          <w:lang w:bidi="my-MM"/>
+        </w:rPr>
+        <w:t>Log</w:t>
+      </w:r>
+      <w:proofErr w:type="spellEnd"/>
+      <w:r>
+        <w:rPr>
+          <w:rFonts w:ascii="Consolas" w:hAnsi="Consolas" w:cs="Consolas"/>
+          <w:color w:val="000000"/>
+          <w:sz w:val="19"/>
+          <w:szCs w:val="19"/>
+          <w:lang w:bidi="my-MM"/>
+        </w:rPr>
+        <w:t>(</w:t>
+      </w:r>
+      <w:r>
+        <w:rPr>
+          <w:rFonts w:ascii="Consolas" w:hAnsi="Consolas" w:cs="Consolas"/>
+          <w:color w:val="A31515"/>
+          <w:sz w:val="19"/>
+          <w:szCs w:val="19"/>
+          <w:lang w:bidi="my-MM"/>
+        </w:rPr>
+        <w:t>"Caught"</w:t>
+      </w:r>
+      <w:r>
+        <w:rPr>
+          <w:rFonts w:ascii="Consolas" w:hAnsi="Consolas" w:cs="Consolas"/>
+          <w:color w:val="000000"/>
+          <w:sz w:val="19"/>
+          <w:szCs w:val="19"/>
+          <w:lang w:bidi="my-MM"/>
+        </w:rPr>
+        <w:t>);</w:t>
+      </w:r>
+      <w:r>
+        <w:rPr>
+          <w:rFonts w:ascii="Consolas" w:hAnsi="Consolas" w:cs="Consolas"/>
+          <w:color w:val="000000"/>
+          <w:sz w:val="19"/>
+          <w:szCs w:val="19"/>
+          <w:lang w:bidi="my-MM"/>
+        </w:rPr>
+        <w:t xml:space="preserve"> to show if code is working or not</w:t>
+      </w:r>
     </w:p>
     <w:p>
       <w:pPr>

</xml_diff>

<commit_message>
Setting up Ruby 2D project
</commit_message>
<xml_diff>
--- a/Quest log.docx
+++ b/Quest log.docx
@@ -8075,7 +8075,29 @@
           <w:szCs w:val="24"/>
           <w:shd w:val="clear" w:color="auto" w:fill="FFFFFF"/>
         </w:rPr>
-        <w:t xml:space="preserve">An Animator component can change when it performs its Update. By default it performs this in line with rendering. This means that the Animator is moving the character in Update and the </w:t>
+        <w:t xml:space="preserve">An Animator component can change when it performs its Update. By </w:t>
+      </w:r>
+      <w:proofErr w:type="gramStart"/>
+      <w:r>
+        <w:rPr>
+          <w:rFonts w:ascii="Times New Roman" w:hAnsi="Times New Roman" w:cs="Times New Roman"/>
+          <w:color w:val="333333"/>
+          <w:sz w:val="24"/>
+          <w:szCs w:val="24"/>
+          <w:shd w:val="clear" w:color="auto" w:fill="FFFFFF"/>
+        </w:rPr>
+        <w:t>default</w:t>
+      </w:r>
+      <w:proofErr w:type="gramEnd"/>
+      <w:r>
+        <w:rPr>
+          <w:rFonts w:ascii="Times New Roman" w:hAnsi="Times New Roman" w:cs="Times New Roman"/>
+          <w:color w:val="333333"/>
+          <w:sz w:val="24"/>
+          <w:szCs w:val="24"/>
+          <w:shd w:val="clear" w:color="auto" w:fill="FFFFFF"/>
+        </w:rPr>
+        <w:t xml:space="preserve"> it performs this in line with rendering. This means that the Animator is moving the character in Update and the </w:t>
       </w:r>
       <w:proofErr w:type="spellStart"/>
       <w:r>
@@ -12645,7 +12667,25 @@
           <w:sz w:val="24"/>
           <w:szCs w:val="24"/>
         </w:rPr>
-        <w:t xml:space="preserve"> is called, the computers checks whether the Collider that entered the Trigger belongs to the player’s character. Update is getting called every frame, and checking whether the player’s character is at the exit.</w:t>
+        <w:t xml:space="preserve"> is called, the computers </w:t>
+      </w:r>
+      <w:proofErr w:type="gramStart"/>
+      <w:r>
+        <w:rPr>
+          <w:rFonts w:ascii="Times New Roman" w:hAnsi="Times New Roman" w:cs="Times New Roman"/>
+          <w:sz w:val="24"/>
+          <w:szCs w:val="24"/>
+        </w:rPr>
+        <w:t>checks</w:t>
+      </w:r>
+      <w:proofErr w:type="gramEnd"/>
+      <w:r>
+        <w:rPr>
+          <w:rFonts w:ascii="Times New Roman" w:hAnsi="Times New Roman" w:cs="Times New Roman"/>
+          <w:sz w:val="24"/>
+          <w:szCs w:val="24"/>
+        </w:rPr>
+        <w:t xml:space="preserve"> whether the Collider that entered the Trigger belongs to the player’s character. Update is getting called every frame, and checking whether the player’s character is at the exit.</w:t>
       </w:r>
     </w:p>
     <w:p>
@@ -13514,13 +13554,23 @@
           <w:szCs w:val="24"/>
         </w:rPr>
       </w:pPr>
-      <w:r>
-        <w:rPr>
-          <w:rFonts w:ascii="Times New Roman" w:hAnsi="Times New Roman" w:cs="Times New Roman"/>
-          <w:sz w:val="24"/>
-          <w:szCs w:val="24"/>
-        </w:rPr>
-        <w:t xml:space="preserve">So add </w:t>
+      <w:proofErr w:type="gramStart"/>
+      <w:r>
+        <w:rPr>
+          <w:rFonts w:ascii="Times New Roman" w:hAnsi="Times New Roman" w:cs="Times New Roman"/>
+          <w:sz w:val="24"/>
+          <w:szCs w:val="24"/>
+        </w:rPr>
+        <w:t>So</w:t>
+      </w:r>
+      <w:proofErr w:type="gramEnd"/>
+      <w:r>
+        <w:rPr>
+          <w:rFonts w:ascii="Times New Roman" w:hAnsi="Times New Roman" w:cs="Times New Roman"/>
+          <w:sz w:val="24"/>
+          <w:szCs w:val="24"/>
+        </w:rPr>
+        <w:t xml:space="preserve"> add </w:t>
       </w:r>
       <w:proofErr w:type="spellStart"/>
       <w:r>
@@ -15306,7 +15356,25 @@
           <w:sz w:val="24"/>
           <w:szCs w:val="24"/>
         </w:rPr>
-        <w:t xml:space="preserve">Edit the observer script so that when the player collide, it will not be </w:t>
+        <w:t xml:space="preserve">Edit the observer script so that when the player </w:t>
+      </w:r>
+      <w:proofErr w:type="gramStart"/>
+      <w:r>
+        <w:rPr>
+          <w:rFonts w:ascii="Times New Roman" w:hAnsi="Times New Roman" w:cs="Times New Roman"/>
+          <w:sz w:val="24"/>
+          <w:szCs w:val="24"/>
+        </w:rPr>
+        <w:t>collide</w:t>
+      </w:r>
+      <w:proofErr w:type="gramEnd"/>
+      <w:r>
+        <w:rPr>
+          <w:rFonts w:ascii="Times New Roman" w:hAnsi="Times New Roman" w:cs="Times New Roman"/>
+          <w:sz w:val="24"/>
+          <w:szCs w:val="24"/>
+        </w:rPr>
+        <w:t xml:space="preserve">, it will not be </w:t>
       </w:r>
       <w:proofErr w:type="spellStart"/>
       <w:r>
@@ -15508,8 +15576,6 @@
         </w:rPr>
         <w:t xml:space="preserve"> = true; }</w:t>
       </w:r>
-      <w:bookmarkStart w:id="0" w:name="_GoBack"/>
-      <w:bookmarkEnd w:id="0"/>
     </w:p>
     <w:p>
       <w:pPr>
@@ -15573,35 +15639,483 @@
           <w:szCs w:val="19"/>
           <w:lang w:bidi="my-MM"/>
         </w:rPr>
-        <w:t>);</w:t>
-      </w:r>
-      <w:r>
-        <w:rPr>
-          <w:rFonts w:ascii="Consolas" w:hAnsi="Consolas" w:cs="Consolas"/>
-          <w:color w:val="000000"/>
-          <w:sz w:val="19"/>
-          <w:szCs w:val="19"/>
-          <w:lang w:bidi="my-MM"/>
-        </w:rPr>
-        <w:t xml:space="preserve"> to show if code is working or not</w:t>
-      </w:r>
-    </w:p>
-    <w:p>
-      <w:pPr>
-        <w:rPr>
-          <w:rFonts w:ascii="Times New Roman" w:hAnsi="Times New Roman" w:cs="Times New Roman"/>
-          <w:sz w:val="24"/>
-          <w:szCs w:val="24"/>
-        </w:rPr>
-      </w:pPr>
-    </w:p>
-    <w:p>
-      <w:pPr>
-        <w:rPr>
-          <w:rFonts w:ascii="Times New Roman" w:hAnsi="Times New Roman" w:cs="Times New Roman"/>
-          <w:color w:val="333333"/>
-          <w:sz w:val="24"/>
-          <w:szCs w:val="24"/>
+        <w:t>); to show if code is working or not</w:t>
+      </w:r>
+    </w:p>
+    <w:p>
+      <w:pPr>
+        <w:rPr>
+          <w:rFonts w:ascii="Times New Roman" w:hAnsi="Times New Roman" w:cs="Times New Roman"/>
+          <w:sz w:val="24"/>
+          <w:szCs w:val="24"/>
+        </w:rPr>
+      </w:pPr>
+    </w:p>
+    <w:p>
+      <w:pPr>
+        <w:rPr>
+          <w:rFonts w:ascii="Times New Roman" w:hAnsi="Times New Roman" w:cs="Times New Roman"/>
+          <w:b/>
+          <w:bCs/>
+          <w:color w:val="333333"/>
+          <w:sz w:val="28"/>
+          <w:szCs w:val="28"/>
+          <w:u w:val="single"/>
+          <w:shd w:val="clear" w:color="auto" w:fill="FFFFFF"/>
+        </w:rPr>
+      </w:pPr>
+      <w:r>
+        <w:rPr>
+          <w:rFonts w:ascii="Times New Roman" w:hAnsi="Times New Roman" w:cs="Times New Roman"/>
+          <w:b/>
+          <w:bCs/>
+          <w:color w:val="333333"/>
+          <w:sz w:val="28"/>
+          <w:szCs w:val="28"/>
+          <w:u w:val="single"/>
+          <w:shd w:val="clear" w:color="auto" w:fill="FFFFFF"/>
+        </w:rPr>
+        <w:t>Ruby’s 2D Adventure</w:t>
+      </w:r>
+    </w:p>
+    <w:p>
+      <w:pPr>
+        <w:rPr>
+          <w:rFonts w:ascii="Times New Roman" w:hAnsi="Times New Roman" w:cs="Times New Roman"/>
+          <w:color w:val="333333"/>
+          <w:sz w:val="24"/>
+          <w:szCs w:val="24"/>
+          <w:shd w:val="clear" w:color="auto" w:fill="FFFFFF"/>
+        </w:rPr>
+      </w:pPr>
+      <w:r>
+        <w:rPr>
+          <w:rFonts w:ascii="Times New Roman" w:hAnsi="Times New Roman" w:cs="Times New Roman"/>
+          <w:color w:val="333333"/>
+          <w:sz w:val="24"/>
+          <w:szCs w:val="24"/>
+          <w:shd w:val="clear" w:color="auto" w:fill="FFFFFF"/>
+        </w:rPr>
+        <w:t xml:space="preserve">Vector2 position = </w:t>
+      </w:r>
+      <w:proofErr w:type="spellStart"/>
+      <w:r>
+        <w:rPr>
+          <w:rFonts w:ascii="Times New Roman" w:hAnsi="Times New Roman" w:cs="Times New Roman"/>
+          <w:color w:val="333333"/>
+          <w:sz w:val="24"/>
+          <w:szCs w:val="24"/>
+          <w:shd w:val="clear" w:color="auto" w:fill="FFFFFF"/>
+        </w:rPr>
+        <w:t>transform.position</w:t>
+      </w:r>
+      <w:proofErr w:type="spellEnd"/>
+      <w:r>
+        <w:rPr>
+          <w:rFonts w:ascii="Times New Roman" w:hAnsi="Times New Roman" w:cs="Times New Roman"/>
+          <w:color w:val="333333"/>
+          <w:sz w:val="24"/>
+          <w:szCs w:val="24"/>
+          <w:shd w:val="clear" w:color="auto" w:fill="FFFFFF"/>
+        </w:rPr>
+        <w:t xml:space="preserve"> (stored a variable called position with current position)</w:t>
+      </w:r>
+    </w:p>
+    <w:p>
+      <w:pPr>
+        <w:rPr>
+          <w:rFonts w:ascii="Times New Roman" w:hAnsi="Times New Roman" w:cs="Times New Roman"/>
+          <w:color w:val="333333"/>
+          <w:sz w:val="24"/>
+          <w:szCs w:val="24"/>
+          <w:shd w:val="clear" w:color="auto" w:fill="FFFFFF"/>
+        </w:rPr>
+      </w:pPr>
+      <w:proofErr w:type="spellStart"/>
+      <w:r>
+        <w:rPr>
+          <w:rFonts w:ascii="Times New Roman" w:hAnsi="Times New Roman" w:cs="Times New Roman"/>
+          <w:color w:val="333333"/>
+          <w:sz w:val="24"/>
+          <w:szCs w:val="24"/>
+          <w:shd w:val="clear" w:color="auto" w:fill="FFFFFF"/>
+        </w:rPr>
+        <w:t>position.x</w:t>
+      </w:r>
+      <w:proofErr w:type="spellEnd"/>
+      <w:r>
+        <w:rPr>
+          <w:rFonts w:ascii="Times New Roman" w:hAnsi="Times New Roman" w:cs="Times New Roman"/>
+          <w:color w:val="333333"/>
+          <w:sz w:val="24"/>
+          <w:szCs w:val="24"/>
+          <w:shd w:val="clear" w:color="auto" w:fill="FFFFFF"/>
+        </w:rPr>
+        <w:t xml:space="preserve"> = </w:t>
+      </w:r>
+      <w:proofErr w:type="spellStart"/>
+      <w:r>
+        <w:rPr>
+          <w:rFonts w:ascii="Times New Roman" w:hAnsi="Times New Roman" w:cs="Times New Roman"/>
+          <w:color w:val="333333"/>
+          <w:sz w:val="24"/>
+          <w:szCs w:val="24"/>
+          <w:shd w:val="clear" w:color="auto" w:fill="FFFFFF"/>
+        </w:rPr>
+        <w:t>position.x</w:t>
+      </w:r>
+      <w:proofErr w:type="spellEnd"/>
+      <w:r>
+        <w:rPr>
+          <w:rFonts w:ascii="Times New Roman" w:hAnsi="Times New Roman" w:cs="Times New Roman"/>
+          <w:color w:val="333333"/>
+          <w:sz w:val="24"/>
+          <w:szCs w:val="24"/>
+          <w:shd w:val="clear" w:color="auto" w:fill="FFFFFF"/>
+        </w:rPr>
+        <w:t xml:space="preserve"> + 0.1f;</w:t>
+      </w:r>
+      <w:r>
+        <w:rPr>
+          <w:rFonts w:ascii="Times New Roman" w:hAnsi="Times New Roman" w:cs="Times New Roman"/>
+          <w:color w:val="333333"/>
+          <w:sz w:val="24"/>
+          <w:szCs w:val="24"/>
+          <w:shd w:val="clear" w:color="auto" w:fill="FFFFFF"/>
+        </w:rPr>
+        <w:t xml:space="preserve"> (move 0.1 unit on the x axis)</w:t>
+      </w:r>
+    </w:p>
+    <w:p>
+      <w:pPr>
+        <w:rPr>
+          <w:rFonts w:ascii="Times New Roman" w:hAnsi="Times New Roman" w:cs="Times New Roman"/>
+          <w:color w:val="333333"/>
+          <w:sz w:val="24"/>
+          <w:szCs w:val="24"/>
+          <w:shd w:val="clear" w:color="auto" w:fill="FFFFFF"/>
+        </w:rPr>
+      </w:pPr>
+      <w:proofErr w:type="spellStart"/>
+      <w:r>
+        <w:rPr>
+          <w:rFonts w:ascii="Times New Roman" w:hAnsi="Times New Roman" w:cs="Times New Roman"/>
+          <w:color w:val="333333"/>
+          <w:sz w:val="24"/>
+          <w:szCs w:val="24"/>
+          <w:shd w:val="clear" w:color="auto" w:fill="FFFFFF"/>
+        </w:rPr>
+        <w:t>transform.position</w:t>
+      </w:r>
+      <w:proofErr w:type="spellEnd"/>
+      <w:r>
+        <w:rPr>
+          <w:rFonts w:ascii="Times New Roman" w:hAnsi="Times New Roman" w:cs="Times New Roman"/>
+          <w:color w:val="333333"/>
+          <w:sz w:val="24"/>
+          <w:szCs w:val="24"/>
+          <w:shd w:val="clear" w:color="auto" w:fill="FFFFFF"/>
+        </w:rPr>
+        <w:t xml:space="preserve"> = position; (store that new position inside the position of transform)</w:t>
+      </w:r>
+    </w:p>
+    <w:p>
+      <w:pPr>
+        <w:rPr>
+          <w:rFonts w:ascii="Times New Roman" w:hAnsi="Times New Roman" w:cs="Times New Roman"/>
+          <w:color w:val="333333"/>
+          <w:sz w:val="24"/>
+          <w:szCs w:val="24"/>
+          <w:shd w:val="clear" w:color="auto" w:fill="FFFFFF"/>
+        </w:rPr>
+      </w:pPr>
+      <w:r>
+        <w:rPr>
+          <w:rFonts w:ascii="Times New Roman" w:hAnsi="Times New Roman" w:cs="Times New Roman"/>
+          <w:color w:val="333333"/>
+          <w:sz w:val="24"/>
+          <w:szCs w:val="24"/>
+          <w:shd w:val="clear" w:color="auto" w:fill="FFFFFF"/>
+        </w:rPr>
+        <w:t>Two types of decimal number: floating point and double precision</w:t>
+      </w:r>
+    </w:p>
+    <w:p>
+      <w:pPr>
+        <w:rPr>
+          <w:rFonts w:ascii="Times New Roman" w:hAnsi="Times New Roman" w:cs="Times New Roman"/>
+          <w:color w:val="333333"/>
+          <w:sz w:val="24"/>
+          <w:szCs w:val="24"/>
+          <w:shd w:val="clear" w:color="auto" w:fill="FFFFFF"/>
+        </w:rPr>
+      </w:pPr>
+      <w:r>
+        <w:rPr>
+          <w:rFonts w:ascii="Times New Roman" w:hAnsi="Times New Roman" w:cs="Times New Roman"/>
+          <w:color w:val="333333"/>
+          <w:sz w:val="24"/>
+          <w:szCs w:val="24"/>
+          <w:shd w:val="clear" w:color="auto" w:fill="FFFFFF"/>
+        </w:rPr>
+        <w:t xml:space="preserve">Project settings-Input Manager has all the preset for movement along axes </w:t>
+      </w:r>
+    </w:p>
+    <w:p>
+      <w:pPr>
+        <w:rPr>
+          <w:rFonts w:ascii="Times New Roman" w:hAnsi="Times New Roman" w:cs="Times New Roman"/>
+          <w:color w:val="333333"/>
+          <w:sz w:val="24"/>
+          <w:szCs w:val="24"/>
+          <w:shd w:val="clear" w:color="auto" w:fill="FFFFFF"/>
+        </w:rPr>
+      </w:pPr>
+      <w:r>
+        <w:rPr>
+          <w:rFonts w:ascii="Times New Roman" w:hAnsi="Times New Roman" w:cs="Times New Roman"/>
+          <w:color w:val="333333"/>
+          <w:sz w:val="24"/>
+          <w:szCs w:val="24"/>
+          <w:shd w:val="clear" w:color="auto" w:fill="FFFFFF"/>
+        </w:rPr>
+        <w:lastRenderedPageBreak/>
+        <w:t xml:space="preserve">float horizontal = </w:t>
+      </w:r>
+      <w:proofErr w:type="spellStart"/>
+      <w:r>
+        <w:rPr>
+          <w:rFonts w:ascii="Times New Roman" w:hAnsi="Times New Roman" w:cs="Times New Roman"/>
+          <w:color w:val="333333"/>
+          <w:sz w:val="24"/>
+          <w:szCs w:val="24"/>
+          <w:shd w:val="clear" w:color="auto" w:fill="FFFFFF"/>
+        </w:rPr>
+        <w:t>Input.GetAxis</w:t>
+      </w:r>
+      <w:proofErr w:type="spellEnd"/>
+      <w:r>
+        <w:rPr>
+          <w:rFonts w:ascii="Times New Roman" w:hAnsi="Times New Roman" w:cs="Times New Roman"/>
+          <w:color w:val="333333"/>
+          <w:sz w:val="24"/>
+          <w:szCs w:val="24"/>
+          <w:shd w:val="clear" w:color="auto" w:fill="FFFFFF"/>
+        </w:rPr>
+        <w:t>(“Horizontal</w:t>
+      </w:r>
+      <w:r>
+        <w:rPr>
+          <w:rFonts w:ascii="Times New Roman" w:hAnsi="Times New Roman" w:cs="Times New Roman"/>
+          <w:color w:val="333333"/>
+          <w:sz w:val="24"/>
+          <w:szCs w:val="24"/>
+          <w:shd w:val="clear" w:color="auto" w:fill="FFFFFF"/>
+        </w:rPr>
+        <w:t>”</w:t>
+      </w:r>
+      <w:r>
+        <w:rPr>
+          <w:rFonts w:ascii="Times New Roman" w:hAnsi="Times New Roman" w:cs="Times New Roman"/>
+          <w:color w:val="333333"/>
+          <w:sz w:val="24"/>
+          <w:szCs w:val="24"/>
+          <w:shd w:val="clear" w:color="auto" w:fill="FFFFFF"/>
+        </w:rPr>
+        <w:t>)</w:t>
+      </w:r>
+    </w:p>
+    <w:p>
+      <w:pPr>
+        <w:rPr>
+          <w:rFonts w:ascii="Times New Roman" w:hAnsi="Times New Roman" w:cs="Times New Roman"/>
+          <w:sz w:val="24"/>
+          <w:szCs w:val="24"/>
+        </w:rPr>
+      </w:pPr>
+      <w:proofErr w:type="spellStart"/>
+      <w:r>
+        <w:rPr>
+          <w:rFonts w:ascii="Times New Roman" w:hAnsi="Times New Roman" w:cs="Times New Roman"/>
+          <w:sz w:val="24"/>
+          <w:szCs w:val="24"/>
+        </w:rPr>
+        <w:t>QualitySettings.vSyncCount</w:t>
+      </w:r>
+      <w:proofErr w:type="spellEnd"/>
+      <w:r>
+        <w:rPr>
+          <w:rFonts w:ascii="Times New Roman" w:hAnsi="Times New Roman" w:cs="Times New Roman"/>
+          <w:sz w:val="24"/>
+          <w:szCs w:val="24"/>
+        </w:rPr>
+        <w:t xml:space="preserve"> = </w:t>
+      </w:r>
+      <w:r>
+        <w:rPr>
+          <w:rStyle w:val="hljs-number"/>
+          <w:rFonts w:ascii="Times New Roman" w:hAnsi="Times New Roman" w:cs="Times New Roman"/>
+          <w:sz w:val="24"/>
+          <w:szCs w:val="24"/>
+        </w:rPr>
+        <w:t>0</w:t>
+      </w:r>
+      <w:r>
+        <w:rPr>
+          <w:rFonts w:ascii="Times New Roman" w:hAnsi="Times New Roman" w:cs="Times New Roman"/>
+          <w:sz w:val="24"/>
+          <w:szCs w:val="24"/>
+        </w:rPr>
+        <w:t xml:space="preserve">; </w:t>
+      </w:r>
+      <w:proofErr w:type="spellStart"/>
+      <w:r>
+        <w:rPr>
+          <w:rFonts w:ascii="Times New Roman" w:hAnsi="Times New Roman" w:cs="Times New Roman"/>
+          <w:sz w:val="24"/>
+          <w:szCs w:val="24"/>
+        </w:rPr>
+        <w:t>Application.targetFrameRate</w:t>
+      </w:r>
+      <w:proofErr w:type="spellEnd"/>
+      <w:r>
+        <w:rPr>
+          <w:rFonts w:ascii="Times New Roman" w:hAnsi="Times New Roman" w:cs="Times New Roman"/>
+          <w:sz w:val="24"/>
+          <w:szCs w:val="24"/>
+        </w:rPr>
+        <w:t xml:space="preserve"> = </w:t>
+      </w:r>
+      <w:r>
+        <w:rPr>
+          <w:rStyle w:val="hljs-number"/>
+          <w:rFonts w:ascii="Times New Roman" w:hAnsi="Times New Roman" w:cs="Times New Roman"/>
+          <w:sz w:val="24"/>
+          <w:szCs w:val="24"/>
+        </w:rPr>
+        <w:t>10</w:t>
+      </w:r>
+      <w:r>
+        <w:rPr>
+          <w:rFonts w:ascii="Times New Roman" w:hAnsi="Times New Roman" w:cs="Times New Roman"/>
+          <w:sz w:val="24"/>
+          <w:szCs w:val="24"/>
+        </w:rPr>
+        <w:t>;</w:t>
+      </w:r>
+    </w:p>
+    <w:p>
+      <w:pPr>
+        <w:rPr>
+          <w:rFonts w:ascii="Times New Roman" w:hAnsi="Times New Roman" w:cs="Times New Roman"/>
+          <w:sz w:val="24"/>
+          <w:szCs w:val="24"/>
+        </w:rPr>
+      </w:pPr>
+      <w:r>
+        <w:rPr>
+          <w:rFonts w:ascii="Times New Roman" w:hAnsi="Times New Roman" w:cs="Times New Roman"/>
+          <w:sz w:val="24"/>
+          <w:szCs w:val="24"/>
+        </w:rPr>
+        <w:t xml:space="preserve">This will make Unity render 10 frames per second. Since the game runs at 10 frames, Ruby only moves 0.1 *10 or 1 frame per second. </w:t>
+      </w:r>
+    </w:p>
+    <w:p>
+      <w:pPr>
+        <w:rPr>
+          <w:rFonts w:ascii="Times New Roman" w:hAnsi="Times New Roman" w:cs="Times New Roman"/>
+          <w:color w:val="333333"/>
+          <w:sz w:val="24"/>
+          <w:szCs w:val="24"/>
+          <w:shd w:val="clear" w:color="auto" w:fill="FFFFFF"/>
+        </w:rPr>
+      </w:pPr>
+      <w:r>
+        <w:rPr>
+          <w:rFonts w:ascii="Times New Roman" w:hAnsi="Times New Roman" w:cs="Times New Roman"/>
+          <w:color w:val="333333"/>
+          <w:sz w:val="24"/>
+          <w:szCs w:val="24"/>
+          <w:shd w:val="clear" w:color="auto" w:fill="FFFFFF"/>
+        </w:rPr>
+        <w:t xml:space="preserve">To fix this problem, you need to express the amount that Ruby moves not in units per frames (as is currently the case), but in </w:t>
+      </w:r>
+      <w:r>
+        <w:rPr>
+          <w:rFonts w:ascii="Times New Roman" w:hAnsi="Times New Roman" w:cs="Times New Roman"/>
+          <w:b/>
+          <w:bCs/>
+          <w:color w:val="333333"/>
+          <w:sz w:val="24"/>
+          <w:szCs w:val="24"/>
+          <w:shd w:val="clear" w:color="auto" w:fill="FFFFFF"/>
+        </w:rPr>
+        <w:t>units per second</w:t>
+      </w:r>
+      <w:r>
+        <w:rPr>
+          <w:rFonts w:ascii="Times New Roman" w:hAnsi="Times New Roman" w:cs="Times New Roman"/>
+          <w:color w:val="333333"/>
+          <w:sz w:val="24"/>
+          <w:szCs w:val="24"/>
+          <w:shd w:val="clear" w:color="auto" w:fill="FFFFFF"/>
+        </w:rPr>
+        <w:t>.</w:t>
+      </w:r>
+      <w:bookmarkStart w:id="0" w:name="_GoBack"/>
+      <w:bookmarkEnd w:id="0"/>
+    </w:p>
+    <w:p>
+      <w:pPr>
+        <w:rPr>
+          <w:rFonts w:ascii="Times New Roman" w:hAnsi="Times New Roman" w:cs="Times New Roman"/>
+          <w:sz w:val="24"/>
+          <w:szCs w:val="24"/>
+        </w:rPr>
+      </w:pPr>
+      <w:r>
+        <w:rPr>
+          <w:rFonts w:ascii="Times New Roman" w:hAnsi="Times New Roman" w:cs="Times New Roman"/>
+          <w:color w:val="333333"/>
+          <w:sz w:val="24"/>
+          <w:szCs w:val="24"/>
+          <w:shd w:val="clear" w:color="auto" w:fill="FFFFFF"/>
+        </w:rPr>
+        <w:t>Add *</w:t>
+      </w:r>
+      <w:r>
+        <w:rPr>
+          <w:rFonts w:ascii="Times New Roman" w:hAnsi="Times New Roman" w:cs="Times New Roman"/>
+          <w:color w:val="333333"/>
+          <w:sz w:val="24"/>
+          <w:szCs w:val="24"/>
+          <w:shd w:val="clear" w:color="auto" w:fill="FFFFFF"/>
+        </w:rPr>
+        <w:t xml:space="preserve"> </w:t>
+      </w:r>
+      <w:proofErr w:type="spellStart"/>
+      <w:r>
+        <w:rPr>
+          <w:rFonts w:ascii="Times New Roman" w:hAnsi="Times New Roman" w:cs="Times New Roman"/>
+          <w:color w:val="333333"/>
+          <w:sz w:val="24"/>
+          <w:szCs w:val="24"/>
+          <w:shd w:val="clear" w:color="auto" w:fill="FFFFFF"/>
+        </w:rPr>
+        <w:t>Time.deltaTime</w:t>
+      </w:r>
+      <w:proofErr w:type="spellEnd"/>
+    </w:p>
+    <w:p>
+      <w:pPr>
+        <w:rPr>
+          <w:rFonts w:ascii="Times New Roman" w:hAnsi="Times New Roman" w:cs="Times New Roman"/>
+          <w:b/>
+          <w:bCs/>
+          <w:color w:val="333333"/>
+          <w:sz w:val="28"/>
+          <w:szCs w:val="28"/>
           <w:shd w:val="clear" w:color="auto" w:fill="FFFFFF"/>
         </w:rPr>
       </w:pPr>

</xml_diff>

<commit_message>
Checking in with ruby adventure
</commit_message>
<xml_diff>
--- a/Quest log.docx
+++ b/Quest log.docx
@@ -8075,29 +8075,7 @@
           <w:szCs w:val="24"/>
           <w:shd w:val="clear" w:color="auto" w:fill="FFFFFF"/>
         </w:rPr>
-        <w:t xml:space="preserve">An Animator component can change when it performs its Update. By </w:t>
-      </w:r>
-      <w:proofErr w:type="gramStart"/>
-      <w:r>
-        <w:rPr>
-          <w:rFonts w:ascii="Times New Roman" w:hAnsi="Times New Roman" w:cs="Times New Roman"/>
-          <w:color w:val="333333"/>
-          <w:sz w:val="24"/>
-          <w:szCs w:val="24"/>
-          <w:shd w:val="clear" w:color="auto" w:fill="FFFFFF"/>
-        </w:rPr>
-        <w:t>default</w:t>
-      </w:r>
-      <w:proofErr w:type="gramEnd"/>
-      <w:r>
-        <w:rPr>
-          <w:rFonts w:ascii="Times New Roman" w:hAnsi="Times New Roman" w:cs="Times New Roman"/>
-          <w:color w:val="333333"/>
-          <w:sz w:val="24"/>
-          <w:szCs w:val="24"/>
-          <w:shd w:val="clear" w:color="auto" w:fill="FFFFFF"/>
-        </w:rPr>
-        <w:t xml:space="preserve"> it performs this in line with rendering. This means that the Animator is moving the character in Update and the </w:t>
+        <w:t xml:space="preserve">An Animator component can change when it performs its Update. By default it performs this in line with rendering. This means that the Animator is moving the character in Update and the </w:t>
       </w:r>
       <w:proofErr w:type="spellStart"/>
       <w:r>
@@ -12667,25 +12645,7 @@
           <w:sz w:val="24"/>
           <w:szCs w:val="24"/>
         </w:rPr>
-        <w:t xml:space="preserve"> is called, the computers </w:t>
-      </w:r>
-      <w:proofErr w:type="gramStart"/>
-      <w:r>
-        <w:rPr>
-          <w:rFonts w:ascii="Times New Roman" w:hAnsi="Times New Roman" w:cs="Times New Roman"/>
-          <w:sz w:val="24"/>
-          <w:szCs w:val="24"/>
-        </w:rPr>
-        <w:t>checks</w:t>
-      </w:r>
-      <w:proofErr w:type="gramEnd"/>
-      <w:r>
-        <w:rPr>
-          <w:rFonts w:ascii="Times New Roman" w:hAnsi="Times New Roman" w:cs="Times New Roman"/>
-          <w:sz w:val="24"/>
-          <w:szCs w:val="24"/>
-        </w:rPr>
-        <w:t xml:space="preserve"> whether the Collider that entered the Trigger belongs to the player’s character. Update is getting called every frame, and checking whether the player’s character is at the exit.</w:t>
+        <w:t xml:space="preserve"> is called, the computers checks whether the Collider that entered the Trigger belongs to the player’s character. Update is getting called every frame, and checking whether the player’s character is at the exit.</w:t>
       </w:r>
     </w:p>
     <w:p>
@@ -13554,23 +13514,13 @@
           <w:szCs w:val="24"/>
         </w:rPr>
       </w:pPr>
-      <w:proofErr w:type="gramStart"/>
-      <w:r>
-        <w:rPr>
-          <w:rFonts w:ascii="Times New Roman" w:hAnsi="Times New Roman" w:cs="Times New Roman"/>
-          <w:sz w:val="24"/>
-          <w:szCs w:val="24"/>
-        </w:rPr>
-        <w:t>So</w:t>
-      </w:r>
-      <w:proofErr w:type="gramEnd"/>
-      <w:r>
-        <w:rPr>
-          <w:rFonts w:ascii="Times New Roman" w:hAnsi="Times New Roman" w:cs="Times New Roman"/>
-          <w:sz w:val="24"/>
-          <w:szCs w:val="24"/>
-        </w:rPr>
-        <w:t xml:space="preserve"> add </w:t>
+      <w:r>
+        <w:rPr>
+          <w:rFonts w:ascii="Times New Roman" w:hAnsi="Times New Roman" w:cs="Times New Roman"/>
+          <w:sz w:val="24"/>
+          <w:szCs w:val="24"/>
+        </w:rPr>
+        <w:t xml:space="preserve">So add </w:t>
       </w:r>
       <w:proofErr w:type="spellStart"/>
       <w:r>
@@ -15356,25 +15306,7 @@
           <w:sz w:val="24"/>
           <w:szCs w:val="24"/>
         </w:rPr>
-        <w:t xml:space="preserve">Edit the observer script so that when the player </w:t>
-      </w:r>
-      <w:proofErr w:type="gramStart"/>
-      <w:r>
-        <w:rPr>
-          <w:rFonts w:ascii="Times New Roman" w:hAnsi="Times New Roman" w:cs="Times New Roman"/>
-          <w:sz w:val="24"/>
-          <w:szCs w:val="24"/>
-        </w:rPr>
-        <w:t>collide</w:t>
-      </w:r>
-      <w:proofErr w:type="gramEnd"/>
-      <w:r>
-        <w:rPr>
-          <w:rFonts w:ascii="Times New Roman" w:hAnsi="Times New Roman" w:cs="Times New Roman"/>
-          <w:sz w:val="24"/>
-          <w:szCs w:val="24"/>
-        </w:rPr>
-        <w:t xml:space="preserve">, it will not be </w:t>
+        <w:t xml:space="preserve">Edit the observer script so that when the player collide, it will not be </w:t>
       </w:r>
       <w:proofErr w:type="spellStart"/>
       <w:r>
@@ -16114,29 +16046,7 @@
           <w:szCs w:val="24"/>
           <w:shd w:val="clear" w:color="auto" w:fill="FFFFFF"/>
         </w:rPr>
-        <w:t xml:space="preserve">Adjust the order in the layer to make </w:t>
-      </w:r>
-      <w:proofErr w:type="gramStart"/>
-      <w:r>
-        <w:rPr>
-          <w:rFonts w:ascii="Times New Roman" w:hAnsi="Times New Roman" w:cs="Times New Roman"/>
-          <w:color w:val="333333"/>
-          <w:sz w:val="24"/>
-          <w:szCs w:val="24"/>
-          <w:shd w:val="clear" w:color="auto" w:fill="FFFFFF"/>
-        </w:rPr>
-        <w:t>an</w:t>
-      </w:r>
-      <w:proofErr w:type="gramEnd"/>
-      <w:r>
-        <w:rPr>
-          <w:rFonts w:ascii="Times New Roman" w:hAnsi="Times New Roman" w:cs="Times New Roman"/>
-          <w:color w:val="333333"/>
-          <w:sz w:val="24"/>
-          <w:szCs w:val="24"/>
-          <w:shd w:val="clear" w:color="auto" w:fill="FFFFFF"/>
-        </w:rPr>
-        <w:t xml:space="preserve"> </w:t>
+        <w:t xml:space="preserve">Adjust the order in the layer to make an </w:t>
       </w:r>
       <w:proofErr w:type="spellStart"/>
       <w:r>
@@ -18611,25 +18521,7 @@
           <w:color w:val="333333"/>
           <w:shd w:val="clear" w:color="auto" w:fill="FFFFFF"/>
         </w:rPr>
-        <w:t xml:space="preserve">to be “solid” and actually collide with things. </w:t>
-      </w:r>
-      <w:proofErr w:type="gramStart"/>
-      <w:r>
-        <w:rPr>
-          <w:rFonts w:ascii="Arial" w:hAnsi="Arial" w:cs="Arial"/>
-          <w:color w:val="333333"/>
-          <w:shd w:val="clear" w:color="auto" w:fill="FFFFFF"/>
-        </w:rPr>
-        <w:t>So</w:t>
-      </w:r>
-      <w:proofErr w:type="gramEnd"/>
-      <w:r>
-        <w:rPr>
-          <w:rFonts w:ascii="Arial" w:hAnsi="Arial" w:cs="Arial"/>
-          <w:color w:val="333333"/>
-          <w:shd w:val="clear" w:color="auto" w:fill="FFFFFF"/>
-        </w:rPr>
-        <w:t xml:space="preserve"> use OnCollisionEnter2D</w:t>
+        <w:t>to be “solid” and actually collide with things. So use OnCollisionEnter2D</w:t>
       </w:r>
     </w:p>
     <w:p>
@@ -19977,23 +19869,13 @@
           <w:szCs w:val="24"/>
         </w:rPr>
       </w:pPr>
-      <w:proofErr w:type="gramStart"/>
-      <w:r>
-        <w:rPr>
-          <w:rFonts w:ascii="Arial" w:hAnsi="Arial" w:cs="Arial"/>
-          <w:color w:val="333333"/>
-          <w:shd w:val="clear" w:color="auto" w:fill="FFFFFF"/>
-        </w:rPr>
-        <w:t>So</w:t>
-      </w:r>
-      <w:proofErr w:type="gramEnd"/>
-      <w:r>
-        <w:rPr>
-          <w:rFonts w:ascii="Arial" w:hAnsi="Arial" w:cs="Arial"/>
-          <w:color w:val="333333"/>
-          <w:shd w:val="clear" w:color="auto" w:fill="FFFFFF"/>
-        </w:rPr>
-        <w:t xml:space="preserve"> use awake function instead of start. Contrary to </w:t>
+      <w:r>
+        <w:rPr>
+          <w:rFonts w:ascii="Arial" w:hAnsi="Arial" w:cs="Arial"/>
+          <w:color w:val="333333"/>
+          <w:shd w:val="clear" w:color="auto" w:fill="FFFFFF"/>
+        </w:rPr>
+        <w:t xml:space="preserve">So use awake function instead of start. Contrary to </w:t>
       </w:r>
       <w:r>
         <w:rPr>
@@ -22523,6 +22405,850 @@
           <w:lang w:bidi="my-MM"/>
         </w:rPr>
       </w:pPr>
+      <w:r>
+        <w:rPr>
+          <w:rFonts w:ascii="Arial" w:hAnsi="Arial" w:cs="Arial"/>
+          <w:color w:val="333333"/>
+          <w:shd w:val="clear" w:color="auto" w:fill="FFFFFF"/>
+        </w:rPr>
+        <w:t>You could place a trigger in front of the frog character and if Ruby walks on that trigger, then the dialog starts.</w:t>
+      </w:r>
+    </w:p>
+    <w:p>
+      <w:pPr>
+        <w:pStyle w:val="ListParagraph"/>
+        <w:numPr>
+          <w:ilvl w:val="0"/>
+          <w:numId w:val="34"/>
+        </w:numPr>
+        <w:autoSpaceDE w:val="0"/>
+        <w:autoSpaceDN w:val="0"/>
+        <w:adjustRightInd w:val="0"/>
+        <w:spacing w:after="0" w:line="240" w:lineRule="auto"/>
+        <w:rPr>
+          <w:rFonts w:ascii="Times New Roman" w:hAnsi="Times New Roman" w:cs="Times New Roman"/>
+          <w:b/>
+          <w:bCs/>
+          <w:color w:val="000000"/>
+          <w:sz w:val="24"/>
+          <w:szCs w:val="24"/>
+          <w:lang w:bidi="my-MM"/>
+        </w:rPr>
+      </w:pPr>
+      <w:proofErr w:type="spellStart"/>
+      <w:r>
+        <w:rPr>
+          <w:rFonts w:ascii="Arial" w:hAnsi="Arial" w:cs="Arial"/>
+          <w:b/>
+          <w:bCs/>
+          <w:color w:val="333333"/>
+          <w:shd w:val="clear" w:color="auto" w:fill="FFFFFF"/>
+        </w:rPr>
+        <w:t>Raycasting</w:t>
+      </w:r>
+      <w:proofErr w:type="spellEnd"/>
+      <w:r>
+        <w:rPr>
+          <w:rFonts w:ascii="Arial" w:hAnsi="Arial" w:cs="Arial"/>
+          <w:color w:val="333333"/>
+          <w:shd w:val="clear" w:color="auto" w:fill="FFFFFF"/>
+        </w:rPr>
+        <w:t xml:space="preserve"> is the action of casting a ray in the </w:t>
+      </w:r>
+      <w:r>
+        <w:rPr>
+          <w:rFonts w:ascii="Arial" w:hAnsi="Arial" w:cs="Arial"/>
+          <w:b/>
+          <w:bCs/>
+          <w:color w:val="333333"/>
+          <w:shd w:val="clear" w:color="auto" w:fill="FFFFFF"/>
+        </w:rPr>
+        <w:t>Scene</w:t>
+      </w:r>
+      <w:r>
+        <w:rPr>
+          <w:rFonts w:ascii="Arial" w:hAnsi="Arial" w:cs="Arial"/>
+          <w:color w:val="333333"/>
+          <w:shd w:val="clear" w:color="auto" w:fill="FFFFFF"/>
+        </w:rPr>
+        <w:t xml:space="preserve"> and checking to see if that ray intersects with a </w:t>
+      </w:r>
+      <w:r>
+        <w:rPr>
+          <w:rFonts w:ascii="Arial" w:hAnsi="Arial" w:cs="Arial"/>
+          <w:b/>
+          <w:bCs/>
+          <w:color w:val="333333"/>
+          <w:shd w:val="clear" w:color="auto" w:fill="FFFFFF"/>
+        </w:rPr>
+        <w:t>Collider</w:t>
+      </w:r>
+      <w:r>
+        <w:rPr>
+          <w:rFonts w:ascii="Arial" w:hAnsi="Arial" w:cs="Arial"/>
+          <w:color w:val="333333"/>
+          <w:shd w:val="clear" w:color="auto" w:fill="FFFFFF"/>
+        </w:rPr>
+        <w:t>. A ray has a starting point, a direction and a length.</w:t>
+      </w:r>
+    </w:p>
+    <w:p>
+      <w:pPr>
+        <w:pStyle w:val="ListParagraph"/>
+        <w:numPr>
+          <w:ilvl w:val="0"/>
+          <w:numId w:val="34"/>
+        </w:numPr>
+        <w:autoSpaceDE w:val="0"/>
+        <w:autoSpaceDN w:val="0"/>
+        <w:adjustRightInd w:val="0"/>
+        <w:spacing w:after="0" w:line="240" w:lineRule="auto"/>
+        <w:rPr>
+          <w:rFonts w:ascii="Times New Roman" w:hAnsi="Times New Roman" w:cs="Times New Roman"/>
+          <w:b/>
+          <w:bCs/>
+          <w:sz w:val="24"/>
+          <w:szCs w:val="24"/>
+          <w:lang w:bidi="my-MM"/>
+        </w:rPr>
+      </w:pPr>
+      <w:r>
+        <w:rPr>
+          <w:rFonts w:ascii="Times New Roman" w:hAnsi="Times New Roman" w:cs="Times New Roman"/>
+          <w:sz w:val="24"/>
+          <w:szCs w:val="24"/>
+        </w:rPr>
+        <w:t xml:space="preserve">RaycastHit2D hit = Physics2D.Raycast(rigidbody2d.position + Vector2.up * </w:t>
+      </w:r>
+      <w:r>
+        <w:rPr>
+          <w:rStyle w:val="hljs-number"/>
+          <w:rFonts w:ascii="Times New Roman" w:hAnsi="Times New Roman" w:cs="Times New Roman"/>
+          <w:sz w:val="24"/>
+          <w:szCs w:val="24"/>
+        </w:rPr>
+        <w:t>0.2f</w:t>
+      </w:r>
+      <w:r>
+        <w:rPr>
+          <w:rFonts w:ascii="Times New Roman" w:hAnsi="Times New Roman" w:cs="Times New Roman"/>
+          <w:sz w:val="24"/>
+          <w:szCs w:val="24"/>
+        </w:rPr>
+        <w:t xml:space="preserve">, </w:t>
+      </w:r>
+      <w:proofErr w:type="spellStart"/>
+      <w:r>
+        <w:rPr>
+          <w:rFonts w:ascii="Times New Roman" w:hAnsi="Times New Roman" w:cs="Times New Roman"/>
+          <w:sz w:val="24"/>
+          <w:szCs w:val="24"/>
+        </w:rPr>
+        <w:t>lookDirection</w:t>
+      </w:r>
+      <w:proofErr w:type="spellEnd"/>
+      <w:r>
+        <w:rPr>
+          <w:rFonts w:ascii="Times New Roman" w:hAnsi="Times New Roman" w:cs="Times New Roman"/>
+          <w:sz w:val="24"/>
+          <w:szCs w:val="24"/>
+        </w:rPr>
+        <w:t xml:space="preserve">, </w:t>
+      </w:r>
+      <w:r>
+        <w:rPr>
+          <w:rStyle w:val="hljs-number"/>
+          <w:rFonts w:ascii="Times New Roman" w:hAnsi="Times New Roman" w:cs="Times New Roman"/>
+          <w:sz w:val="24"/>
+          <w:szCs w:val="24"/>
+        </w:rPr>
+        <w:t>1.5f</w:t>
+      </w:r>
+      <w:r>
+        <w:rPr>
+          <w:rFonts w:ascii="Times New Roman" w:hAnsi="Times New Roman" w:cs="Times New Roman"/>
+          <w:sz w:val="24"/>
+          <w:szCs w:val="24"/>
+        </w:rPr>
+        <w:t xml:space="preserve">, </w:t>
+      </w:r>
+      <w:proofErr w:type="spellStart"/>
+      <w:r>
+        <w:rPr>
+          <w:rFonts w:ascii="Times New Roman" w:hAnsi="Times New Roman" w:cs="Times New Roman"/>
+          <w:sz w:val="24"/>
+          <w:szCs w:val="24"/>
+        </w:rPr>
+        <w:t>LayerMask.GetMask</w:t>
+      </w:r>
+      <w:proofErr w:type="spellEnd"/>
+      <w:r>
+        <w:rPr>
+          <w:rFonts w:ascii="Times New Roman" w:hAnsi="Times New Roman" w:cs="Times New Roman"/>
+          <w:sz w:val="24"/>
+          <w:szCs w:val="24"/>
+        </w:rPr>
+        <w:t>(</w:t>
+      </w:r>
+      <w:r>
+        <w:rPr>
+          <w:rStyle w:val="hljs-string"/>
+          <w:rFonts w:ascii="Times New Roman" w:hAnsi="Times New Roman" w:cs="Times New Roman"/>
+          <w:sz w:val="24"/>
+          <w:szCs w:val="24"/>
+        </w:rPr>
+        <w:t>"NPC"</w:t>
+      </w:r>
+      <w:r>
+        <w:rPr>
+          <w:rFonts w:ascii="Times New Roman" w:hAnsi="Times New Roman" w:cs="Times New Roman"/>
+          <w:sz w:val="24"/>
+          <w:szCs w:val="24"/>
+        </w:rPr>
+        <w:t>));</w:t>
+      </w:r>
+    </w:p>
+    <w:p>
+      <w:pPr>
+        <w:pStyle w:val="ListParagraph"/>
+        <w:numPr>
+          <w:ilvl w:val="0"/>
+          <w:numId w:val="34"/>
+        </w:numPr>
+        <w:autoSpaceDE w:val="0"/>
+        <w:autoSpaceDN w:val="0"/>
+        <w:adjustRightInd w:val="0"/>
+        <w:spacing w:after="0" w:line="240" w:lineRule="auto"/>
+        <w:rPr>
+          <w:rFonts w:ascii="Times New Roman" w:hAnsi="Times New Roman" w:cs="Times New Roman"/>
+          <w:b/>
+          <w:bCs/>
+          <w:sz w:val="24"/>
+          <w:szCs w:val="24"/>
+          <w:lang w:bidi="my-MM"/>
+        </w:rPr>
+      </w:pPr>
+      <w:r>
+        <w:rPr>
+          <w:rFonts w:ascii="Arial" w:hAnsi="Arial" w:cs="Arial"/>
+          <w:color w:val="333333"/>
+          <w:shd w:val="clear" w:color="auto" w:fill="FFFFFF"/>
+        </w:rPr>
+        <w:t>A layer mask which allows us to test only certain layers.</w:t>
+      </w:r>
+    </w:p>
+    <w:p>
+      <w:pPr>
+        <w:pStyle w:val="ListParagraph"/>
+        <w:numPr>
+          <w:ilvl w:val="0"/>
+          <w:numId w:val="34"/>
+        </w:numPr>
+        <w:autoSpaceDE w:val="0"/>
+        <w:autoSpaceDN w:val="0"/>
+        <w:adjustRightInd w:val="0"/>
+        <w:spacing w:after="0" w:line="240" w:lineRule="auto"/>
+        <w:rPr>
+          <w:rFonts w:ascii="Times New Roman" w:hAnsi="Times New Roman" w:cs="Times New Roman"/>
+          <w:b/>
+          <w:bCs/>
+          <w:sz w:val="24"/>
+          <w:szCs w:val="24"/>
+          <w:lang w:bidi="my-MM"/>
+        </w:rPr>
+      </w:pPr>
+      <w:r>
+        <w:rPr>
+          <w:rFonts w:ascii="Arial" w:hAnsi="Arial" w:cs="Arial"/>
+          <w:color w:val="333333"/>
+          <w:shd w:val="clear" w:color="auto" w:fill="FFFFFF"/>
+        </w:rPr>
+        <w:t xml:space="preserve">To make sure nothing renders on top of your </w:t>
+      </w:r>
+      <w:r>
+        <w:rPr>
+          <w:rFonts w:ascii="Arial" w:hAnsi="Arial" w:cs="Arial"/>
+          <w:b/>
+          <w:bCs/>
+          <w:color w:val="333333"/>
+          <w:shd w:val="clear" w:color="auto" w:fill="FFFFFF"/>
+        </w:rPr>
+        <w:t>Canvas</w:t>
+      </w:r>
+      <w:r>
+        <w:rPr>
+          <w:rFonts w:ascii="Arial" w:hAnsi="Arial" w:cs="Arial"/>
+          <w:color w:val="333333"/>
+          <w:shd w:val="clear" w:color="auto" w:fill="FFFFFF"/>
+        </w:rPr>
+        <w:t xml:space="preserve">, select the </w:t>
+      </w:r>
+      <w:r>
+        <w:rPr>
+          <w:rFonts w:ascii="Arial" w:hAnsi="Arial" w:cs="Arial"/>
+          <w:b/>
+          <w:bCs/>
+          <w:color w:val="333333"/>
+          <w:shd w:val="clear" w:color="auto" w:fill="FFFFFF"/>
+        </w:rPr>
+        <w:t>Canvas</w:t>
+      </w:r>
+      <w:r>
+        <w:rPr>
+          <w:rFonts w:ascii="Arial" w:hAnsi="Arial" w:cs="Arial"/>
+          <w:color w:val="333333"/>
+          <w:shd w:val="clear" w:color="auto" w:fill="FFFFFF"/>
+        </w:rPr>
+        <w:t xml:space="preserve"> in the </w:t>
+      </w:r>
+      <w:r>
+        <w:rPr>
+          <w:rFonts w:ascii="Arial" w:hAnsi="Arial" w:cs="Arial"/>
+          <w:b/>
+          <w:bCs/>
+          <w:color w:val="333333"/>
+          <w:shd w:val="clear" w:color="auto" w:fill="FFFFFF"/>
+        </w:rPr>
+        <w:t>Hierarchy</w:t>
+      </w:r>
+      <w:r>
+        <w:rPr>
+          <w:rFonts w:ascii="Arial" w:hAnsi="Arial" w:cs="Arial"/>
+          <w:color w:val="333333"/>
+          <w:shd w:val="clear" w:color="auto" w:fill="FFFFFF"/>
+        </w:rPr>
+        <w:t xml:space="preserve"> and, in the Inspector, set </w:t>
+      </w:r>
+      <w:r>
+        <w:rPr>
+          <w:rFonts w:ascii="Arial" w:hAnsi="Arial" w:cs="Arial"/>
+          <w:b/>
+          <w:bCs/>
+          <w:color w:val="333333"/>
+          <w:shd w:val="clear" w:color="auto" w:fill="FFFFFF"/>
+        </w:rPr>
+        <w:t>Order in Layer</w:t>
+      </w:r>
+      <w:r>
+        <w:rPr>
+          <w:rFonts w:ascii="Arial" w:hAnsi="Arial" w:cs="Arial"/>
+          <w:color w:val="333333"/>
+          <w:shd w:val="clear" w:color="auto" w:fill="FFFFFF"/>
+        </w:rPr>
+        <w:t xml:space="preserve"> to a high value (for example, </w:t>
+      </w:r>
+      <w:r>
+        <w:rPr>
+          <w:rFonts w:ascii="Arial" w:hAnsi="Arial" w:cs="Arial"/>
+          <w:b/>
+          <w:bCs/>
+          <w:color w:val="333333"/>
+          <w:shd w:val="clear" w:color="auto" w:fill="FFFFFF"/>
+        </w:rPr>
+        <w:t>10</w:t>
+      </w:r>
+      <w:r>
+        <w:rPr>
+          <w:rFonts w:ascii="Arial" w:hAnsi="Arial" w:cs="Arial"/>
+          <w:color w:val="333333"/>
+          <w:shd w:val="clear" w:color="auto" w:fill="FFFFFF"/>
+        </w:rPr>
+        <w:t>):</w:t>
+      </w:r>
+    </w:p>
+    <w:p>
+      <w:pPr>
+        <w:pStyle w:val="ListParagraph"/>
+        <w:numPr>
+          <w:ilvl w:val="0"/>
+          <w:numId w:val="34"/>
+        </w:numPr>
+        <w:autoSpaceDE w:val="0"/>
+        <w:autoSpaceDN w:val="0"/>
+        <w:adjustRightInd w:val="0"/>
+        <w:spacing w:after="0" w:line="240" w:lineRule="auto"/>
+        <w:rPr>
+          <w:rFonts w:ascii="Times New Roman" w:hAnsi="Times New Roman" w:cs="Times New Roman"/>
+          <w:b/>
+          <w:bCs/>
+          <w:sz w:val="24"/>
+          <w:szCs w:val="24"/>
+          <w:lang w:bidi="my-MM"/>
+        </w:rPr>
+      </w:pPr>
+      <w:r>
+        <w:rPr>
+          <w:rFonts w:ascii="Arial" w:hAnsi="Arial" w:cs="Arial"/>
+          <w:color w:val="333333"/>
+          <w:shd w:val="clear" w:color="auto" w:fill="FFFFFF"/>
+        </w:rPr>
+        <w:t xml:space="preserve">Then </w:t>
+      </w:r>
+      <w:r>
+        <w:rPr>
+          <w:rFonts w:ascii="Arial" w:hAnsi="Arial" w:cs="Arial"/>
+          <w:b/>
+          <w:bCs/>
+          <w:color w:val="333333"/>
+          <w:shd w:val="clear" w:color="auto" w:fill="FFFFFF"/>
+        </w:rPr>
+        <w:t>create a new C#</w:t>
+      </w:r>
+      <w:r>
+        <w:rPr>
+          <w:rFonts w:ascii="Arial" w:hAnsi="Arial" w:cs="Arial"/>
+          <w:color w:val="333333"/>
+          <w:shd w:val="clear" w:color="auto" w:fill="FFFFFF"/>
+        </w:rPr>
+        <w:t xml:space="preserve"> script called </w:t>
+      </w:r>
+      <w:proofErr w:type="spellStart"/>
+      <w:r>
+        <w:rPr>
+          <w:rFonts w:ascii="Arial" w:hAnsi="Arial" w:cs="Arial"/>
+          <w:b/>
+          <w:bCs/>
+          <w:color w:val="333333"/>
+          <w:shd w:val="clear" w:color="auto" w:fill="FFFFFF"/>
+        </w:rPr>
+        <w:t>NonPlayerCharacter</w:t>
+      </w:r>
+      <w:proofErr w:type="spellEnd"/>
+      <w:r>
+        <w:rPr>
+          <w:rFonts w:ascii="Arial" w:hAnsi="Arial" w:cs="Arial"/>
+          <w:color w:val="333333"/>
+          <w:shd w:val="clear" w:color="auto" w:fill="FFFFFF"/>
+        </w:rPr>
+        <w:t xml:space="preserve"> and add it on Jambi.</w:t>
+      </w:r>
+    </w:p>
+    <w:p>
+      <w:pPr>
+        <w:pStyle w:val="ListParagraph"/>
+        <w:numPr>
+          <w:ilvl w:val="0"/>
+          <w:numId w:val="34"/>
+        </w:numPr>
+        <w:autoSpaceDE w:val="0"/>
+        <w:autoSpaceDN w:val="0"/>
+        <w:adjustRightInd w:val="0"/>
+        <w:spacing w:after="0" w:line="240" w:lineRule="auto"/>
+        <w:rPr>
+          <w:rFonts w:ascii="Times New Roman" w:hAnsi="Times New Roman" w:cs="Times New Roman"/>
+          <w:b/>
+          <w:bCs/>
+          <w:sz w:val="24"/>
+          <w:szCs w:val="24"/>
+          <w:lang w:bidi="my-MM"/>
+        </w:rPr>
+      </w:pPr>
+      <w:proofErr w:type="spellStart"/>
+      <w:r>
+        <w:rPr>
+          <w:rFonts w:ascii="Times New Roman" w:hAnsi="Times New Roman" w:cs="Times New Roman"/>
+          <w:sz w:val="24"/>
+          <w:szCs w:val="24"/>
+        </w:rPr>
+        <w:t>timerDisplay</w:t>
+      </w:r>
+      <w:proofErr w:type="spellEnd"/>
+      <w:r>
+        <w:rPr>
+          <w:rFonts w:ascii="Times New Roman" w:hAnsi="Times New Roman" w:cs="Times New Roman"/>
+          <w:sz w:val="24"/>
+          <w:szCs w:val="24"/>
+        </w:rPr>
+        <w:t xml:space="preserve"> -= </w:t>
+      </w:r>
+      <w:proofErr w:type="spellStart"/>
+      <w:r>
+        <w:rPr>
+          <w:rFonts w:ascii="Times New Roman" w:hAnsi="Times New Roman" w:cs="Times New Roman"/>
+          <w:sz w:val="24"/>
+          <w:szCs w:val="24"/>
+        </w:rPr>
+        <w:t>Time.deltaTime</w:t>
+      </w:r>
+      <w:proofErr w:type="spellEnd"/>
+      <w:r>
+        <w:rPr>
+          <w:rFonts w:ascii="Times New Roman" w:hAnsi="Times New Roman" w:cs="Times New Roman"/>
+          <w:sz w:val="24"/>
+          <w:szCs w:val="24"/>
+        </w:rPr>
+        <w:t>; Making a timer</w:t>
+      </w:r>
+    </w:p>
+    <w:p>
+      <w:pPr>
+        <w:autoSpaceDE w:val="0"/>
+        <w:autoSpaceDN w:val="0"/>
+        <w:adjustRightInd w:val="0"/>
+        <w:spacing w:after="0" w:line="240" w:lineRule="auto"/>
+        <w:rPr>
+          <w:rFonts w:ascii="Times New Roman" w:hAnsi="Times New Roman" w:cs="Times New Roman"/>
+          <w:b/>
+          <w:bCs/>
+          <w:sz w:val="24"/>
+          <w:szCs w:val="24"/>
+          <w:lang w:bidi="my-MM"/>
+        </w:rPr>
+      </w:pPr>
+      <w:r>
+        <w:rPr>
+          <w:rFonts w:ascii="Times New Roman" w:hAnsi="Times New Roman" w:cs="Times New Roman"/>
+          <w:b/>
+          <w:bCs/>
+          <w:sz w:val="24"/>
+          <w:szCs w:val="24"/>
+          <w:lang w:bidi="my-MM"/>
+        </w:rPr>
+        <w:t xml:space="preserve">Audio </w:t>
+      </w:r>
+    </w:p>
+    <w:p>
+      <w:pPr>
+        <w:pStyle w:val="ListParagraph"/>
+        <w:numPr>
+          <w:ilvl w:val="0"/>
+          <w:numId w:val="35"/>
+        </w:numPr>
+        <w:autoSpaceDE w:val="0"/>
+        <w:autoSpaceDN w:val="0"/>
+        <w:adjustRightInd w:val="0"/>
+        <w:spacing w:after="0" w:line="240" w:lineRule="auto"/>
+        <w:rPr>
+          <w:rFonts w:ascii="Times New Roman" w:hAnsi="Times New Roman" w:cs="Times New Roman"/>
+          <w:b/>
+          <w:bCs/>
+          <w:sz w:val="24"/>
+          <w:szCs w:val="24"/>
+          <w:lang w:bidi="my-MM"/>
+        </w:rPr>
+      </w:pPr>
+      <w:r>
+        <w:rPr>
+          <w:rFonts w:ascii="Arial" w:hAnsi="Arial" w:cs="Arial"/>
+          <w:b/>
+          <w:bCs/>
+          <w:color w:val="333333"/>
+          <w:shd w:val="clear" w:color="auto" w:fill="FFFFFF"/>
+        </w:rPr>
+        <w:t>Audio Listener</w:t>
+      </w:r>
+      <w:r>
+        <w:rPr>
+          <w:rFonts w:ascii="Arial" w:hAnsi="Arial" w:cs="Arial"/>
+          <w:color w:val="333333"/>
+          <w:shd w:val="clear" w:color="auto" w:fill="FFFFFF"/>
+        </w:rPr>
+        <w:t xml:space="preserve"> is a component that defines where the “listener” is in the </w:t>
+      </w:r>
+      <w:r>
+        <w:rPr>
+          <w:rFonts w:ascii="Arial" w:hAnsi="Arial" w:cs="Arial"/>
+          <w:b/>
+          <w:bCs/>
+          <w:color w:val="333333"/>
+          <w:shd w:val="clear" w:color="auto" w:fill="FFFFFF"/>
+        </w:rPr>
+        <w:t>Scene</w:t>
+      </w:r>
+      <w:r>
+        <w:rPr>
+          <w:rFonts w:ascii="Arial" w:hAnsi="Arial" w:cs="Arial"/>
+          <w:color w:val="333333"/>
+          <w:shd w:val="clear" w:color="auto" w:fill="FFFFFF"/>
+        </w:rPr>
+        <w:t>.</w:t>
+      </w:r>
+    </w:p>
+    <w:p>
+      <w:pPr>
+        <w:pStyle w:val="ListParagraph"/>
+        <w:numPr>
+          <w:ilvl w:val="0"/>
+          <w:numId w:val="35"/>
+        </w:numPr>
+        <w:autoSpaceDE w:val="0"/>
+        <w:autoSpaceDN w:val="0"/>
+        <w:adjustRightInd w:val="0"/>
+        <w:spacing w:after="0" w:line="240" w:lineRule="auto"/>
+        <w:rPr>
+          <w:rFonts w:ascii="Times New Roman" w:hAnsi="Times New Roman" w:cs="Times New Roman"/>
+          <w:b/>
+          <w:bCs/>
+          <w:sz w:val="24"/>
+          <w:szCs w:val="24"/>
+          <w:lang w:bidi="my-MM"/>
+        </w:rPr>
+      </w:pPr>
+      <w:r>
+        <w:rPr>
+          <w:rFonts w:ascii="Arial" w:hAnsi="Arial" w:cs="Arial"/>
+          <w:color w:val="333333"/>
+          <w:shd w:val="clear" w:color="auto" w:fill="FFFFFF"/>
+        </w:rPr>
+        <w:t>Audio Source is a component which allows you to play an</w:t>
+      </w:r>
+      <w:r>
+        <w:rPr>
+          <w:rFonts w:ascii="Arial" w:hAnsi="Arial" w:cs="Arial"/>
+          <w:b/>
+          <w:bCs/>
+          <w:color w:val="333333"/>
+          <w:shd w:val="clear" w:color="auto" w:fill="FFFFFF"/>
+        </w:rPr>
+        <w:t xml:space="preserve"> Audio Clip </w:t>
+      </w:r>
+      <w:r>
+        <w:rPr>
+          <w:rFonts w:ascii="Arial" w:hAnsi="Arial" w:cs="Arial"/>
+          <w:color w:val="333333"/>
+          <w:shd w:val="clear" w:color="auto" w:fill="FFFFFF"/>
+        </w:rPr>
+        <w:t xml:space="preserve">at the position of the </w:t>
+      </w:r>
+      <w:proofErr w:type="spellStart"/>
+      <w:r>
+        <w:rPr>
+          <w:rFonts w:ascii="Arial" w:hAnsi="Arial" w:cs="Arial"/>
+          <w:b/>
+          <w:bCs/>
+          <w:color w:val="333333"/>
+          <w:shd w:val="clear" w:color="auto" w:fill="FFFFFF"/>
+        </w:rPr>
+        <w:t>GameObject</w:t>
+      </w:r>
+      <w:proofErr w:type="spellEnd"/>
+      <w:r>
+        <w:rPr>
+          <w:rFonts w:ascii="Arial" w:hAnsi="Arial" w:cs="Arial"/>
+          <w:b/>
+          <w:bCs/>
+          <w:color w:val="333333"/>
+          <w:shd w:val="clear" w:color="auto" w:fill="FFFFFF"/>
+        </w:rPr>
+        <w:t xml:space="preserve"> </w:t>
+      </w:r>
+      <w:r>
+        <w:rPr>
+          <w:rFonts w:ascii="Arial" w:hAnsi="Arial" w:cs="Arial"/>
+          <w:color w:val="333333"/>
+          <w:shd w:val="clear" w:color="auto" w:fill="FFFFFF"/>
+        </w:rPr>
+        <w:t>on which the component is.</w:t>
+      </w:r>
+    </w:p>
+    <w:p>
+      <w:pPr>
+        <w:pStyle w:val="ListParagraph"/>
+        <w:numPr>
+          <w:ilvl w:val="0"/>
+          <w:numId w:val="35"/>
+        </w:numPr>
+        <w:autoSpaceDE w:val="0"/>
+        <w:autoSpaceDN w:val="0"/>
+        <w:adjustRightInd w:val="0"/>
+        <w:spacing w:after="0" w:line="240" w:lineRule="auto"/>
+        <w:rPr>
+          <w:rFonts w:ascii="Times New Roman" w:hAnsi="Times New Roman" w:cs="Times New Roman"/>
+          <w:b/>
+          <w:bCs/>
+          <w:sz w:val="24"/>
+          <w:szCs w:val="24"/>
+          <w:lang w:bidi="my-MM"/>
+        </w:rPr>
+      </w:pPr>
+      <w:r>
+        <w:rPr>
+          <w:rFonts w:ascii="Arial" w:hAnsi="Arial" w:cs="Arial"/>
+          <w:color w:val="333333"/>
+          <w:shd w:val="clear" w:color="auto" w:fill="FFFFFF"/>
+        </w:rPr>
+        <w:t xml:space="preserve">If the spatial slider is all the way on </w:t>
+      </w:r>
+      <w:r>
+        <w:rPr>
+          <w:rFonts w:ascii="Arial" w:hAnsi="Arial" w:cs="Arial"/>
+          <w:b/>
+          <w:bCs/>
+          <w:color w:val="333333"/>
+          <w:shd w:val="clear" w:color="auto" w:fill="FFFFFF"/>
+        </w:rPr>
+        <w:t>2D</w:t>
+      </w:r>
+      <w:r>
+        <w:rPr>
+          <w:rFonts w:ascii="Arial" w:hAnsi="Arial" w:cs="Arial"/>
+          <w:color w:val="333333"/>
+          <w:shd w:val="clear" w:color="auto" w:fill="FFFFFF"/>
+        </w:rPr>
+        <w:t xml:space="preserve">, the sound is not spatialized and it will play at the same level no matter where our </w:t>
+      </w:r>
+      <w:r>
+        <w:rPr>
+          <w:rFonts w:ascii="Arial" w:hAnsi="Arial" w:cs="Arial"/>
+          <w:b/>
+          <w:bCs/>
+          <w:color w:val="333333"/>
+          <w:shd w:val="clear" w:color="auto" w:fill="FFFFFF"/>
+        </w:rPr>
+        <w:t xml:space="preserve">Audio Listener </w:t>
+      </w:r>
+      <w:r>
+        <w:rPr>
+          <w:rFonts w:ascii="Arial" w:hAnsi="Arial" w:cs="Arial"/>
+          <w:color w:val="333333"/>
+          <w:shd w:val="clear" w:color="auto" w:fill="FFFFFF"/>
+        </w:rPr>
+        <w:t>is.</w:t>
+      </w:r>
+    </w:p>
+    <w:p>
+      <w:pPr>
+        <w:pStyle w:val="ListParagraph"/>
+        <w:numPr>
+          <w:ilvl w:val="0"/>
+          <w:numId w:val="35"/>
+        </w:numPr>
+        <w:autoSpaceDE w:val="0"/>
+        <w:autoSpaceDN w:val="0"/>
+        <w:adjustRightInd w:val="0"/>
+        <w:spacing w:after="0" w:line="240" w:lineRule="auto"/>
+        <w:rPr>
+          <w:rFonts w:ascii="Times New Roman" w:hAnsi="Times New Roman" w:cs="Times New Roman"/>
+          <w:b/>
+          <w:bCs/>
+          <w:sz w:val="24"/>
+          <w:szCs w:val="24"/>
+          <w:lang w:bidi="my-MM"/>
+        </w:rPr>
+      </w:pPr>
+      <w:proofErr w:type="spellStart"/>
+      <w:r>
+        <w:rPr>
+          <w:rFonts w:ascii="Arial" w:hAnsi="Arial" w:cs="Arial"/>
+          <w:b/>
+          <w:bCs/>
+          <w:color w:val="333333"/>
+          <w:shd w:val="clear" w:color="auto" w:fill="FFFFFF"/>
+        </w:rPr>
+        <w:t>PlayOneShot</w:t>
+      </w:r>
+      <w:proofErr w:type="spellEnd"/>
+      <w:r>
+        <w:rPr>
+          <w:rFonts w:ascii="Arial" w:hAnsi="Arial" w:cs="Arial"/>
+          <w:color w:val="333333"/>
+          <w:shd w:val="clear" w:color="auto" w:fill="FFFFFF"/>
+        </w:rPr>
+        <w:t xml:space="preserve"> takes the audio clip as its first parameter and plays that audio clip once, with all the settings of the Audio Source, at the position of the </w:t>
+      </w:r>
+      <w:r>
+        <w:rPr>
+          <w:rFonts w:ascii="Arial" w:hAnsi="Arial" w:cs="Arial"/>
+          <w:b/>
+          <w:bCs/>
+          <w:color w:val="333333"/>
+          <w:shd w:val="clear" w:color="auto" w:fill="FFFFFF"/>
+        </w:rPr>
+        <w:t>Audio Source</w:t>
+      </w:r>
+      <w:r>
+        <w:rPr>
+          <w:rFonts w:ascii="Arial" w:hAnsi="Arial" w:cs="Arial"/>
+          <w:color w:val="333333"/>
+          <w:shd w:val="clear" w:color="auto" w:fill="FFFFFF"/>
+        </w:rPr>
+        <w:t>.</w:t>
+      </w:r>
+    </w:p>
+    <w:p>
+      <w:pPr>
+        <w:pStyle w:val="ListParagraph"/>
+        <w:numPr>
+          <w:ilvl w:val="0"/>
+          <w:numId w:val="35"/>
+        </w:numPr>
+        <w:autoSpaceDE w:val="0"/>
+        <w:autoSpaceDN w:val="0"/>
+        <w:adjustRightInd w:val="0"/>
+        <w:spacing w:after="0" w:line="240" w:lineRule="auto"/>
+        <w:rPr>
+          <w:rFonts w:ascii="Times New Roman" w:hAnsi="Times New Roman" w:cs="Times New Roman"/>
+          <w:b/>
+          <w:bCs/>
+          <w:sz w:val="24"/>
+          <w:szCs w:val="24"/>
+          <w:lang w:bidi="my-MM"/>
+        </w:rPr>
+      </w:pPr>
+      <w:r>
+        <w:rPr>
+          <w:rFonts w:ascii="Arial" w:hAnsi="Arial" w:cs="Arial"/>
+          <w:color w:val="333333"/>
+          <w:shd w:val="clear" w:color="auto" w:fill="FFFFFF"/>
+        </w:rPr>
+        <w:t xml:space="preserve">So you can add an </w:t>
+      </w:r>
+      <w:r>
+        <w:rPr>
+          <w:rFonts w:ascii="Arial" w:hAnsi="Arial" w:cs="Arial"/>
+          <w:b/>
+          <w:bCs/>
+          <w:color w:val="333333"/>
+          <w:shd w:val="clear" w:color="auto" w:fill="FFFFFF"/>
+        </w:rPr>
+        <w:t>Audio Source</w:t>
+      </w:r>
+      <w:r>
+        <w:rPr>
+          <w:rFonts w:ascii="Arial" w:hAnsi="Arial" w:cs="Arial"/>
+          <w:color w:val="333333"/>
+          <w:shd w:val="clear" w:color="auto" w:fill="FFFFFF"/>
+        </w:rPr>
+        <w:t xml:space="preserve"> to our Ruby </w:t>
+      </w:r>
+      <w:proofErr w:type="spellStart"/>
+      <w:r>
+        <w:rPr>
+          <w:rFonts w:ascii="Arial" w:hAnsi="Arial" w:cs="Arial"/>
+          <w:b/>
+          <w:bCs/>
+          <w:color w:val="333333"/>
+          <w:shd w:val="clear" w:color="auto" w:fill="FFFFFF"/>
+        </w:rPr>
+        <w:t>GameObject</w:t>
+      </w:r>
+      <w:proofErr w:type="spellEnd"/>
+      <w:r>
+        <w:rPr>
+          <w:rFonts w:ascii="Arial" w:hAnsi="Arial" w:cs="Arial"/>
+          <w:color w:val="333333"/>
+          <w:shd w:val="clear" w:color="auto" w:fill="FFFFFF"/>
+        </w:rPr>
+        <w:t xml:space="preserve">, and use that </w:t>
+      </w:r>
+      <w:r>
+        <w:rPr>
+          <w:rFonts w:ascii="Arial" w:hAnsi="Arial" w:cs="Arial"/>
+          <w:b/>
+          <w:bCs/>
+          <w:color w:val="333333"/>
+          <w:shd w:val="clear" w:color="auto" w:fill="FFFFFF"/>
+        </w:rPr>
+        <w:t>Audio Source</w:t>
+      </w:r>
+      <w:r>
+        <w:rPr>
+          <w:rFonts w:ascii="Arial" w:hAnsi="Arial" w:cs="Arial"/>
+          <w:color w:val="333333"/>
+          <w:shd w:val="clear" w:color="auto" w:fill="FFFFFF"/>
+        </w:rPr>
+        <w:t xml:space="preserve"> to play all sounds related to the gameplay actions that Ruby does, like grabbing a health pack, throwing a cog or being hit.</w:t>
+      </w:r>
       <w:bookmarkStart w:id="0" w:name="_GoBack"/>
       <w:bookmarkEnd w:id="0"/>
     </w:p>
@@ -23526,6 +24252,119 @@
     </w:lvl>
   </w:abstractNum>
   <w:abstractNum w:abstractNumId="8" w15:restartNumberingAfterBreak="0">
+    <w:nsid w:val="1B960017"/>
+    <w:multiLevelType w:val="hybridMultilevel"/>
+    <w:tmpl w:val="1C16F076"/>
+    <w:lvl w:ilvl="0" w:tplc="04090001">
+      <w:start w:val="1"/>
+      <w:numFmt w:val="bullet"/>
+      <w:lvlText w:val=""/>
+      <w:lvlJc w:val="left"/>
+      <w:pPr>
+        <w:ind w:left="720" w:hanging="360"/>
+      </w:pPr>
+      <w:rPr>
+        <w:rFonts w:ascii="Symbol" w:hAnsi="Symbol" w:hint="default"/>
+      </w:rPr>
+    </w:lvl>
+    <w:lvl w:ilvl="1" w:tplc="04090003" w:tentative="1">
+      <w:start w:val="1"/>
+      <w:numFmt w:val="bullet"/>
+      <w:lvlText w:val="o"/>
+      <w:lvlJc w:val="left"/>
+      <w:pPr>
+        <w:ind w:left="1440" w:hanging="360"/>
+      </w:pPr>
+      <w:rPr>
+        <w:rFonts w:ascii="Courier New" w:hAnsi="Courier New" w:cs="Courier New" w:hint="default"/>
+      </w:rPr>
+    </w:lvl>
+    <w:lvl w:ilvl="2" w:tplc="04090005" w:tentative="1">
+      <w:start w:val="1"/>
+      <w:numFmt w:val="bullet"/>
+      <w:lvlText w:val=""/>
+      <w:lvlJc w:val="left"/>
+      <w:pPr>
+        <w:ind w:left="2160" w:hanging="360"/>
+      </w:pPr>
+      <w:rPr>
+        <w:rFonts w:ascii="Wingdings" w:hAnsi="Wingdings" w:hint="default"/>
+      </w:rPr>
+    </w:lvl>
+    <w:lvl w:ilvl="3" w:tplc="04090001" w:tentative="1">
+      <w:start w:val="1"/>
+      <w:numFmt w:val="bullet"/>
+      <w:lvlText w:val=""/>
+      <w:lvlJc w:val="left"/>
+      <w:pPr>
+        <w:ind w:left="2880" w:hanging="360"/>
+      </w:pPr>
+      <w:rPr>
+        <w:rFonts w:ascii="Symbol" w:hAnsi="Symbol" w:hint="default"/>
+      </w:rPr>
+    </w:lvl>
+    <w:lvl w:ilvl="4" w:tplc="04090003" w:tentative="1">
+      <w:start w:val="1"/>
+      <w:numFmt w:val="bullet"/>
+      <w:lvlText w:val="o"/>
+      <w:lvlJc w:val="left"/>
+      <w:pPr>
+        <w:ind w:left="3600" w:hanging="360"/>
+      </w:pPr>
+      <w:rPr>
+        <w:rFonts w:ascii="Courier New" w:hAnsi="Courier New" w:cs="Courier New" w:hint="default"/>
+      </w:rPr>
+    </w:lvl>
+    <w:lvl w:ilvl="5" w:tplc="04090005" w:tentative="1">
+      <w:start w:val="1"/>
+      <w:numFmt w:val="bullet"/>
+      <w:lvlText w:val=""/>
+      <w:lvlJc w:val="left"/>
+      <w:pPr>
+        <w:ind w:left="4320" w:hanging="360"/>
+      </w:pPr>
+      <w:rPr>
+        <w:rFonts w:ascii="Wingdings" w:hAnsi="Wingdings" w:hint="default"/>
+      </w:rPr>
+    </w:lvl>
+    <w:lvl w:ilvl="6" w:tplc="04090001" w:tentative="1">
+      <w:start w:val="1"/>
+      <w:numFmt w:val="bullet"/>
+      <w:lvlText w:val=""/>
+      <w:lvlJc w:val="left"/>
+      <w:pPr>
+        <w:ind w:left="5040" w:hanging="360"/>
+      </w:pPr>
+      <w:rPr>
+        <w:rFonts w:ascii="Symbol" w:hAnsi="Symbol" w:hint="default"/>
+      </w:rPr>
+    </w:lvl>
+    <w:lvl w:ilvl="7" w:tplc="04090003" w:tentative="1">
+      <w:start w:val="1"/>
+      <w:numFmt w:val="bullet"/>
+      <w:lvlText w:val="o"/>
+      <w:lvlJc w:val="left"/>
+      <w:pPr>
+        <w:ind w:left="5760" w:hanging="360"/>
+      </w:pPr>
+      <w:rPr>
+        <w:rFonts w:ascii="Courier New" w:hAnsi="Courier New" w:cs="Courier New" w:hint="default"/>
+      </w:rPr>
+    </w:lvl>
+    <w:lvl w:ilvl="8" w:tplc="04090005" w:tentative="1">
+      <w:start w:val="1"/>
+      <w:numFmt w:val="bullet"/>
+      <w:lvlText w:val=""/>
+      <w:lvlJc w:val="left"/>
+      <w:pPr>
+        <w:ind w:left="6480" w:hanging="360"/>
+      </w:pPr>
+      <w:rPr>
+        <w:rFonts w:ascii="Wingdings" w:hAnsi="Wingdings" w:hint="default"/>
+      </w:rPr>
+    </w:lvl>
+  </w:abstractNum>
+  <w:abstractNum w:abstractNumId="9" w15:restartNumberingAfterBreak="0">
     <w:nsid w:val="1D2A1C55"/>
     <w:multiLevelType w:val="hybridMultilevel"/>
     <w:tmpl w:val="42FC2A2C"/>
@@ -23638,7 +24477,7 @@
       </w:rPr>
     </w:lvl>
   </w:abstractNum>
-  <w:abstractNum w:abstractNumId="9" w15:restartNumberingAfterBreak="0">
+  <w:abstractNum w:abstractNumId="10" w15:restartNumberingAfterBreak="0">
     <w:nsid w:val="1EC7692A"/>
     <w:multiLevelType w:val="hybridMultilevel"/>
     <w:tmpl w:val="9282019A"/>
@@ -23751,7 +24590,7 @@
       </w:rPr>
     </w:lvl>
   </w:abstractNum>
-  <w:abstractNum w:abstractNumId="10" w15:restartNumberingAfterBreak="0">
+  <w:abstractNum w:abstractNumId="11" w15:restartNumberingAfterBreak="0">
     <w:nsid w:val="2217785A"/>
     <w:multiLevelType w:val="multilevel"/>
     <w:tmpl w:val="C1F2D2E0"/>
@@ -23900,7 +24739,7 @@
       </w:rPr>
     </w:lvl>
   </w:abstractNum>
-  <w:abstractNum w:abstractNumId="11" w15:restartNumberingAfterBreak="0">
+  <w:abstractNum w:abstractNumId="12" w15:restartNumberingAfterBreak="0">
     <w:nsid w:val="25933020"/>
     <w:multiLevelType w:val="hybridMultilevel"/>
     <w:tmpl w:val="E326D96A"/>
@@ -24013,7 +24852,7 @@
       </w:rPr>
     </w:lvl>
   </w:abstractNum>
-  <w:abstractNum w:abstractNumId="12" w15:restartNumberingAfterBreak="0">
+  <w:abstractNum w:abstractNumId="13" w15:restartNumberingAfterBreak="0">
     <w:nsid w:val="2EE7062B"/>
     <w:multiLevelType w:val="hybridMultilevel"/>
     <w:tmpl w:val="92AC37D4"/>
@@ -24126,7 +24965,7 @@
       </w:rPr>
     </w:lvl>
   </w:abstractNum>
-  <w:abstractNum w:abstractNumId="13" w15:restartNumberingAfterBreak="0">
+  <w:abstractNum w:abstractNumId="14" w15:restartNumberingAfterBreak="0">
     <w:nsid w:val="2F842852"/>
     <w:multiLevelType w:val="hybridMultilevel"/>
     <w:tmpl w:val="10F4D5EE"/>
@@ -24239,7 +25078,7 @@
       </w:rPr>
     </w:lvl>
   </w:abstractNum>
-  <w:abstractNum w:abstractNumId="14" w15:restartNumberingAfterBreak="0">
+  <w:abstractNum w:abstractNumId="15" w15:restartNumberingAfterBreak="0">
     <w:nsid w:val="35AD6E20"/>
     <w:multiLevelType w:val="hybridMultilevel"/>
     <w:tmpl w:val="36EAFC56"/>
@@ -24352,7 +25191,7 @@
       </w:rPr>
     </w:lvl>
   </w:abstractNum>
-  <w:abstractNum w:abstractNumId="15" w15:restartNumberingAfterBreak="0">
+  <w:abstractNum w:abstractNumId="16" w15:restartNumberingAfterBreak="0">
     <w:nsid w:val="3B6C4DAC"/>
     <w:multiLevelType w:val="hybridMultilevel"/>
     <w:tmpl w:val="1EBC832E"/>
@@ -24465,7 +25304,7 @@
       </w:rPr>
     </w:lvl>
   </w:abstractNum>
-  <w:abstractNum w:abstractNumId="16" w15:restartNumberingAfterBreak="0">
+  <w:abstractNum w:abstractNumId="17" w15:restartNumberingAfterBreak="0">
     <w:nsid w:val="3ECC69CE"/>
     <w:multiLevelType w:val="hybridMultilevel"/>
     <w:tmpl w:val="86C25832"/>
@@ -24578,7 +25417,7 @@
       </w:rPr>
     </w:lvl>
   </w:abstractNum>
-  <w:abstractNum w:abstractNumId="17" w15:restartNumberingAfterBreak="0">
+  <w:abstractNum w:abstractNumId="18" w15:restartNumberingAfterBreak="0">
     <w:nsid w:val="446C279E"/>
     <w:multiLevelType w:val="multilevel"/>
     <w:tmpl w:val="32C87034"/>
@@ -24727,7 +25566,7 @@
       </w:rPr>
     </w:lvl>
   </w:abstractNum>
-  <w:abstractNum w:abstractNumId="18" w15:restartNumberingAfterBreak="0">
+  <w:abstractNum w:abstractNumId="19" w15:restartNumberingAfterBreak="0">
     <w:nsid w:val="45406C91"/>
     <w:multiLevelType w:val="hybridMultilevel"/>
     <w:tmpl w:val="6D64F478"/>
@@ -24840,7 +25679,7 @@
       </w:rPr>
     </w:lvl>
   </w:abstractNum>
-  <w:abstractNum w:abstractNumId="19" w15:restartNumberingAfterBreak="0">
+  <w:abstractNum w:abstractNumId="20" w15:restartNumberingAfterBreak="0">
     <w:nsid w:val="4AB12D78"/>
     <w:multiLevelType w:val="hybridMultilevel"/>
     <w:tmpl w:val="29ECC5BC"/>
@@ -24953,7 +25792,7 @@
       </w:rPr>
     </w:lvl>
   </w:abstractNum>
-  <w:abstractNum w:abstractNumId="20" w15:restartNumberingAfterBreak="0">
+  <w:abstractNum w:abstractNumId="21" w15:restartNumberingAfterBreak="0">
     <w:nsid w:val="4E14171B"/>
     <w:multiLevelType w:val="hybridMultilevel"/>
     <w:tmpl w:val="DEC25B46"/>
@@ -25066,7 +25905,7 @@
       </w:rPr>
     </w:lvl>
   </w:abstractNum>
-  <w:abstractNum w:abstractNumId="21" w15:restartNumberingAfterBreak="0">
+  <w:abstractNum w:abstractNumId="22" w15:restartNumberingAfterBreak="0">
     <w:nsid w:val="54020840"/>
     <w:multiLevelType w:val="hybridMultilevel"/>
     <w:tmpl w:val="727470D4"/>
@@ -25179,7 +26018,7 @@
       </w:rPr>
     </w:lvl>
   </w:abstractNum>
-  <w:abstractNum w:abstractNumId="22" w15:restartNumberingAfterBreak="0">
+  <w:abstractNum w:abstractNumId="23" w15:restartNumberingAfterBreak="0">
     <w:nsid w:val="54A46500"/>
     <w:multiLevelType w:val="hybridMultilevel"/>
     <w:tmpl w:val="096002CE"/>
@@ -25292,7 +26131,7 @@
       </w:rPr>
     </w:lvl>
   </w:abstractNum>
-  <w:abstractNum w:abstractNumId="23" w15:restartNumberingAfterBreak="0">
+  <w:abstractNum w:abstractNumId="24" w15:restartNumberingAfterBreak="0">
     <w:nsid w:val="5F643F4B"/>
     <w:multiLevelType w:val="hybridMultilevel"/>
     <w:tmpl w:val="ECBA362E"/>
@@ -25381,7 +26220,7 @@
       </w:pPr>
     </w:lvl>
   </w:abstractNum>
-  <w:abstractNum w:abstractNumId="24" w15:restartNumberingAfterBreak="0">
+  <w:abstractNum w:abstractNumId="25" w15:restartNumberingAfterBreak="0">
     <w:nsid w:val="61387057"/>
     <w:multiLevelType w:val="hybridMultilevel"/>
     <w:tmpl w:val="260AB550"/>
@@ -25494,7 +26333,7 @@
       </w:rPr>
     </w:lvl>
   </w:abstractNum>
-  <w:abstractNum w:abstractNumId="25" w15:restartNumberingAfterBreak="0">
+  <w:abstractNum w:abstractNumId="26" w15:restartNumberingAfterBreak="0">
     <w:nsid w:val="61EF56B0"/>
     <w:multiLevelType w:val="multilevel"/>
     <w:tmpl w:val="EFF88DC0"/>
@@ -25643,7 +26482,7 @@
       </w:rPr>
     </w:lvl>
   </w:abstractNum>
-  <w:abstractNum w:abstractNumId="26" w15:restartNumberingAfterBreak="0">
+  <w:abstractNum w:abstractNumId="27" w15:restartNumberingAfterBreak="0">
     <w:nsid w:val="64572E1D"/>
     <w:multiLevelType w:val="hybridMultilevel"/>
     <w:tmpl w:val="AA90F530"/>
@@ -25756,7 +26595,7 @@
       </w:rPr>
     </w:lvl>
   </w:abstractNum>
-  <w:abstractNum w:abstractNumId="27" w15:restartNumberingAfterBreak="0">
+  <w:abstractNum w:abstractNumId="28" w15:restartNumberingAfterBreak="0">
     <w:nsid w:val="68FB3985"/>
     <w:multiLevelType w:val="hybridMultilevel"/>
     <w:tmpl w:val="DE2836B0"/>
@@ -25869,7 +26708,7 @@
       </w:rPr>
     </w:lvl>
   </w:abstractNum>
-  <w:abstractNum w:abstractNumId="28" w15:restartNumberingAfterBreak="0">
+  <w:abstractNum w:abstractNumId="29" w15:restartNumberingAfterBreak="0">
     <w:nsid w:val="6B670DCF"/>
     <w:multiLevelType w:val="hybridMultilevel"/>
     <w:tmpl w:val="DEE6D486"/>
@@ -25982,7 +26821,7 @@
       </w:rPr>
     </w:lvl>
   </w:abstractNum>
-  <w:abstractNum w:abstractNumId="29" w15:restartNumberingAfterBreak="0">
+  <w:abstractNum w:abstractNumId="30" w15:restartNumberingAfterBreak="0">
     <w:nsid w:val="6D604A97"/>
     <w:multiLevelType w:val="hybridMultilevel"/>
     <w:tmpl w:val="69D47B58"/>
@@ -26095,7 +26934,7 @@
       </w:rPr>
     </w:lvl>
   </w:abstractNum>
-  <w:abstractNum w:abstractNumId="30" w15:restartNumberingAfterBreak="0">
+  <w:abstractNum w:abstractNumId="31" w15:restartNumberingAfterBreak="0">
     <w:nsid w:val="766B3887"/>
     <w:multiLevelType w:val="hybridMultilevel"/>
     <w:tmpl w:val="C87495BA"/>
@@ -26208,7 +27047,7 @@
       </w:rPr>
     </w:lvl>
   </w:abstractNum>
-  <w:abstractNum w:abstractNumId="31" w15:restartNumberingAfterBreak="0">
+  <w:abstractNum w:abstractNumId="32" w15:restartNumberingAfterBreak="0">
     <w:nsid w:val="767F3883"/>
     <w:multiLevelType w:val="hybridMultilevel"/>
     <w:tmpl w:val="83D28320"/>
@@ -26321,7 +27160,7 @@
       </w:rPr>
     </w:lvl>
   </w:abstractNum>
-  <w:abstractNum w:abstractNumId="32" w15:restartNumberingAfterBreak="0">
+  <w:abstractNum w:abstractNumId="33" w15:restartNumberingAfterBreak="0">
     <w:nsid w:val="7BA40A77"/>
     <w:multiLevelType w:val="multilevel"/>
     <w:tmpl w:val="631EF74E"/>
@@ -26470,7 +27309,7 @@
       </w:rPr>
     </w:lvl>
   </w:abstractNum>
-  <w:abstractNum w:abstractNumId="33" w15:restartNumberingAfterBreak="0">
+  <w:abstractNum w:abstractNumId="34" w15:restartNumberingAfterBreak="0">
     <w:nsid w:val="7C0475C1"/>
     <w:multiLevelType w:val="hybridMultilevel"/>
     <w:tmpl w:val="7B920410"/>
@@ -26584,106 +27423,109 @@
     </w:lvl>
   </w:abstractNum>
   <w:num w:numId="1">
-    <w:abstractNumId w:val="28"/>
+    <w:abstractNumId w:val="29"/>
   </w:num>
   <w:num w:numId="2">
     <w:abstractNumId w:val="5"/>
   </w:num>
   <w:num w:numId="3">
-    <w:abstractNumId w:val="33"/>
+    <w:abstractNumId w:val="34"/>
   </w:num>
   <w:num w:numId="4">
+    <w:abstractNumId w:val="19"/>
+  </w:num>
+  <w:num w:numId="5">
+    <w:abstractNumId w:val="14"/>
+  </w:num>
+  <w:num w:numId="6">
+    <w:abstractNumId w:val="31"/>
+  </w:num>
+  <w:num w:numId="7">
+    <w:abstractNumId w:val="16"/>
+  </w:num>
+  <w:num w:numId="8">
+    <w:abstractNumId w:val="21"/>
+  </w:num>
+  <w:num w:numId="9">
     <w:abstractNumId w:val="18"/>
   </w:num>
-  <w:num w:numId="5">
-    <w:abstractNumId w:val="13"/>
-  </w:num>
-  <w:num w:numId="6">
-    <w:abstractNumId w:val="30"/>
-  </w:num>
-  <w:num w:numId="7">
-    <w:abstractNumId w:val="15"/>
-  </w:num>
-  <w:num w:numId="8">
-    <w:abstractNumId w:val="20"/>
-  </w:num>
-  <w:num w:numId="9">
-    <w:abstractNumId w:val="17"/>
-  </w:num>
   <w:num w:numId="10">
-    <w:abstractNumId w:val="22"/>
+    <w:abstractNumId w:val="23"/>
   </w:num>
   <w:num w:numId="11">
-    <w:abstractNumId w:val="24"/>
+    <w:abstractNumId w:val="25"/>
   </w:num>
   <w:num w:numId="12">
-    <w:abstractNumId w:val="21"/>
+    <w:abstractNumId w:val="22"/>
   </w:num>
   <w:num w:numId="13">
     <w:abstractNumId w:val="3"/>
   </w:num>
   <w:num w:numId="14">
-    <w:abstractNumId w:val="23"/>
+    <w:abstractNumId w:val="24"/>
   </w:num>
   <w:num w:numId="15">
     <w:abstractNumId w:val="6"/>
   </w:num>
   <w:num w:numId="16">
+    <w:abstractNumId w:val="28"/>
+  </w:num>
+  <w:num w:numId="17">
+    <w:abstractNumId w:val="11"/>
+  </w:num>
+  <w:num w:numId="18">
+    <w:abstractNumId w:val="12"/>
+  </w:num>
+  <w:num w:numId="19">
+    <w:abstractNumId w:val="10"/>
+  </w:num>
+  <w:num w:numId="20">
     <w:abstractNumId w:val="27"/>
   </w:num>
-  <w:num w:numId="17">
-    <w:abstractNumId w:val="10"/>
-  </w:num>
-  <w:num w:numId="18">
-    <w:abstractNumId w:val="11"/>
-  </w:num>
-  <w:num w:numId="19">
-    <w:abstractNumId w:val="9"/>
-  </w:num>
-  <w:num w:numId="20">
-    <w:abstractNumId w:val="26"/>
-  </w:num>
   <w:num w:numId="21">
-    <w:abstractNumId w:val="32"/>
+    <w:abstractNumId w:val="33"/>
   </w:num>
   <w:num w:numId="22">
     <w:abstractNumId w:val="7"/>
   </w:num>
   <w:num w:numId="23">
-    <w:abstractNumId w:val="25"/>
+    <w:abstractNumId w:val="26"/>
   </w:num>
   <w:num w:numId="24">
-    <w:abstractNumId w:val="19"/>
+    <w:abstractNumId w:val="20"/>
   </w:num>
   <w:num w:numId="25">
     <w:abstractNumId w:val="1"/>
   </w:num>
   <w:num w:numId="26">
-    <w:abstractNumId w:val="16"/>
+    <w:abstractNumId w:val="17"/>
   </w:num>
   <w:num w:numId="27">
     <w:abstractNumId w:val="0"/>
   </w:num>
   <w:num w:numId="28">
-    <w:abstractNumId w:val="8"/>
+    <w:abstractNumId w:val="9"/>
   </w:num>
   <w:num w:numId="29">
-    <w:abstractNumId w:val="31"/>
+    <w:abstractNumId w:val="32"/>
   </w:num>
   <w:num w:numId="30">
-    <w:abstractNumId w:val="12"/>
+    <w:abstractNumId w:val="13"/>
   </w:num>
   <w:num w:numId="31">
-    <w:abstractNumId w:val="14"/>
+    <w:abstractNumId w:val="15"/>
   </w:num>
   <w:num w:numId="32">
     <w:abstractNumId w:val="4"/>
   </w:num>
   <w:num w:numId="33">
-    <w:abstractNumId w:val="29"/>
+    <w:abstractNumId w:val="30"/>
   </w:num>
   <w:num w:numId="34">
     <w:abstractNumId w:val="2"/>
+  </w:num>
+  <w:num w:numId="35">
+    <w:abstractNumId w:val="8"/>
   </w:num>
 </w:numbering>
 </file>

</xml_diff>

<commit_message>
Checking in with final project
</commit_message>
<xml_diff>
--- a/Quest log.docx
+++ b/Quest log.docx
@@ -8075,7 +8075,29 @@
           <w:szCs w:val="24"/>
           <w:shd w:val="clear" w:color="auto" w:fill="FFFFFF"/>
         </w:rPr>
-        <w:t xml:space="preserve">An Animator component can change when it performs its Update. By default it performs this in line with rendering. This means that the Animator is moving the character in Update and the </w:t>
+        <w:t xml:space="preserve">An Animator component can change when it performs its Update. By </w:t>
+      </w:r>
+      <w:proofErr w:type="gramStart"/>
+      <w:r>
+        <w:rPr>
+          <w:rFonts w:ascii="Times New Roman" w:hAnsi="Times New Roman" w:cs="Times New Roman"/>
+          <w:color w:val="333333"/>
+          <w:sz w:val="24"/>
+          <w:szCs w:val="24"/>
+          <w:shd w:val="clear" w:color="auto" w:fill="FFFFFF"/>
+        </w:rPr>
+        <w:t>default</w:t>
+      </w:r>
+      <w:proofErr w:type="gramEnd"/>
+      <w:r>
+        <w:rPr>
+          <w:rFonts w:ascii="Times New Roman" w:hAnsi="Times New Roman" w:cs="Times New Roman"/>
+          <w:color w:val="333333"/>
+          <w:sz w:val="24"/>
+          <w:szCs w:val="24"/>
+          <w:shd w:val="clear" w:color="auto" w:fill="FFFFFF"/>
+        </w:rPr>
+        <w:t xml:space="preserve"> it performs this in line with rendering. This means that the Animator is moving the character in Update and the </w:t>
       </w:r>
       <w:proofErr w:type="spellStart"/>
       <w:r>
@@ -12645,7 +12667,25 @@
           <w:sz w:val="24"/>
           <w:szCs w:val="24"/>
         </w:rPr>
-        <w:t xml:space="preserve"> is called, the computers checks whether the Collider that entered the Trigger belongs to the player’s character. Update is getting called every frame, and checking whether the player’s character is at the exit.</w:t>
+        <w:t xml:space="preserve"> is called, the computers </w:t>
+      </w:r>
+      <w:proofErr w:type="gramStart"/>
+      <w:r>
+        <w:rPr>
+          <w:rFonts w:ascii="Times New Roman" w:hAnsi="Times New Roman" w:cs="Times New Roman"/>
+          <w:sz w:val="24"/>
+          <w:szCs w:val="24"/>
+        </w:rPr>
+        <w:t>checks</w:t>
+      </w:r>
+      <w:proofErr w:type="gramEnd"/>
+      <w:r>
+        <w:rPr>
+          <w:rFonts w:ascii="Times New Roman" w:hAnsi="Times New Roman" w:cs="Times New Roman"/>
+          <w:sz w:val="24"/>
+          <w:szCs w:val="24"/>
+        </w:rPr>
+        <w:t xml:space="preserve"> whether the Collider that entered the Trigger belongs to the player’s character. Update is getting called every frame, and checking whether the player’s character is at the exit.</w:t>
       </w:r>
     </w:p>
     <w:p>
@@ -13514,13 +13554,23 @@
           <w:szCs w:val="24"/>
         </w:rPr>
       </w:pPr>
-      <w:r>
-        <w:rPr>
-          <w:rFonts w:ascii="Times New Roman" w:hAnsi="Times New Roman" w:cs="Times New Roman"/>
-          <w:sz w:val="24"/>
-          <w:szCs w:val="24"/>
-        </w:rPr>
-        <w:t xml:space="preserve">So add </w:t>
+      <w:proofErr w:type="gramStart"/>
+      <w:r>
+        <w:rPr>
+          <w:rFonts w:ascii="Times New Roman" w:hAnsi="Times New Roman" w:cs="Times New Roman"/>
+          <w:sz w:val="24"/>
+          <w:szCs w:val="24"/>
+        </w:rPr>
+        <w:t>So</w:t>
+      </w:r>
+      <w:proofErr w:type="gramEnd"/>
+      <w:r>
+        <w:rPr>
+          <w:rFonts w:ascii="Times New Roman" w:hAnsi="Times New Roman" w:cs="Times New Roman"/>
+          <w:sz w:val="24"/>
+          <w:szCs w:val="24"/>
+        </w:rPr>
+        <w:t xml:space="preserve"> add </w:t>
       </w:r>
       <w:proofErr w:type="spellStart"/>
       <w:r>
@@ -15306,7 +15356,25 @@
           <w:sz w:val="24"/>
           <w:szCs w:val="24"/>
         </w:rPr>
-        <w:t xml:space="preserve">Edit the observer script so that when the player collide, it will not be </w:t>
+        <w:t xml:space="preserve">Edit the observer script so that when the player </w:t>
+      </w:r>
+      <w:proofErr w:type="gramStart"/>
+      <w:r>
+        <w:rPr>
+          <w:rFonts w:ascii="Times New Roman" w:hAnsi="Times New Roman" w:cs="Times New Roman"/>
+          <w:sz w:val="24"/>
+          <w:szCs w:val="24"/>
+        </w:rPr>
+        <w:t>collide</w:t>
+      </w:r>
+      <w:proofErr w:type="gramEnd"/>
+      <w:r>
+        <w:rPr>
+          <w:rFonts w:ascii="Times New Roman" w:hAnsi="Times New Roman" w:cs="Times New Roman"/>
+          <w:sz w:val="24"/>
+          <w:szCs w:val="24"/>
+        </w:rPr>
+        <w:t xml:space="preserve">, it will not be </w:t>
       </w:r>
       <w:proofErr w:type="spellStart"/>
       <w:r>
@@ -16046,7 +16114,29 @@
           <w:szCs w:val="24"/>
           <w:shd w:val="clear" w:color="auto" w:fill="FFFFFF"/>
         </w:rPr>
-        <w:t xml:space="preserve">Adjust the order in the layer to make an </w:t>
+        <w:t xml:space="preserve">Adjust the order in the layer to make </w:t>
+      </w:r>
+      <w:proofErr w:type="gramStart"/>
+      <w:r>
+        <w:rPr>
+          <w:rFonts w:ascii="Times New Roman" w:hAnsi="Times New Roman" w:cs="Times New Roman"/>
+          <w:color w:val="333333"/>
+          <w:sz w:val="24"/>
+          <w:szCs w:val="24"/>
+          <w:shd w:val="clear" w:color="auto" w:fill="FFFFFF"/>
+        </w:rPr>
+        <w:t>an</w:t>
+      </w:r>
+      <w:proofErr w:type="gramEnd"/>
+      <w:r>
+        <w:rPr>
+          <w:rFonts w:ascii="Times New Roman" w:hAnsi="Times New Roman" w:cs="Times New Roman"/>
+          <w:color w:val="333333"/>
+          <w:sz w:val="24"/>
+          <w:szCs w:val="24"/>
+          <w:shd w:val="clear" w:color="auto" w:fill="FFFFFF"/>
+        </w:rPr>
+        <w:t xml:space="preserve"> </w:t>
       </w:r>
       <w:proofErr w:type="spellStart"/>
       <w:r>
@@ -18521,7 +18611,25 @@
           <w:color w:val="333333"/>
           <w:shd w:val="clear" w:color="auto" w:fill="FFFFFF"/>
         </w:rPr>
-        <w:t>to be “solid” and actually collide with things. So use OnCollisionEnter2D</w:t>
+        <w:t xml:space="preserve">to be “solid” and actually collide with things. </w:t>
+      </w:r>
+      <w:proofErr w:type="gramStart"/>
+      <w:r>
+        <w:rPr>
+          <w:rFonts w:ascii="Arial" w:hAnsi="Arial" w:cs="Arial"/>
+          <w:color w:val="333333"/>
+          <w:shd w:val="clear" w:color="auto" w:fill="FFFFFF"/>
+        </w:rPr>
+        <w:t>So</w:t>
+      </w:r>
+      <w:proofErr w:type="gramEnd"/>
+      <w:r>
+        <w:rPr>
+          <w:rFonts w:ascii="Arial" w:hAnsi="Arial" w:cs="Arial"/>
+          <w:color w:val="333333"/>
+          <w:shd w:val="clear" w:color="auto" w:fill="FFFFFF"/>
+        </w:rPr>
+        <w:t xml:space="preserve"> use OnCollisionEnter2D</w:t>
       </w:r>
     </w:p>
     <w:p>
@@ -19869,13 +19977,23 @@
           <w:szCs w:val="24"/>
         </w:rPr>
       </w:pPr>
-      <w:r>
-        <w:rPr>
-          <w:rFonts w:ascii="Arial" w:hAnsi="Arial" w:cs="Arial"/>
-          <w:color w:val="333333"/>
-          <w:shd w:val="clear" w:color="auto" w:fill="FFFFFF"/>
-        </w:rPr>
-        <w:t xml:space="preserve">So use awake function instead of start. Contrary to </w:t>
+      <w:proofErr w:type="gramStart"/>
+      <w:r>
+        <w:rPr>
+          <w:rFonts w:ascii="Arial" w:hAnsi="Arial" w:cs="Arial"/>
+          <w:color w:val="333333"/>
+          <w:shd w:val="clear" w:color="auto" w:fill="FFFFFF"/>
+        </w:rPr>
+        <w:t>So</w:t>
+      </w:r>
+      <w:proofErr w:type="gramEnd"/>
+      <w:r>
+        <w:rPr>
+          <w:rFonts w:ascii="Arial" w:hAnsi="Arial" w:cs="Arial"/>
+          <w:color w:val="333333"/>
+          <w:shd w:val="clear" w:color="auto" w:fill="FFFFFF"/>
+        </w:rPr>
+        <w:t xml:space="preserve"> use awake function instead of start. Contrary to </w:t>
       </w:r>
       <w:r>
         <w:rPr>
@@ -23185,13 +23303,23 @@
           <w:lang w:bidi="my-MM"/>
         </w:rPr>
       </w:pPr>
-      <w:r>
-        <w:rPr>
-          <w:rFonts w:ascii="Arial" w:hAnsi="Arial" w:cs="Arial"/>
-          <w:color w:val="333333"/>
-          <w:shd w:val="clear" w:color="auto" w:fill="FFFFFF"/>
-        </w:rPr>
-        <w:t xml:space="preserve">So you can add an </w:t>
+      <w:proofErr w:type="gramStart"/>
+      <w:r>
+        <w:rPr>
+          <w:rFonts w:ascii="Arial" w:hAnsi="Arial" w:cs="Arial"/>
+          <w:color w:val="333333"/>
+          <w:shd w:val="clear" w:color="auto" w:fill="FFFFFF"/>
+        </w:rPr>
+        <w:t>So</w:t>
+      </w:r>
+      <w:proofErr w:type="gramEnd"/>
+      <w:r>
+        <w:rPr>
+          <w:rFonts w:ascii="Arial" w:hAnsi="Arial" w:cs="Arial"/>
+          <w:color w:val="333333"/>
+          <w:shd w:val="clear" w:color="auto" w:fill="FFFFFF"/>
+        </w:rPr>
+        <w:t xml:space="preserve"> you can add an </w:t>
       </w:r>
       <w:r>
         <w:rPr>
@@ -23248,56 +23376,602 @@
           <w:shd w:val="clear" w:color="auto" w:fill="FFFFFF"/>
         </w:rPr>
         <w:t xml:space="preserve"> to play all sounds related to the gameplay actions that Ruby does, like grabbing a health pack, throwing a cog or being hit.</w:t>
+      </w:r>
+    </w:p>
+    <w:p>
+      <w:pPr>
+        <w:rPr>
+          <w:rFonts w:ascii="Times New Roman" w:hAnsi="Times New Roman" w:cs="Times New Roman"/>
+          <w:b/>
+          <w:bCs/>
+          <w:color w:val="333333"/>
+          <w:sz w:val="28"/>
+          <w:szCs w:val="28"/>
+          <w:shd w:val="clear" w:color="auto" w:fill="FFFFFF"/>
+        </w:rPr>
+      </w:pPr>
+    </w:p>
+    <w:p>
+      <w:pPr>
+        <w:rPr>
+          <w:rFonts w:ascii="Times New Roman" w:hAnsi="Times New Roman" w:cs="Times New Roman"/>
+          <w:color w:val="333333"/>
+          <w:sz w:val="24"/>
+          <w:szCs w:val="24"/>
+          <w:shd w:val="clear" w:color="auto" w:fill="FFFFFF"/>
+        </w:rPr>
+      </w:pPr>
+    </w:p>
+    <w:p>
+      <w:pPr>
+        <w:spacing w:after="0"/>
+        <w:rPr>
+          <w:rFonts w:ascii="Times New Roman" w:hAnsi="Times New Roman" w:cs="Times New Roman"/>
+          <w:b/>
+          <w:bCs/>
+          <w:color w:val="333333"/>
+          <w:sz w:val="24"/>
+          <w:szCs w:val="24"/>
+          <w:shd w:val="clear" w:color="auto" w:fill="FFFFFF"/>
+        </w:rPr>
+      </w:pPr>
+    </w:p>
+    <w:p>
+      <w:pPr>
+        <w:rPr>
+          <w:rFonts w:ascii="Times New Roman" w:hAnsi="Times New Roman" w:cs="Times New Roman"/>
+          <w:sz w:val="24"/>
+          <w:szCs w:val="24"/>
+        </w:rPr>
+      </w:pPr>
+      <w:r>
+        <w:rPr>
+          <w:rFonts w:ascii="Times New Roman" w:hAnsi="Times New Roman" w:cs="Times New Roman"/>
+          <w:sz w:val="24"/>
+          <w:szCs w:val="24"/>
+        </w:rPr>
+        <w:t>Final Project</w:t>
+      </w:r>
+    </w:p>
+    <w:p>
+      <w:pPr>
+        <w:rPr>
+          <w:rFonts w:ascii="Times New Roman" w:hAnsi="Times New Roman" w:cs="Times New Roman"/>
+          <w:sz w:val="24"/>
+          <w:szCs w:val="24"/>
+        </w:rPr>
+      </w:pPr>
+      <w:r>
+        <w:rPr>
+          <w:rFonts w:ascii="Times New Roman" w:hAnsi="Times New Roman" w:cs="Times New Roman"/>
+          <w:sz w:val="24"/>
+          <w:szCs w:val="24"/>
+        </w:rPr>
+        <w:t>Final Project for Game Programming</w:t>
+      </w:r>
+    </w:p>
+    <w:p>
+      <w:pPr>
+        <w:rPr>
+          <w:rStyle w:val="Hyperlink"/>
+          <w:rFonts w:ascii="Times New Roman" w:hAnsi="Times New Roman" w:cs="Times New Roman"/>
+          <w:sz w:val="24"/>
+          <w:szCs w:val="24"/>
+        </w:rPr>
+      </w:pPr>
+      <w:r>
+        <w:rPr>
+          <w:rFonts w:ascii="Times New Roman" w:hAnsi="Times New Roman" w:cs="Times New Roman"/>
+          <w:sz w:val="24"/>
+          <w:szCs w:val="24"/>
+        </w:rPr>
+        <w:t xml:space="preserve">Creator kit RPG- </w:t>
+      </w:r>
+      <w:hyperlink r:id="rId8" w:history="1">
+        <w:r>
+          <w:rPr>
+            <w:rStyle w:val="Hyperlink"/>
+            <w:rFonts w:ascii="Times New Roman" w:hAnsi="Times New Roman" w:cs="Times New Roman"/>
+            <w:sz w:val="24"/>
+            <w:szCs w:val="24"/>
+          </w:rPr>
+          <w:t>https://learn.unity.com/project/creator-kit-rpg</w:t>
+        </w:r>
+      </w:hyperlink>
+    </w:p>
+    <w:p>
+      <w:pPr>
+        <w:rPr>
+          <w:rStyle w:val="Hyperlink"/>
+          <w:rFonts w:ascii="Times New Roman" w:hAnsi="Times New Roman" w:cs="Times New Roman"/>
+          <w:color w:val="auto"/>
+          <w:sz w:val="24"/>
+          <w:szCs w:val="24"/>
+          <w:u w:val="none"/>
+        </w:rPr>
+      </w:pPr>
+      <w:r>
+        <w:rPr>
+          <w:rStyle w:val="Hyperlink"/>
+          <w:rFonts w:ascii="Times New Roman" w:hAnsi="Times New Roman" w:cs="Times New Roman"/>
+          <w:color w:val="auto"/>
+          <w:sz w:val="24"/>
+          <w:szCs w:val="24"/>
+          <w:u w:val="none"/>
+        </w:rPr>
+        <w:t>What the game will include:</w:t>
+      </w:r>
+    </w:p>
+    <w:p>
+      <w:pPr>
+        <w:pStyle w:val="ListParagraph"/>
+        <w:numPr>
+          <w:ilvl w:val="0"/>
+          <w:numId w:val="36"/>
+        </w:numPr>
+        <w:rPr>
+          <w:rStyle w:val="Hyperlink"/>
+          <w:rFonts w:ascii="Times New Roman" w:hAnsi="Times New Roman" w:cs="Times New Roman"/>
+          <w:color w:val="auto"/>
+          <w:sz w:val="24"/>
+          <w:szCs w:val="24"/>
+          <w:u w:val="none"/>
+        </w:rPr>
+      </w:pPr>
+      <w:r>
+        <w:rPr>
+          <w:rStyle w:val="Hyperlink"/>
+          <w:rFonts w:ascii="Times New Roman" w:hAnsi="Times New Roman" w:cs="Times New Roman"/>
+          <w:color w:val="auto"/>
+          <w:sz w:val="24"/>
+          <w:szCs w:val="24"/>
+          <w:u w:val="none"/>
+        </w:rPr>
+        <w:t>The player moving around  the world</w:t>
+      </w:r>
+    </w:p>
+    <w:p>
+      <w:pPr>
+        <w:pStyle w:val="ListParagraph"/>
+        <w:numPr>
+          <w:ilvl w:val="0"/>
+          <w:numId w:val="36"/>
+        </w:numPr>
+        <w:rPr>
+          <w:rStyle w:val="Hyperlink"/>
+          <w:rFonts w:ascii="Times New Roman" w:hAnsi="Times New Roman" w:cs="Times New Roman"/>
+          <w:color w:val="auto"/>
+          <w:sz w:val="24"/>
+          <w:szCs w:val="24"/>
+          <w:u w:val="none"/>
+        </w:rPr>
+      </w:pPr>
+      <w:r>
+        <w:rPr>
+          <w:rStyle w:val="Hyperlink"/>
+          <w:rFonts w:ascii="Times New Roman" w:hAnsi="Times New Roman" w:cs="Times New Roman"/>
+          <w:color w:val="auto"/>
+          <w:sz w:val="24"/>
+          <w:szCs w:val="24"/>
+          <w:u w:val="none"/>
+        </w:rPr>
+        <w:t>Collecting items in an inventory</w:t>
+      </w:r>
+    </w:p>
+    <w:p>
+      <w:pPr>
+        <w:pStyle w:val="ListParagraph"/>
+        <w:numPr>
+          <w:ilvl w:val="0"/>
+          <w:numId w:val="36"/>
+        </w:numPr>
+        <w:rPr>
+          <w:rStyle w:val="Hyperlink"/>
+          <w:rFonts w:ascii="Times New Roman" w:hAnsi="Times New Roman" w:cs="Times New Roman"/>
+          <w:color w:val="auto"/>
+          <w:sz w:val="24"/>
+          <w:szCs w:val="24"/>
+          <w:u w:val="none"/>
+        </w:rPr>
+      </w:pPr>
+      <w:r>
+        <w:rPr>
+          <w:rStyle w:val="Hyperlink"/>
+          <w:rFonts w:ascii="Times New Roman" w:hAnsi="Times New Roman" w:cs="Times New Roman"/>
+          <w:color w:val="auto"/>
+          <w:sz w:val="24"/>
+          <w:szCs w:val="24"/>
+          <w:u w:val="none"/>
+        </w:rPr>
+        <w:t xml:space="preserve">Interacting with </w:t>
+      </w:r>
+      <w:proofErr w:type="spellStart"/>
+      <w:r>
+        <w:rPr>
+          <w:rStyle w:val="Hyperlink"/>
+          <w:rFonts w:ascii="Times New Roman" w:hAnsi="Times New Roman" w:cs="Times New Roman"/>
+          <w:color w:val="auto"/>
+          <w:sz w:val="24"/>
+          <w:szCs w:val="24"/>
+          <w:u w:val="none"/>
+        </w:rPr>
+        <w:t>npcs</w:t>
+      </w:r>
+      <w:proofErr w:type="spellEnd"/>
+    </w:p>
+    <w:p>
+      <w:pPr>
+        <w:pStyle w:val="ListParagraph"/>
+        <w:numPr>
+          <w:ilvl w:val="0"/>
+          <w:numId w:val="36"/>
+        </w:numPr>
+        <w:rPr>
+          <w:rStyle w:val="Hyperlink"/>
+          <w:rFonts w:ascii="Times New Roman" w:hAnsi="Times New Roman" w:cs="Times New Roman"/>
+          <w:color w:val="auto"/>
+          <w:sz w:val="24"/>
+          <w:szCs w:val="24"/>
+          <w:u w:val="none"/>
+        </w:rPr>
+      </w:pPr>
+      <w:r>
+        <w:rPr>
+          <w:rStyle w:val="Hyperlink"/>
+          <w:rFonts w:ascii="Times New Roman" w:hAnsi="Times New Roman" w:cs="Times New Roman"/>
+          <w:color w:val="auto"/>
+          <w:sz w:val="24"/>
+          <w:szCs w:val="24"/>
+          <w:u w:val="none"/>
+        </w:rPr>
+        <w:t>Animated environment</w:t>
+      </w:r>
+    </w:p>
+    <w:p>
+      <w:pPr>
+        <w:rPr>
+          <w:rFonts w:ascii="Times New Roman" w:hAnsi="Times New Roman" w:cs="Times New Roman"/>
+          <w:sz w:val="24"/>
+          <w:szCs w:val="24"/>
+        </w:rPr>
+      </w:pPr>
+      <w:r>
+        <w:rPr>
+          <w:rFonts w:ascii="Times New Roman" w:hAnsi="Times New Roman" w:cs="Times New Roman"/>
+          <w:sz w:val="24"/>
+          <w:szCs w:val="24"/>
+        </w:rPr>
+        <w:t>Scripts to write</w:t>
+      </w:r>
+    </w:p>
+    <w:p>
+      <w:pPr>
+        <w:pStyle w:val="ListParagraph"/>
+        <w:numPr>
+          <w:ilvl w:val="0"/>
+          <w:numId w:val="37"/>
+        </w:numPr>
+        <w:rPr>
+          <w:rFonts w:ascii="Times New Roman" w:hAnsi="Times New Roman" w:cs="Times New Roman"/>
+          <w:sz w:val="24"/>
+          <w:szCs w:val="24"/>
+        </w:rPr>
+      </w:pPr>
+      <w:r>
+        <w:rPr>
+          <w:rFonts w:ascii="Times New Roman" w:hAnsi="Times New Roman" w:cs="Times New Roman"/>
+          <w:sz w:val="24"/>
+          <w:szCs w:val="24"/>
+        </w:rPr>
+        <w:t>Player controller</w:t>
+      </w:r>
+    </w:p>
+    <w:p>
+      <w:pPr>
+        <w:pStyle w:val="ListParagraph"/>
+        <w:numPr>
+          <w:ilvl w:val="0"/>
+          <w:numId w:val="37"/>
+        </w:numPr>
+        <w:rPr>
+          <w:rFonts w:ascii="Times New Roman" w:hAnsi="Times New Roman" w:cs="Times New Roman"/>
+          <w:sz w:val="24"/>
+          <w:szCs w:val="24"/>
+        </w:rPr>
+      </w:pPr>
+      <w:r>
+        <w:rPr>
+          <w:rFonts w:ascii="Times New Roman" w:hAnsi="Times New Roman" w:cs="Times New Roman"/>
+          <w:sz w:val="24"/>
+          <w:szCs w:val="24"/>
+        </w:rPr>
+        <w:t xml:space="preserve">Item </w:t>
+      </w:r>
+      <w:proofErr w:type="spellStart"/>
+      <w:r>
+        <w:rPr>
+          <w:rFonts w:ascii="Times New Roman" w:hAnsi="Times New Roman" w:cs="Times New Roman"/>
+          <w:sz w:val="24"/>
+          <w:szCs w:val="24"/>
+        </w:rPr>
+        <w:t>spawner</w:t>
+      </w:r>
+      <w:proofErr w:type="spellEnd"/>
+      <w:r>
+        <w:rPr>
+          <w:rFonts w:ascii="Times New Roman" w:hAnsi="Times New Roman" w:cs="Times New Roman"/>
+          <w:sz w:val="24"/>
+          <w:szCs w:val="24"/>
+        </w:rPr>
+        <w:t xml:space="preserve"> </w:t>
       </w:r>
       <w:bookmarkStart w:id="0" w:name="_GoBack"/>
       <w:bookmarkEnd w:id="0"/>
     </w:p>
     <w:p>
       <w:pPr>
-        <w:rPr>
-          <w:rFonts w:ascii="Times New Roman" w:hAnsi="Times New Roman" w:cs="Times New Roman"/>
-          <w:b/>
-          <w:bCs/>
-          <w:color w:val="333333"/>
-          <w:sz w:val="28"/>
-          <w:szCs w:val="28"/>
-          <w:shd w:val="clear" w:color="auto" w:fill="FFFFFF"/>
-        </w:rPr>
-      </w:pPr>
-    </w:p>
-    <w:p>
-      <w:pPr>
-        <w:rPr>
-          <w:rFonts w:ascii="Times New Roman" w:hAnsi="Times New Roman" w:cs="Times New Roman"/>
-          <w:color w:val="333333"/>
-          <w:sz w:val="24"/>
-          <w:szCs w:val="24"/>
-          <w:shd w:val="clear" w:color="auto" w:fill="FFFFFF"/>
-        </w:rPr>
-      </w:pPr>
-    </w:p>
-    <w:p>
-      <w:pPr>
-        <w:spacing w:after="0"/>
-        <w:rPr>
-          <w:rFonts w:ascii="Times New Roman" w:hAnsi="Times New Roman" w:cs="Times New Roman"/>
-          <w:b/>
-          <w:bCs/>
-          <w:color w:val="333333"/>
-          <w:sz w:val="24"/>
-          <w:szCs w:val="24"/>
-          <w:shd w:val="clear" w:color="auto" w:fill="FFFFFF"/>
-        </w:rPr>
-      </w:pPr>
-    </w:p>
-    <w:p>
-      <w:pPr>
-        <w:rPr>
-          <w:rFonts w:ascii="Times New Roman" w:hAnsi="Times New Roman" w:cs="Times New Roman"/>
-          <w:sz w:val="24"/>
-          <w:szCs w:val="24"/>
-        </w:rPr>
-      </w:pPr>
+        <w:pStyle w:val="ListParagraph"/>
+        <w:numPr>
+          <w:ilvl w:val="0"/>
+          <w:numId w:val="37"/>
+        </w:numPr>
+        <w:rPr>
+          <w:rFonts w:ascii="Times New Roman" w:hAnsi="Times New Roman" w:cs="Times New Roman"/>
+          <w:sz w:val="24"/>
+          <w:szCs w:val="24"/>
+        </w:rPr>
+      </w:pPr>
+      <w:r>
+        <w:rPr>
+          <w:rFonts w:ascii="Times New Roman" w:hAnsi="Times New Roman" w:cs="Times New Roman"/>
+          <w:sz w:val="24"/>
+          <w:szCs w:val="24"/>
+        </w:rPr>
+        <w:t xml:space="preserve">UI display </w:t>
+      </w:r>
+    </w:p>
+    <w:p>
+      <w:pPr>
+        <w:pStyle w:val="ListParagraph"/>
+        <w:numPr>
+          <w:ilvl w:val="0"/>
+          <w:numId w:val="37"/>
+        </w:numPr>
+        <w:rPr>
+          <w:rFonts w:ascii="Times New Roman" w:hAnsi="Times New Roman" w:cs="Times New Roman"/>
+          <w:sz w:val="24"/>
+          <w:szCs w:val="24"/>
+        </w:rPr>
+      </w:pPr>
+      <w:r>
+        <w:rPr>
+          <w:rFonts w:ascii="Times New Roman" w:hAnsi="Times New Roman" w:cs="Times New Roman"/>
+          <w:sz w:val="24"/>
+          <w:szCs w:val="24"/>
+        </w:rPr>
+        <w:t>Non player characters</w:t>
+      </w:r>
+    </w:p>
+    <w:p>
+      <w:pPr>
+        <w:pStyle w:val="ListParagraph"/>
+        <w:numPr>
+          <w:ilvl w:val="0"/>
+          <w:numId w:val="37"/>
+        </w:numPr>
+        <w:rPr>
+          <w:rFonts w:ascii="Times New Roman" w:hAnsi="Times New Roman" w:cs="Times New Roman"/>
+          <w:sz w:val="24"/>
+          <w:szCs w:val="24"/>
+        </w:rPr>
+      </w:pPr>
+      <w:r>
+        <w:rPr>
+          <w:rFonts w:ascii="Times New Roman" w:hAnsi="Times New Roman" w:cs="Times New Roman"/>
+          <w:sz w:val="24"/>
+          <w:szCs w:val="24"/>
+        </w:rPr>
+        <w:t>Camera controller</w:t>
+      </w:r>
+    </w:p>
+    <w:p>
+      <w:pPr>
+        <w:rPr>
+          <w:rFonts w:ascii="Times New Roman" w:hAnsi="Times New Roman" w:cs="Times New Roman"/>
+          <w:sz w:val="24"/>
+          <w:szCs w:val="24"/>
+        </w:rPr>
+      </w:pPr>
+      <w:r>
+        <w:rPr>
+          <w:rFonts w:ascii="Times New Roman" w:hAnsi="Times New Roman" w:cs="Times New Roman"/>
+          <w:sz w:val="24"/>
+          <w:szCs w:val="24"/>
+        </w:rPr>
+        <w:t xml:space="preserve">World </w:t>
+      </w:r>
+      <w:proofErr w:type="spellStart"/>
+      <w:r>
+        <w:rPr>
+          <w:rFonts w:ascii="Times New Roman" w:hAnsi="Times New Roman" w:cs="Times New Roman"/>
+          <w:sz w:val="24"/>
+          <w:szCs w:val="24"/>
+        </w:rPr>
+        <w:t>Tilemap</w:t>
+      </w:r>
+      <w:proofErr w:type="spellEnd"/>
+      <w:r>
+        <w:rPr>
+          <w:rFonts w:ascii="Times New Roman" w:hAnsi="Times New Roman" w:cs="Times New Roman"/>
+          <w:sz w:val="24"/>
+          <w:szCs w:val="24"/>
+        </w:rPr>
+        <w:t xml:space="preserve"> </w:t>
+      </w:r>
+    </w:p>
+    <w:p>
+      <w:pPr>
+        <w:rPr>
+          <w:rFonts w:ascii="Times New Roman" w:hAnsi="Times New Roman" w:cs="Times New Roman"/>
+          <w:sz w:val="24"/>
+          <w:szCs w:val="24"/>
+        </w:rPr>
+      </w:pPr>
+      <w:r>
+        <w:rPr>
+          <w:rFonts w:ascii="Times New Roman" w:hAnsi="Times New Roman" w:cs="Times New Roman"/>
+          <w:sz w:val="24"/>
+          <w:szCs w:val="24"/>
+        </w:rPr>
+        <w:t>Background- default green and dark green grass, sand, water</w:t>
+      </w:r>
+      <w:r>
+        <w:rPr>
+          <w:rFonts w:ascii="Times New Roman" w:hAnsi="Times New Roman" w:cs="Times New Roman"/>
+          <w:sz w:val="24"/>
+          <w:szCs w:val="24"/>
+        </w:rPr>
+        <w:t>, house tiles</w:t>
+      </w:r>
+    </w:p>
+    <w:p>
+      <w:pPr>
+        <w:rPr>
+          <w:rFonts w:ascii="Times New Roman" w:hAnsi="Times New Roman" w:cs="Times New Roman"/>
+          <w:sz w:val="24"/>
+          <w:szCs w:val="24"/>
+        </w:rPr>
+      </w:pPr>
+      <w:r>
+        <w:rPr>
+          <w:rFonts w:ascii="Times New Roman" w:hAnsi="Times New Roman" w:cs="Times New Roman"/>
+          <w:sz w:val="24"/>
+          <w:szCs w:val="24"/>
+        </w:rPr>
+        <w:t>Midground- wavy grass, cliff</w:t>
+      </w:r>
+      <w:r>
+        <w:rPr>
+          <w:rFonts w:ascii="Times New Roman" w:hAnsi="Times New Roman" w:cs="Times New Roman"/>
+          <w:sz w:val="24"/>
+          <w:szCs w:val="24"/>
+        </w:rPr>
+        <w:t xml:space="preserve"> rocks</w:t>
+      </w:r>
+      <w:r>
+        <w:rPr>
+          <w:rFonts w:ascii="Times New Roman" w:hAnsi="Times New Roman" w:cs="Times New Roman"/>
+          <w:sz w:val="24"/>
+          <w:szCs w:val="24"/>
+        </w:rPr>
+        <w:t xml:space="preserve">, house front </w:t>
+      </w:r>
+    </w:p>
+    <w:p>
+      <w:pPr>
+        <w:rPr>
+          <w:rFonts w:ascii="Times New Roman" w:hAnsi="Times New Roman" w:cs="Times New Roman"/>
+          <w:sz w:val="24"/>
+          <w:szCs w:val="24"/>
+        </w:rPr>
+      </w:pPr>
+      <w:r>
+        <w:rPr>
+          <w:rFonts w:ascii="Times New Roman" w:hAnsi="Times New Roman" w:cs="Times New Roman"/>
+          <w:sz w:val="24"/>
+          <w:szCs w:val="24"/>
+        </w:rPr>
+        <w:t>Foreground- animals and objects</w:t>
+      </w:r>
+    </w:p>
+    <w:p>
+      <w:pPr>
+        <w:rPr>
+          <w:rFonts w:ascii="Times New Roman" w:hAnsi="Times New Roman" w:cs="Times New Roman"/>
+          <w:sz w:val="24"/>
+          <w:szCs w:val="24"/>
+        </w:rPr>
+      </w:pPr>
+      <w:r>
+        <w:rPr>
+          <w:rFonts w:ascii="Times New Roman" w:hAnsi="Times New Roman" w:cs="Times New Roman"/>
+          <w:sz w:val="24"/>
+          <w:szCs w:val="24"/>
+        </w:rPr>
+        <w:t>Fences</w:t>
+      </w:r>
+    </w:p>
+    <w:p>
+      <w:pPr>
+        <w:rPr>
+          <w:rFonts w:ascii="Times New Roman" w:hAnsi="Times New Roman" w:cs="Times New Roman"/>
+          <w:sz w:val="24"/>
+          <w:szCs w:val="24"/>
+        </w:rPr>
+      </w:pPr>
+      <w:r>
+        <w:rPr>
+          <w:rFonts w:ascii="Times New Roman" w:hAnsi="Times New Roman" w:cs="Times New Roman"/>
+          <w:sz w:val="24"/>
+          <w:szCs w:val="24"/>
+        </w:rPr>
+        <w:t>Stopping the character from jittering</w:t>
+      </w:r>
+    </w:p>
+    <w:p>
+      <w:pPr>
+        <w:rPr>
+          <w:rFonts w:ascii="Times New Roman" w:hAnsi="Times New Roman" w:cs="Times New Roman"/>
+          <w:sz w:val="24"/>
+          <w:szCs w:val="24"/>
+        </w:rPr>
+      </w:pPr>
+      <w:r>
+        <w:rPr>
+          <w:rFonts w:ascii="Arial" w:hAnsi="Arial" w:cs="Arial"/>
+          <w:b/>
+          <w:bCs/>
+          <w:color w:val="333333"/>
+          <w:shd w:val="clear" w:color="auto" w:fill="FFFFFF"/>
+        </w:rPr>
+        <w:t>rigidbody2d.MovePosition(position);</w:t>
+      </w:r>
+      <w:r>
+        <w:rPr>
+          <w:rFonts w:ascii="Arial" w:hAnsi="Arial" w:cs="Arial"/>
+          <w:b/>
+          <w:bCs/>
+          <w:color w:val="333333"/>
+          <w:shd w:val="clear" w:color="auto" w:fill="FFFFFF"/>
+        </w:rPr>
+        <w:t xml:space="preserve"> </w:t>
+      </w:r>
+      <w:r>
+        <w:rPr>
+          <w:rFonts w:ascii="Arial" w:hAnsi="Arial" w:cs="Arial"/>
+          <w:color w:val="333333"/>
+          <w:shd w:val="clear" w:color="auto" w:fill="FFFFFF"/>
+        </w:rPr>
+        <w:t xml:space="preserve">This line of code will move the </w:t>
+      </w:r>
+      <w:proofErr w:type="spellStart"/>
+      <w:r>
+        <w:rPr>
+          <w:rFonts w:ascii="Arial" w:hAnsi="Arial" w:cs="Arial"/>
+          <w:color w:val="333333"/>
+          <w:shd w:val="clear" w:color="auto" w:fill="FFFFFF"/>
+        </w:rPr>
+        <w:t>Rigidbody</w:t>
+      </w:r>
+      <w:proofErr w:type="spellEnd"/>
+      <w:r>
+        <w:rPr>
+          <w:rFonts w:ascii="Arial" w:hAnsi="Arial" w:cs="Arial"/>
+          <w:color w:val="333333"/>
+          <w:shd w:val="clear" w:color="auto" w:fill="FFFFFF"/>
+        </w:rPr>
+        <w:t xml:space="preserve"> to where you want, but will stop it mid-way instead if it collides with another Collider in that movement.</w:t>
+      </w:r>
     </w:p>
     <w:sectPr>
       <w:pgSz w:w="12240" w:h="15840"/>
@@ -24966,6 +25640,119 @@
     </w:lvl>
   </w:abstractNum>
   <w:abstractNum w:abstractNumId="14" w15:restartNumberingAfterBreak="0">
+    <w:nsid w:val="2EED72A2"/>
+    <w:multiLevelType w:val="hybridMultilevel"/>
+    <w:tmpl w:val="0BE25B3C"/>
+    <w:lvl w:ilvl="0" w:tplc="04090001">
+      <w:start w:val="1"/>
+      <w:numFmt w:val="bullet"/>
+      <w:lvlText w:val=""/>
+      <w:lvlJc w:val="left"/>
+      <w:pPr>
+        <w:ind w:left="720" w:hanging="360"/>
+      </w:pPr>
+      <w:rPr>
+        <w:rFonts w:ascii="Symbol" w:hAnsi="Symbol" w:hint="default"/>
+      </w:rPr>
+    </w:lvl>
+    <w:lvl w:ilvl="1" w:tplc="04090003" w:tentative="1">
+      <w:start w:val="1"/>
+      <w:numFmt w:val="bullet"/>
+      <w:lvlText w:val="o"/>
+      <w:lvlJc w:val="left"/>
+      <w:pPr>
+        <w:ind w:left="1440" w:hanging="360"/>
+      </w:pPr>
+      <w:rPr>
+        <w:rFonts w:ascii="Courier New" w:hAnsi="Courier New" w:cs="Courier New" w:hint="default"/>
+      </w:rPr>
+    </w:lvl>
+    <w:lvl w:ilvl="2" w:tplc="04090005" w:tentative="1">
+      <w:start w:val="1"/>
+      <w:numFmt w:val="bullet"/>
+      <w:lvlText w:val=""/>
+      <w:lvlJc w:val="left"/>
+      <w:pPr>
+        <w:ind w:left="2160" w:hanging="360"/>
+      </w:pPr>
+      <w:rPr>
+        <w:rFonts w:ascii="Wingdings" w:hAnsi="Wingdings" w:hint="default"/>
+      </w:rPr>
+    </w:lvl>
+    <w:lvl w:ilvl="3" w:tplc="04090001" w:tentative="1">
+      <w:start w:val="1"/>
+      <w:numFmt w:val="bullet"/>
+      <w:lvlText w:val=""/>
+      <w:lvlJc w:val="left"/>
+      <w:pPr>
+        <w:ind w:left="2880" w:hanging="360"/>
+      </w:pPr>
+      <w:rPr>
+        <w:rFonts w:ascii="Symbol" w:hAnsi="Symbol" w:hint="default"/>
+      </w:rPr>
+    </w:lvl>
+    <w:lvl w:ilvl="4" w:tplc="04090003" w:tentative="1">
+      <w:start w:val="1"/>
+      <w:numFmt w:val="bullet"/>
+      <w:lvlText w:val="o"/>
+      <w:lvlJc w:val="left"/>
+      <w:pPr>
+        <w:ind w:left="3600" w:hanging="360"/>
+      </w:pPr>
+      <w:rPr>
+        <w:rFonts w:ascii="Courier New" w:hAnsi="Courier New" w:cs="Courier New" w:hint="default"/>
+      </w:rPr>
+    </w:lvl>
+    <w:lvl w:ilvl="5" w:tplc="04090005" w:tentative="1">
+      <w:start w:val="1"/>
+      <w:numFmt w:val="bullet"/>
+      <w:lvlText w:val=""/>
+      <w:lvlJc w:val="left"/>
+      <w:pPr>
+        <w:ind w:left="4320" w:hanging="360"/>
+      </w:pPr>
+      <w:rPr>
+        <w:rFonts w:ascii="Wingdings" w:hAnsi="Wingdings" w:hint="default"/>
+      </w:rPr>
+    </w:lvl>
+    <w:lvl w:ilvl="6" w:tplc="04090001" w:tentative="1">
+      <w:start w:val="1"/>
+      <w:numFmt w:val="bullet"/>
+      <w:lvlText w:val=""/>
+      <w:lvlJc w:val="left"/>
+      <w:pPr>
+        <w:ind w:left="5040" w:hanging="360"/>
+      </w:pPr>
+      <w:rPr>
+        <w:rFonts w:ascii="Symbol" w:hAnsi="Symbol" w:hint="default"/>
+      </w:rPr>
+    </w:lvl>
+    <w:lvl w:ilvl="7" w:tplc="04090003" w:tentative="1">
+      <w:start w:val="1"/>
+      <w:numFmt w:val="bullet"/>
+      <w:lvlText w:val="o"/>
+      <w:lvlJc w:val="left"/>
+      <w:pPr>
+        <w:ind w:left="5760" w:hanging="360"/>
+      </w:pPr>
+      <w:rPr>
+        <w:rFonts w:ascii="Courier New" w:hAnsi="Courier New" w:cs="Courier New" w:hint="default"/>
+      </w:rPr>
+    </w:lvl>
+    <w:lvl w:ilvl="8" w:tplc="04090005" w:tentative="1">
+      <w:start w:val="1"/>
+      <w:numFmt w:val="bullet"/>
+      <w:lvlText w:val=""/>
+      <w:lvlJc w:val="left"/>
+      <w:pPr>
+        <w:ind w:left="6480" w:hanging="360"/>
+      </w:pPr>
+      <w:rPr>
+        <w:rFonts w:ascii="Wingdings" w:hAnsi="Wingdings" w:hint="default"/>
+      </w:rPr>
+    </w:lvl>
+  </w:abstractNum>
+  <w:abstractNum w:abstractNumId="15" w15:restartNumberingAfterBreak="0">
     <w:nsid w:val="2F842852"/>
     <w:multiLevelType w:val="hybridMultilevel"/>
     <w:tmpl w:val="10F4D5EE"/>
@@ -25078,7 +25865,7 @@
       </w:rPr>
     </w:lvl>
   </w:abstractNum>
-  <w:abstractNum w:abstractNumId="15" w15:restartNumberingAfterBreak="0">
+  <w:abstractNum w:abstractNumId="16" w15:restartNumberingAfterBreak="0">
     <w:nsid w:val="35AD6E20"/>
     <w:multiLevelType w:val="hybridMultilevel"/>
     <w:tmpl w:val="36EAFC56"/>
@@ -25191,7 +25978,7 @@
       </w:rPr>
     </w:lvl>
   </w:abstractNum>
-  <w:abstractNum w:abstractNumId="16" w15:restartNumberingAfterBreak="0">
+  <w:abstractNum w:abstractNumId="17" w15:restartNumberingAfterBreak="0">
     <w:nsid w:val="3B6C4DAC"/>
     <w:multiLevelType w:val="hybridMultilevel"/>
     <w:tmpl w:val="1EBC832E"/>
@@ -25304,7 +26091,7 @@
       </w:rPr>
     </w:lvl>
   </w:abstractNum>
-  <w:abstractNum w:abstractNumId="17" w15:restartNumberingAfterBreak="0">
+  <w:abstractNum w:abstractNumId="18" w15:restartNumberingAfterBreak="0">
     <w:nsid w:val="3ECC69CE"/>
     <w:multiLevelType w:val="hybridMultilevel"/>
     <w:tmpl w:val="86C25832"/>
@@ -25417,7 +26204,7 @@
       </w:rPr>
     </w:lvl>
   </w:abstractNum>
-  <w:abstractNum w:abstractNumId="18" w15:restartNumberingAfterBreak="0">
+  <w:abstractNum w:abstractNumId="19" w15:restartNumberingAfterBreak="0">
     <w:nsid w:val="446C279E"/>
     <w:multiLevelType w:val="multilevel"/>
     <w:tmpl w:val="32C87034"/>
@@ -25566,7 +26353,7 @@
       </w:rPr>
     </w:lvl>
   </w:abstractNum>
-  <w:abstractNum w:abstractNumId="19" w15:restartNumberingAfterBreak="0">
+  <w:abstractNum w:abstractNumId="20" w15:restartNumberingAfterBreak="0">
     <w:nsid w:val="45406C91"/>
     <w:multiLevelType w:val="hybridMultilevel"/>
     <w:tmpl w:val="6D64F478"/>
@@ -25679,7 +26466,7 @@
       </w:rPr>
     </w:lvl>
   </w:abstractNum>
-  <w:abstractNum w:abstractNumId="20" w15:restartNumberingAfterBreak="0">
+  <w:abstractNum w:abstractNumId="21" w15:restartNumberingAfterBreak="0">
     <w:nsid w:val="4AB12D78"/>
     <w:multiLevelType w:val="hybridMultilevel"/>
     <w:tmpl w:val="29ECC5BC"/>
@@ -25792,7 +26579,7 @@
       </w:rPr>
     </w:lvl>
   </w:abstractNum>
-  <w:abstractNum w:abstractNumId="21" w15:restartNumberingAfterBreak="0">
+  <w:abstractNum w:abstractNumId="22" w15:restartNumberingAfterBreak="0">
     <w:nsid w:val="4E14171B"/>
     <w:multiLevelType w:val="hybridMultilevel"/>
     <w:tmpl w:val="DEC25B46"/>
@@ -25905,7 +26692,7 @@
       </w:rPr>
     </w:lvl>
   </w:abstractNum>
-  <w:abstractNum w:abstractNumId="22" w15:restartNumberingAfterBreak="0">
+  <w:abstractNum w:abstractNumId="23" w15:restartNumberingAfterBreak="0">
     <w:nsid w:val="54020840"/>
     <w:multiLevelType w:val="hybridMultilevel"/>
     <w:tmpl w:val="727470D4"/>
@@ -26018,7 +26805,7 @@
       </w:rPr>
     </w:lvl>
   </w:abstractNum>
-  <w:abstractNum w:abstractNumId="23" w15:restartNumberingAfterBreak="0">
+  <w:abstractNum w:abstractNumId="24" w15:restartNumberingAfterBreak="0">
     <w:nsid w:val="54A46500"/>
     <w:multiLevelType w:val="hybridMultilevel"/>
     <w:tmpl w:val="096002CE"/>
@@ -26131,7 +26918,7 @@
       </w:rPr>
     </w:lvl>
   </w:abstractNum>
-  <w:abstractNum w:abstractNumId="24" w15:restartNumberingAfterBreak="0">
+  <w:abstractNum w:abstractNumId="25" w15:restartNumberingAfterBreak="0">
     <w:nsid w:val="5F643F4B"/>
     <w:multiLevelType w:val="hybridMultilevel"/>
     <w:tmpl w:val="ECBA362E"/>
@@ -26220,7 +27007,7 @@
       </w:pPr>
     </w:lvl>
   </w:abstractNum>
-  <w:abstractNum w:abstractNumId="25" w15:restartNumberingAfterBreak="0">
+  <w:abstractNum w:abstractNumId="26" w15:restartNumberingAfterBreak="0">
     <w:nsid w:val="61387057"/>
     <w:multiLevelType w:val="hybridMultilevel"/>
     <w:tmpl w:val="260AB550"/>
@@ -26333,7 +27120,7 @@
       </w:rPr>
     </w:lvl>
   </w:abstractNum>
-  <w:abstractNum w:abstractNumId="26" w15:restartNumberingAfterBreak="0">
+  <w:abstractNum w:abstractNumId="27" w15:restartNumberingAfterBreak="0">
     <w:nsid w:val="61EF56B0"/>
     <w:multiLevelType w:val="multilevel"/>
     <w:tmpl w:val="EFF88DC0"/>
@@ -26482,7 +27269,7 @@
       </w:rPr>
     </w:lvl>
   </w:abstractNum>
-  <w:abstractNum w:abstractNumId="27" w15:restartNumberingAfterBreak="0">
+  <w:abstractNum w:abstractNumId="28" w15:restartNumberingAfterBreak="0">
     <w:nsid w:val="64572E1D"/>
     <w:multiLevelType w:val="hybridMultilevel"/>
     <w:tmpl w:val="AA90F530"/>
@@ -26595,7 +27382,7 @@
       </w:rPr>
     </w:lvl>
   </w:abstractNum>
-  <w:abstractNum w:abstractNumId="28" w15:restartNumberingAfterBreak="0">
+  <w:abstractNum w:abstractNumId="29" w15:restartNumberingAfterBreak="0">
     <w:nsid w:val="68FB3985"/>
     <w:multiLevelType w:val="hybridMultilevel"/>
     <w:tmpl w:val="DE2836B0"/>
@@ -26708,7 +27495,120 @@
       </w:rPr>
     </w:lvl>
   </w:abstractNum>
-  <w:abstractNum w:abstractNumId="29" w15:restartNumberingAfterBreak="0">
+  <w:abstractNum w:abstractNumId="30" w15:restartNumberingAfterBreak="0">
+    <w:nsid w:val="6AE346F0"/>
+    <w:multiLevelType w:val="hybridMultilevel"/>
+    <w:tmpl w:val="5672B4C4"/>
+    <w:lvl w:ilvl="0" w:tplc="04090001">
+      <w:start w:val="1"/>
+      <w:numFmt w:val="bullet"/>
+      <w:lvlText w:val=""/>
+      <w:lvlJc w:val="left"/>
+      <w:pPr>
+        <w:ind w:left="720" w:hanging="360"/>
+      </w:pPr>
+      <w:rPr>
+        <w:rFonts w:ascii="Symbol" w:hAnsi="Symbol" w:hint="default"/>
+      </w:rPr>
+    </w:lvl>
+    <w:lvl w:ilvl="1" w:tplc="04090003" w:tentative="1">
+      <w:start w:val="1"/>
+      <w:numFmt w:val="bullet"/>
+      <w:lvlText w:val="o"/>
+      <w:lvlJc w:val="left"/>
+      <w:pPr>
+        <w:ind w:left="1440" w:hanging="360"/>
+      </w:pPr>
+      <w:rPr>
+        <w:rFonts w:ascii="Courier New" w:hAnsi="Courier New" w:cs="Courier New" w:hint="default"/>
+      </w:rPr>
+    </w:lvl>
+    <w:lvl w:ilvl="2" w:tplc="04090005" w:tentative="1">
+      <w:start w:val="1"/>
+      <w:numFmt w:val="bullet"/>
+      <w:lvlText w:val=""/>
+      <w:lvlJc w:val="left"/>
+      <w:pPr>
+        <w:ind w:left="2160" w:hanging="360"/>
+      </w:pPr>
+      <w:rPr>
+        <w:rFonts w:ascii="Wingdings" w:hAnsi="Wingdings" w:hint="default"/>
+      </w:rPr>
+    </w:lvl>
+    <w:lvl w:ilvl="3" w:tplc="04090001" w:tentative="1">
+      <w:start w:val="1"/>
+      <w:numFmt w:val="bullet"/>
+      <w:lvlText w:val=""/>
+      <w:lvlJc w:val="left"/>
+      <w:pPr>
+        <w:ind w:left="2880" w:hanging="360"/>
+      </w:pPr>
+      <w:rPr>
+        <w:rFonts w:ascii="Symbol" w:hAnsi="Symbol" w:hint="default"/>
+      </w:rPr>
+    </w:lvl>
+    <w:lvl w:ilvl="4" w:tplc="04090003" w:tentative="1">
+      <w:start w:val="1"/>
+      <w:numFmt w:val="bullet"/>
+      <w:lvlText w:val="o"/>
+      <w:lvlJc w:val="left"/>
+      <w:pPr>
+        <w:ind w:left="3600" w:hanging="360"/>
+      </w:pPr>
+      <w:rPr>
+        <w:rFonts w:ascii="Courier New" w:hAnsi="Courier New" w:cs="Courier New" w:hint="default"/>
+      </w:rPr>
+    </w:lvl>
+    <w:lvl w:ilvl="5" w:tplc="04090005" w:tentative="1">
+      <w:start w:val="1"/>
+      <w:numFmt w:val="bullet"/>
+      <w:lvlText w:val=""/>
+      <w:lvlJc w:val="left"/>
+      <w:pPr>
+        <w:ind w:left="4320" w:hanging="360"/>
+      </w:pPr>
+      <w:rPr>
+        <w:rFonts w:ascii="Wingdings" w:hAnsi="Wingdings" w:hint="default"/>
+      </w:rPr>
+    </w:lvl>
+    <w:lvl w:ilvl="6" w:tplc="04090001" w:tentative="1">
+      <w:start w:val="1"/>
+      <w:numFmt w:val="bullet"/>
+      <w:lvlText w:val=""/>
+      <w:lvlJc w:val="left"/>
+      <w:pPr>
+        <w:ind w:left="5040" w:hanging="360"/>
+      </w:pPr>
+      <w:rPr>
+        <w:rFonts w:ascii="Symbol" w:hAnsi="Symbol" w:hint="default"/>
+      </w:rPr>
+    </w:lvl>
+    <w:lvl w:ilvl="7" w:tplc="04090003" w:tentative="1">
+      <w:start w:val="1"/>
+      <w:numFmt w:val="bullet"/>
+      <w:lvlText w:val="o"/>
+      <w:lvlJc w:val="left"/>
+      <w:pPr>
+        <w:ind w:left="5760" w:hanging="360"/>
+      </w:pPr>
+      <w:rPr>
+        <w:rFonts w:ascii="Courier New" w:hAnsi="Courier New" w:cs="Courier New" w:hint="default"/>
+      </w:rPr>
+    </w:lvl>
+    <w:lvl w:ilvl="8" w:tplc="04090005" w:tentative="1">
+      <w:start w:val="1"/>
+      <w:numFmt w:val="bullet"/>
+      <w:lvlText w:val=""/>
+      <w:lvlJc w:val="left"/>
+      <w:pPr>
+        <w:ind w:left="6480" w:hanging="360"/>
+      </w:pPr>
+      <w:rPr>
+        <w:rFonts w:ascii="Wingdings" w:hAnsi="Wingdings" w:hint="default"/>
+      </w:rPr>
+    </w:lvl>
+  </w:abstractNum>
+  <w:abstractNum w:abstractNumId="31" w15:restartNumberingAfterBreak="0">
     <w:nsid w:val="6B670DCF"/>
     <w:multiLevelType w:val="hybridMultilevel"/>
     <w:tmpl w:val="DEE6D486"/>
@@ -26821,7 +27721,7 @@
       </w:rPr>
     </w:lvl>
   </w:abstractNum>
-  <w:abstractNum w:abstractNumId="30" w15:restartNumberingAfterBreak="0">
+  <w:abstractNum w:abstractNumId="32" w15:restartNumberingAfterBreak="0">
     <w:nsid w:val="6D604A97"/>
     <w:multiLevelType w:val="hybridMultilevel"/>
     <w:tmpl w:val="69D47B58"/>
@@ -26934,7 +27834,7 @@
       </w:rPr>
     </w:lvl>
   </w:abstractNum>
-  <w:abstractNum w:abstractNumId="31" w15:restartNumberingAfterBreak="0">
+  <w:abstractNum w:abstractNumId="33" w15:restartNumberingAfterBreak="0">
     <w:nsid w:val="766B3887"/>
     <w:multiLevelType w:val="hybridMultilevel"/>
     <w:tmpl w:val="C87495BA"/>
@@ -27047,7 +27947,7 @@
       </w:rPr>
     </w:lvl>
   </w:abstractNum>
-  <w:abstractNum w:abstractNumId="32" w15:restartNumberingAfterBreak="0">
+  <w:abstractNum w:abstractNumId="34" w15:restartNumberingAfterBreak="0">
     <w:nsid w:val="767F3883"/>
     <w:multiLevelType w:val="hybridMultilevel"/>
     <w:tmpl w:val="83D28320"/>
@@ -27160,7 +28060,7 @@
       </w:rPr>
     </w:lvl>
   </w:abstractNum>
-  <w:abstractNum w:abstractNumId="33" w15:restartNumberingAfterBreak="0">
+  <w:abstractNum w:abstractNumId="35" w15:restartNumberingAfterBreak="0">
     <w:nsid w:val="7BA40A77"/>
     <w:multiLevelType w:val="multilevel"/>
     <w:tmpl w:val="631EF74E"/>
@@ -27309,7 +28209,7 @@
       </w:rPr>
     </w:lvl>
   </w:abstractNum>
-  <w:abstractNum w:abstractNumId="34" w15:restartNumberingAfterBreak="0">
+  <w:abstractNum w:abstractNumId="36" w15:restartNumberingAfterBreak="0">
     <w:nsid w:val="7C0475C1"/>
     <w:multiLevelType w:val="hybridMultilevel"/>
     <w:tmpl w:val="7B920410"/>
@@ -27423,52 +28323,52 @@
     </w:lvl>
   </w:abstractNum>
   <w:num w:numId="1">
-    <w:abstractNumId w:val="29"/>
+    <w:abstractNumId w:val="31"/>
   </w:num>
   <w:num w:numId="2">
     <w:abstractNumId w:val="5"/>
   </w:num>
   <w:num w:numId="3">
-    <w:abstractNumId w:val="34"/>
+    <w:abstractNumId w:val="36"/>
   </w:num>
   <w:num w:numId="4">
+    <w:abstractNumId w:val="20"/>
+  </w:num>
+  <w:num w:numId="5">
+    <w:abstractNumId w:val="15"/>
+  </w:num>
+  <w:num w:numId="6">
+    <w:abstractNumId w:val="33"/>
+  </w:num>
+  <w:num w:numId="7">
+    <w:abstractNumId w:val="17"/>
+  </w:num>
+  <w:num w:numId="8">
+    <w:abstractNumId w:val="22"/>
+  </w:num>
+  <w:num w:numId="9">
     <w:abstractNumId w:val="19"/>
   </w:num>
-  <w:num w:numId="5">
-    <w:abstractNumId w:val="14"/>
-  </w:num>
-  <w:num w:numId="6">
-    <w:abstractNumId w:val="31"/>
-  </w:num>
-  <w:num w:numId="7">
-    <w:abstractNumId w:val="16"/>
-  </w:num>
-  <w:num w:numId="8">
-    <w:abstractNumId w:val="21"/>
-  </w:num>
-  <w:num w:numId="9">
-    <w:abstractNumId w:val="18"/>
-  </w:num>
   <w:num w:numId="10">
-    <w:abstractNumId w:val="23"/>
+    <w:abstractNumId w:val="24"/>
   </w:num>
   <w:num w:numId="11">
-    <w:abstractNumId w:val="25"/>
+    <w:abstractNumId w:val="26"/>
   </w:num>
   <w:num w:numId="12">
-    <w:abstractNumId w:val="22"/>
+    <w:abstractNumId w:val="23"/>
   </w:num>
   <w:num w:numId="13">
     <w:abstractNumId w:val="3"/>
   </w:num>
   <w:num w:numId="14">
-    <w:abstractNumId w:val="24"/>
+    <w:abstractNumId w:val="25"/>
   </w:num>
   <w:num w:numId="15">
     <w:abstractNumId w:val="6"/>
   </w:num>
   <w:num w:numId="16">
-    <w:abstractNumId w:val="28"/>
+    <w:abstractNumId w:val="29"/>
   </w:num>
   <w:num w:numId="17">
     <w:abstractNumId w:val="11"/>
@@ -27480,25 +28380,25 @@
     <w:abstractNumId w:val="10"/>
   </w:num>
   <w:num w:numId="20">
-    <w:abstractNumId w:val="27"/>
+    <w:abstractNumId w:val="28"/>
   </w:num>
   <w:num w:numId="21">
-    <w:abstractNumId w:val="33"/>
+    <w:abstractNumId w:val="35"/>
   </w:num>
   <w:num w:numId="22">
     <w:abstractNumId w:val="7"/>
   </w:num>
   <w:num w:numId="23">
-    <w:abstractNumId w:val="26"/>
+    <w:abstractNumId w:val="27"/>
   </w:num>
   <w:num w:numId="24">
-    <w:abstractNumId w:val="20"/>
+    <w:abstractNumId w:val="21"/>
   </w:num>
   <w:num w:numId="25">
     <w:abstractNumId w:val="1"/>
   </w:num>
   <w:num w:numId="26">
-    <w:abstractNumId w:val="17"/>
+    <w:abstractNumId w:val="18"/>
   </w:num>
   <w:num w:numId="27">
     <w:abstractNumId w:val="0"/>
@@ -27507,25 +28407,31 @@
     <w:abstractNumId w:val="9"/>
   </w:num>
   <w:num w:numId="29">
-    <w:abstractNumId w:val="32"/>
+    <w:abstractNumId w:val="34"/>
   </w:num>
   <w:num w:numId="30">
     <w:abstractNumId w:val="13"/>
   </w:num>
   <w:num w:numId="31">
-    <w:abstractNumId w:val="15"/>
+    <w:abstractNumId w:val="16"/>
   </w:num>
   <w:num w:numId="32">
     <w:abstractNumId w:val="4"/>
   </w:num>
   <w:num w:numId="33">
-    <w:abstractNumId w:val="30"/>
+    <w:abstractNumId w:val="32"/>
   </w:num>
   <w:num w:numId="34">
     <w:abstractNumId w:val="2"/>
   </w:num>
   <w:num w:numId="35">
     <w:abstractNumId w:val="8"/>
+  </w:num>
+  <w:num w:numId="36">
+    <w:abstractNumId w:val="14"/>
+  </w:num>
+  <w:num w:numId="37">
+    <w:abstractNumId w:val="30"/>
   </w:num>
 </w:numbering>
 </file>

</xml_diff>

<commit_message>
Trying to create a dialog system
</commit_message>
<xml_diff>
--- a/Quest log.docx
+++ b/Quest log.docx
@@ -18229,11 +18229,260 @@
         </w:rPr>
         <w:t>Making an inventory system</w:t>
       </w:r>
+    </w:p>
+    <w:p>
+      <w:pPr>
+        <w:pStyle w:val="ListParagraph"/>
+        <w:numPr>
+          <w:ilvl w:val="0"/>
+          <w:numId w:val="38"/>
+        </w:numPr>
+        <w:rPr>
+          <w:rFonts w:ascii="Times New Roman" w:hAnsi="Times New Roman" w:cs="Times New Roman"/>
+          <w:sz w:val="24"/>
+          <w:szCs w:val="24"/>
+        </w:rPr>
+      </w:pPr>
+      <w:r>
+        <w:rPr>
+          <w:rFonts w:ascii="Times New Roman" w:hAnsi="Times New Roman" w:cs="Times New Roman"/>
+          <w:sz w:val="24"/>
+          <w:szCs w:val="24"/>
+        </w:rPr>
+        <w:t>Making a dialog system</w:t>
+      </w:r>
       <w:bookmarkStart w:id="0" w:name="_GoBack"/>
       <w:bookmarkEnd w:id="0"/>
     </w:p>
     <w:p>
       <w:pPr>
+        <w:pStyle w:val="ListParagraph"/>
+        <w:numPr>
+          <w:ilvl w:val="1"/>
+          <w:numId w:val="38"/>
+        </w:numPr>
+        <w:rPr>
+          <w:rFonts w:ascii="Times New Roman" w:hAnsi="Times New Roman" w:cs="Times New Roman"/>
+          <w:sz w:val="24"/>
+          <w:szCs w:val="24"/>
+        </w:rPr>
+      </w:pPr>
+      <w:hyperlink r:id="rId9" w:history="1">
+        <w:r>
+          <w:rPr>
+            <w:rStyle w:val="Hyperlink"/>
+            <w:rFonts w:ascii="Times New Roman" w:hAnsi="Times New Roman" w:cs="Times New Roman"/>
+            <w:sz w:val="24"/>
+            <w:szCs w:val="24"/>
+          </w:rPr>
+          <w:t>https://www.youtube.com/watch?v=_</w:t>
+        </w:r>
+        <w:r>
+          <w:rPr>
+            <w:rStyle w:val="Hyperlink"/>
+            <w:rFonts w:ascii="Times New Roman" w:hAnsi="Times New Roman" w:cs="Times New Roman"/>
+            <w:sz w:val="24"/>
+            <w:szCs w:val="24"/>
+          </w:rPr>
+          <w:t>n</w:t>
+        </w:r>
+        <w:r>
+          <w:rPr>
+            <w:rStyle w:val="Hyperlink"/>
+            <w:rFonts w:ascii="Times New Roman" w:hAnsi="Times New Roman" w:cs="Times New Roman"/>
+            <w:sz w:val="24"/>
+            <w:szCs w:val="24"/>
+          </w:rPr>
+          <w:t>RzoTzeyxU</w:t>
+        </w:r>
+      </w:hyperlink>
+    </w:p>
+    <w:p>
+      <w:pPr>
+        <w:pStyle w:val="ListParagraph"/>
+        <w:numPr>
+          <w:ilvl w:val="1"/>
+          <w:numId w:val="38"/>
+        </w:numPr>
+        <w:rPr>
+          <w:rFonts w:ascii="Times New Roman" w:hAnsi="Times New Roman" w:cs="Times New Roman"/>
+          <w:sz w:val="24"/>
+          <w:szCs w:val="24"/>
+        </w:rPr>
+      </w:pPr>
+      <w:r>
+        <w:rPr>
+          <w:rFonts w:ascii="Times New Roman" w:hAnsi="Times New Roman" w:cs="Times New Roman"/>
+          <w:sz w:val="24"/>
+          <w:szCs w:val="24"/>
+        </w:rPr>
+        <w:t>Use a Queue type variable which is like a list that is restricted</w:t>
+      </w:r>
+    </w:p>
+    <w:p>
+      <w:pPr>
+        <w:pStyle w:val="ListParagraph"/>
+        <w:numPr>
+          <w:ilvl w:val="1"/>
+          <w:numId w:val="38"/>
+        </w:numPr>
+        <w:rPr>
+          <w:rFonts w:ascii="Times New Roman" w:hAnsi="Times New Roman" w:cs="Times New Roman"/>
+          <w:sz w:val="24"/>
+          <w:szCs w:val="24"/>
+        </w:rPr>
+      </w:pPr>
+      <w:r>
+        <w:rPr>
+          <w:rFonts w:ascii="Times New Roman" w:hAnsi="Times New Roman" w:cs="Times New Roman"/>
+          <w:sz w:val="24"/>
+          <w:szCs w:val="24"/>
+        </w:rPr>
+        <w:t>Create another script to store code for dialog</w:t>
+      </w:r>
+    </w:p>
+    <w:p>
+      <w:pPr>
+        <w:pStyle w:val="ListParagraph"/>
+        <w:numPr>
+          <w:ilvl w:val="1"/>
+          <w:numId w:val="38"/>
+        </w:numPr>
+        <w:rPr>
+          <w:rFonts w:ascii="Times New Roman" w:hAnsi="Times New Roman" w:cs="Times New Roman"/>
+          <w:sz w:val="24"/>
+          <w:szCs w:val="24"/>
+        </w:rPr>
+      </w:pPr>
+      <w:r>
+        <w:rPr>
+          <w:rFonts w:ascii="Times New Roman" w:hAnsi="Times New Roman" w:cs="Times New Roman"/>
+          <w:sz w:val="24"/>
+          <w:szCs w:val="24"/>
+        </w:rPr>
+        <w:t>Create a variable for name of NPC and conversation</w:t>
+      </w:r>
+    </w:p>
+    <w:p>
+      <w:pPr>
+        <w:pStyle w:val="ListParagraph"/>
+        <w:numPr>
+          <w:ilvl w:val="2"/>
+          <w:numId w:val="38"/>
+        </w:numPr>
+        <w:rPr>
+          <w:rFonts w:ascii="Times New Roman" w:hAnsi="Times New Roman" w:cs="Times New Roman"/>
+          <w:sz w:val="24"/>
+          <w:szCs w:val="24"/>
+        </w:rPr>
+      </w:pPr>
+      <w:r>
+        <w:rPr>
+          <w:rFonts w:ascii="Times New Roman" w:hAnsi="Times New Roman" w:cs="Times New Roman"/>
+          <w:sz w:val="24"/>
+          <w:szCs w:val="24"/>
+        </w:rPr>
+        <w:t>Public string[] sentences;</w:t>
+      </w:r>
+    </w:p>
+    <w:p>
+      <w:pPr>
+        <w:pStyle w:val="ListParagraph"/>
+        <w:numPr>
+          <w:ilvl w:val="1"/>
+          <w:numId w:val="38"/>
+        </w:numPr>
+        <w:rPr>
+          <w:rFonts w:ascii="Times New Roman" w:hAnsi="Times New Roman" w:cs="Times New Roman"/>
+          <w:sz w:val="24"/>
+          <w:szCs w:val="24"/>
+        </w:rPr>
+      </w:pPr>
+      <w:r>
+        <w:rPr>
+          <w:rFonts w:ascii="Times New Roman" w:hAnsi="Times New Roman" w:cs="Times New Roman"/>
+          <w:sz w:val="24"/>
+          <w:szCs w:val="24"/>
+        </w:rPr>
+        <w:t>Use raycasting to enable dialog</w:t>
+      </w:r>
+    </w:p>
+    <w:p>
+      <w:pPr>
+        <w:pStyle w:val="ListParagraph"/>
+        <w:numPr>
+          <w:ilvl w:val="1"/>
+          <w:numId w:val="38"/>
+        </w:numPr>
+        <w:rPr>
+          <w:rFonts w:ascii="Times New Roman" w:hAnsi="Times New Roman" w:cs="Times New Roman"/>
+          <w:sz w:val="24"/>
+          <w:szCs w:val="24"/>
+        </w:rPr>
+      </w:pPr>
+      <w:r>
+        <w:rPr>
+          <w:rFonts w:ascii="Times New Roman" w:hAnsi="Times New Roman" w:cs="Times New Roman"/>
+          <w:sz w:val="24"/>
+          <w:szCs w:val="24"/>
+        </w:rPr>
+        <w:t xml:space="preserve">Create </w:t>
+      </w:r>
+      <w:r>
+        <w:rPr>
+          <w:rFonts w:ascii="Times New Roman" w:hAnsi="Times New Roman" w:cs="Times New Roman"/>
+          <w:sz w:val="24"/>
+          <w:szCs w:val="24"/>
+        </w:rPr>
+        <w:t>response options inside the dialog which will include the text and the dialog object (or the button)</w:t>
+      </w:r>
+    </w:p>
+    <w:p>
+      <w:pPr>
+        <w:pStyle w:val="ListParagraph"/>
+        <w:numPr>
+          <w:ilvl w:val="1"/>
+          <w:numId w:val="38"/>
+        </w:numPr>
+        <w:rPr>
+          <w:rFonts w:ascii="Times New Roman" w:hAnsi="Times New Roman" w:cs="Times New Roman"/>
+          <w:sz w:val="24"/>
+          <w:szCs w:val="24"/>
+        </w:rPr>
+      </w:pPr>
+      <w:r>
+        <w:rPr>
+          <w:rFonts w:ascii="Times New Roman" w:hAnsi="Times New Roman" w:cs="Times New Roman"/>
+          <w:sz w:val="24"/>
+          <w:szCs w:val="24"/>
+        </w:rPr>
+        <w:t>Animate the dialog box in and out</w:t>
+      </w:r>
+    </w:p>
+    <w:p>
+      <w:pPr>
+        <w:pStyle w:val="ListParagraph"/>
+        <w:numPr>
+          <w:ilvl w:val="1"/>
+          <w:numId w:val="38"/>
+        </w:numPr>
+        <w:rPr>
+          <w:rFonts w:ascii="Times New Roman" w:hAnsi="Times New Roman" w:cs="Times New Roman"/>
+          <w:sz w:val="24"/>
+          <w:szCs w:val="24"/>
+        </w:rPr>
+      </w:pPr>
+      <w:r>
+        <w:rPr>
+          <w:rFonts w:ascii="Times New Roman" w:hAnsi="Times New Roman" w:cs="Times New Roman"/>
+          <w:sz w:val="24"/>
+          <w:szCs w:val="24"/>
+        </w:rPr>
+        <w:t>Animate the text one by one</w:t>
+      </w:r>
+    </w:p>
+    <w:p>
+      <w:pPr>
         <w:rPr>
           <w:rFonts w:ascii="Times New Roman" w:hAnsi="Times New Roman" w:cs="Times New Roman"/>
           <w:sz w:val="24"/>
@@ -18280,7 +18529,15 @@
           <w:sz w:val="24"/>
           <w:szCs w:val="24"/>
         </w:rPr>
-        <w:t xml:space="preserve">Midground- wavy grass, cliff rocks, house front </w:t>
+        <w:t>Midground- wavy grass, cliff rocks, house front</w:t>
+      </w:r>
+      <w:r>
+        <w:rPr>
+          <w:rFonts w:ascii="Times New Roman" w:hAnsi="Times New Roman" w:cs="Times New Roman"/>
+          <w:sz w:val="24"/>
+          <w:szCs w:val="24"/>
+        </w:rPr>
+        <w:t xml:space="preserve">, </w:t>
       </w:r>
     </w:p>
     <w:p>
@@ -18299,6 +18556,14 @@
         </w:rPr>
         <w:t>Foreground- animals and objects</w:t>
       </w:r>
+      <w:r>
+        <w:rPr>
+          <w:rFonts w:ascii="Times New Roman" w:hAnsi="Times New Roman" w:cs="Times New Roman"/>
+          <w:sz w:val="24"/>
+          <w:szCs w:val="24"/>
+        </w:rPr>
+        <w:t>, stone tiles</w:t>
+      </w:r>
     </w:p>
     <w:p>
       <w:pPr>
@@ -18325,17 +18590,32 @@
           <w:szCs w:val="24"/>
         </w:rPr>
       </w:pPr>
-      <w:r>
-        <w:rPr>
-          <w:rFonts w:ascii="Times New Roman" w:hAnsi="Times New Roman" w:cs="Times New Roman"/>
-          <w:sz w:val="24"/>
-          <w:szCs w:val="24"/>
-        </w:rPr>
+    </w:p>
+    <w:p>
+      <w:pPr>
+        <w:rPr>
+          <w:rFonts w:ascii="Times New Roman" w:hAnsi="Times New Roman" w:cs="Times New Roman"/>
+          <w:sz w:val="24"/>
+          <w:szCs w:val="24"/>
+        </w:rPr>
+      </w:pPr>
+      <w:r>
+        <w:rPr>
+          <w:rFonts w:ascii="Times New Roman" w:hAnsi="Times New Roman" w:cs="Times New Roman"/>
+          <w:sz w:val="24"/>
+          <w:szCs w:val="24"/>
+        </w:rPr>
+        <w:lastRenderedPageBreak/>
         <w:t>Stopping the character from jittering</w:t>
       </w:r>
     </w:p>
     <w:p>
       <w:pPr>
+        <w:pStyle w:val="ListParagraph"/>
+        <w:numPr>
+          <w:ilvl w:val="0"/>
+          <w:numId w:val="39"/>
+        </w:numPr>
         <w:rPr>
           <w:rFonts w:ascii="Times New Roman" w:hAnsi="Times New Roman" w:cs="Times New Roman"/>
           <w:sz w:val="24"/>
@@ -18359,6 +18639,23 @@
           <w:shd w:val="clear" w:color="auto" w:fill="FFFFFF"/>
         </w:rPr>
         <w:t>This line of code will move the Rigidbody to where you want, but will stop it mid-way instead if it collides with another Collider in that movement.</w:t>
+      </w:r>
+    </w:p>
+    <w:p>
+      <w:pPr>
+        <w:rPr>
+          <w:rFonts w:ascii="Times New Roman" w:hAnsi="Times New Roman" w:cs="Times New Roman"/>
+          <w:sz w:val="24"/>
+          <w:szCs w:val="24"/>
+        </w:rPr>
+      </w:pPr>
+      <w:r>
+        <w:rPr>
+          <w:rFonts w:ascii="Times New Roman" w:hAnsi="Times New Roman" w:cs="Times New Roman"/>
+          <w:sz w:val="24"/>
+          <w:szCs w:val="24"/>
+        </w:rPr>
+        <w:t xml:space="preserve">Confining the camera </w:t>
       </w:r>
     </w:p>
     <w:sectPr>
@@ -18389,7 +18686,7 @@
         <w:rFonts w:ascii="Symbol" w:hAnsi="Symbol" w:hint="default"/>
       </w:rPr>
     </w:lvl>
-    <w:lvl w:ilvl="1" w:tplc="04090003" w:tentative="1">
+    <w:lvl w:ilvl="1" w:tplc="04090003">
       <w:start w:val="1"/>
       <w:numFmt w:val="bullet"/>
       <w:lvlText w:val="o"/>
@@ -18401,7 +18698,7 @@
         <w:rFonts w:ascii="Courier New" w:hAnsi="Courier New" w:cs="Courier New" w:hint="default"/>
       </w:rPr>
     </w:lvl>
-    <w:lvl w:ilvl="2" w:tplc="04090005" w:tentative="1">
+    <w:lvl w:ilvl="2" w:tplc="04090005">
       <w:start w:val="1"/>
       <w:numFmt w:val="bullet"/>
       <w:lvlText w:val=""/>
@@ -21420,6 +21717,119 @@
     </w:lvl>
   </w:abstractNum>
   <w:abstractNum w:abstractNumId="26" w15:restartNumberingAfterBreak="0">
+    <w:nsid w:val="5BA924E3"/>
+    <w:multiLevelType w:val="hybridMultilevel"/>
+    <w:tmpl w:val="9F4CC412"/>
+    <w:lvl w:ilvl="0" w:tplc="04090001">
+      <w:start w:val="1"/>
+      <w:numFmt w:val="bullet"/>
+      <w:lvlText w:val=""/>
+      <w:lvlJc w:val="left"/>
+      <w:pPr>
+        <w:ind w:left="720" w:hanging="360"/>
+      </w:pPr>
+      <w:rPr>
+        <w:rFonts w:ascii="Symbol" w:hAnsi="Symbol" w:hint="default"/>
+      </w:rPr>
+    </w:lvl>
+    <w:lvl w:ilvl="1" w:tplc="04090003" w:tentative="1">
+      <w:start w:val="1"/>
+      <w:numFmt w:val="bullet"/>
+      <w:lvlText w:val="o"/>
+      <w:lvlJc w:val="left"/>
+      <w:pPr>
+        <w:ind w:left="1440" w:hanging="360"/>
+      </w:pPr>
+      <w:rPr>
+        <w:rFonts w:ascii="Courier New" w:hAnsi="Courier New" w:cs="Courier New" w:hint="default"/>
+      </w:rPr>
+    </w:lvl>
+    <w:lvl w:ilvl="2" w:tplc="04090005" w:tentative="1">
+      <w:start w:val="1"/>
+      <w:numFmt w:val="bullet"/>
+      <w:lvlText w:val=""/>
+      <w:lvlJc w:val="left"/>
+      <w:pPr>
+        <w:ind w:left="2160" w:hanging="360"/>
+      </w:pPr>
+      <w:rPr>
+        <w:rFonts w:ascii="Wingdings" w:hAnsi="Wingdings" w:hint="default"/>
+      </w:rPr>
+    </w:lvl>
+    <w:lvl w:ilvl="3" w:tplc="04090001" w:tentative="1">
+      <w:start w:val="1"/>
+      <w:numFmt w:val="bullet"/>
+      <w:lvlText w:val=""/>
+      <w:lvlJc w:val="left"/>
+      <w:pPr>
+        <w:ind w:left="2880" w:hanging="360"/>
+      </w:pPr>
+      <w:rPr>
+        <w:rFonts w:ascii="Symbol" w:hAnsi="Symbol" w:hint="default"/>
+      </w:rPr>
+    </w:lvl>
+    <w:lvl w:ilvl="4" w:tplc="04090003" w:tentative="1">
+      <w:start w:val="1"/>
+      <w:numFmt w:val="bullet"/>
+      <w:lvlText w:val="o"/>
+      <w:lvlJc w:val="left"/>
+      <w:pPr>
+        <w:ind w:left="3600" w:hanging="360"/>
+      </w:pPr>
+      <w:rPr>
+        <w:rFonts w:ascii="Courier New" w:hAnsi="Courier New" w:cs="Courier New" w:hint="default"/>
+      </w:rPr>
+    </w:lvl>
+    <w:lvl w:ilvl="5" w:tplc="04090005" w:tentative="1">
+      <w:start w:val="1"/>
+      <w:numFmt w:val="bullet"/>
+      <w:lvlText w:val=""/>
+      <w:lvlJc w:val="left"/>
+      <w:pPr>
+        <w:ind w:left="4320" w:hanging="360"/>
+      </w:pPr>
+      <w:rPr>
+        <w:rFonts w:ascii="Wingdings" w:hAnsi="Wingdings" w:hint="default"/>
+      </w:rPr>
+    </w:lvl>
+    <w:lvl w:ilvl="6" w:tplc="04090001" w:tentative="1">
+      <w:start w:val="1"/>
+      <w:numFmt w:val="bullet"/>
+      <w:lvlText w:val=""/>
+      <w:lvlJc w:val="left"/>
+      <w:pPr>
+        <w:ind w:left="5040" w:hanging="360"/>
+      </w:pPr>
+      <w:rPr>
+        <w:rFonts w:ascii="Symbol" w:hAnsi="Symbol" w:hint="default"/>
+      </w:rPr>
+    </w:lvl>
+    <w:lvl w:ilvl="7" w:tplc="04090003" w:tentative="1">
+      <w:start w:val="1"/>
+      <w:numFmt w:val="bullet"/>
+      <w:lvlText w:val="o"/>
+      <w:lvlJc w:val="left"/>
+      <w:pPr>
+        <w:ind w:left="5760" w:hanging="360"/>
+      </w:pPr>
+      <w:rPr>
+        <w:rFonts w:ascii="Courier New" w:hAnsi="Courier New" w:cs="Courier New" w:hint="default"/>
+      </w:rPr>
+    </w:lvl>
+    <w:lvl w:ilvl="8" w:tplc="04090005" w:tentative="1">
+      <w:start w:val="1"/>
+      <w:numFmt w:val="bullet"/>
+      <w:lvlText w:val=""/>
+      <w:lvlJc w:val="left"/>
+      <w:pPr>
+        <w:ind w:left="6480" w:hanging="360"/>
+      </w:pPr>
+      <w:rPr>
+        <w:rFonts w:ascii="Wingdings" w:hAnsi="Wingdings" w:hint="default"/>
+      </w:rPr>
+    </w:lvl>
+  </w:abstractNum>
+  <w:abstractNum w:abstractNumId="27" w15:restartNumberingAfterBreak="0">
     <w:nsid w:val="5F643F4B"/>
     <w:multiLevelType w:val="hybridMultilevel"/>
     <w:tmpl w:val="ECBA362E"/>
@@ -21508,7 +21918,7 @@
       </w:pPr>
     </w:lvl>
   </w:abstractNum>
-  <w:abstractNum w:abstractNumId="27" w15:restartNumberingAfterBreak="0">
+  <w:abstractNum w:abstractNumId="28" w15:restartNumberingAfterBreak="0">
     <w:nsid w:val="61387057"/>
     <w:multiLevelType w:val="hybridMultilevel"/>
     <w:tmpl w:val="260AB550"/>
@@ -21621,7 +22031,7 @@
       </w:rPr>
     </w:lvl>
   </w:abstractNum>
-  <w:abstractNum w:abstractNumId="28" w15:restartNumberingAfterBreak="0">
+  <w:abstractNum w:abstractNumId="29" w15:restartNumberingAfterBreak="0">
     <w:nsid w:val="61EF56B0"/>
     <w:multiLevelType w:val="multilevel"/>
     <w:tmpl w:val="EFF88DC0"/>
@@ -21770,7 +22180,7 @@
       </w:rPr>
     </w:lvl>
   </w:abstractNum>
-  <w:abstractNum w:abstractNumId="29" w15:restartNumberingAfterBreak="0">
+  <w:abstractNum w:abstractNumId="30" w15:restartNumberingAfterBreak="0">
     <w:nsid w:val="64572E1D"/>
     <w:multiLevelType w:val="hybridMultilevel"/>
     <w:tmpl w:val="AA90F530"/>
@@ -21883,7 +22293,7 @@
       </w:rPr>
     </w:lvl>
   </w:abstractNum>
-  <w:abstractNum w:abstractNumId="30" w15:restartNumberingAfterBreak="0">
+  <w:abstractNum w:abstractNumId="31" w15:restartNumberingAfterBreak="0">
     <w:nsid w:val="68FB3985"/>
     <w:multiLevelType w:val="hybridMultilevel"/>
     <w:tmpl w:val="DE2836B0"/>
@@ -21996,7 +22406,7 @@
       </w:rPr>
     </w:lvl>
   </w:abstractNum>
-  <w:abstractNum w:abstractNumId="31" w15:restartNumberingAfterBreak="0">
+  <w:abstractNum w:abstractNumId="32" w15:restartNumberingAfterBreak="0">
     <w:nsid w:val="6AE346F0"/>
     <w:multiLevelType w:val="hybridMultilevel"/>
     <w:tmpl w:val="5672B4C4"/>
@@ -22109,7 +22519,7 @@
       </w:rPr>
     </w:lvl>
   </w:abstractNum>
-  <w:abstractNum w:abstractNumId="32" w15:restartNumberingAfterBreak="0">
+  <w:abstractNum w:abstractNumId="33" w15:restartNumberingAfterBreak="0">
     <w:nsid w:val="6B670DCF"/>
     <w:multiLevelType w:val="hybridMultilevel"/>
     <w:tmpl w:val="DEE6D486"/>
@@ -22222,7 +22632,7 @@
       </w:rPr>
     </w:lvl>
   </w:abstractNum>
-  <w:abstractNum w:abstractNumId="33" w15:restartNumberingAfterBreak="0">
+  <w:abstractNum w:abstractNumId="34" w15:restartNumberingAfterBreak="0">
     <w:nsid w:val="6D604A97"/>
     <w:multiLevelType w:val="hybridMultilevel"/>
     <w:tmpl w:val="69D47B58"/>
@@ -22335,7 +22745,7 @@
       </w:rPr>
     </w:lvl>
   </w:abstractNum>
-  <w:abstractNum w:abstractNumId="34" w15:restartNumberingAfterBreak="0">
+  <w:abstractNum w:abstractNumId="35" w15:restartNumberingAfterBreak="0">
     <w:nsid w:val="766B3887"/>
     <w:multiLevelType w:val="hybridMultilevel"/>
     <w:tmpl w:val="C87495BA"/>
@@ -22448,7 +22858,7 @@
       </w:rPr>
     </w:lvl>
   </w:abstractNum>
-  <w:abstractNum w:abstractNumId="35" w15:restartNumberingAfterBreak="0">
+  <w:abstractNum w:abstractNumId="36" w15:restartNumberingAfterBreak="0">
     <w:nsid w:val="767F3883"/>
     <w:multiLevelType w:val="hybridMultilevel"/>
     <w:tmpl w:val="83D28320"/>
@@ -22561,7 +22971,7 @@
       </w:rPr>
     </w:lvl>
   </w:abstractNum>
-  <w:abstractNum w:abstractNumId="36" w15:restartNumberingAfterBreak="0">
+  <w:abstractNum w:abstractNumId="37" w15:restartNumberingAfterBreak="0">
     <w:nsid w:val="7BA40A77"/>
     <w:multiLevelType w:val="multilevel"/>
     <w:tmpl w:val="631EF74E"/>
@@ -22710,7 +23120,7 @@
       </w:rPr>
     </w:lvl>
   </w:abstractNum>
-  <w:abstractNum w:abstractNumId="37" w15:restartNumberingAfterBreak="0">
+  <w:abstractNum w:abstractNumId="38" w15:restartNumberingAfterBreak="0">
     <w:nsid w:val="7C0475C1"/>
     <w:multiLevelType w:val="hybridMultilevel"/>
     <w:tmpl w:val="7B920410"/>
@@ -22824,13 +23234,13 @@
     </w:lvl>
   </w:abstractNum>
   <w:num w:numId="1">
-    <w:abstractNumId w:val="32"/>
+    <w:abstractNumId w:val="33"/>
   </w:num>
   <w:num w:numId="2">
     <w:abstractNumId w:val="6"/>
   </w:num>
   <w:num w:numId="3">
-    <w:abstractNumId w:val="37"/>
+    <w:abstractNumId w:val="38"/>
   </w:num>
   <w:num w:numId="4">
     <w:abstractNumId w:val="21"/>
@@ -22839,7 +23249,7 @@
     <w:abstractNumId w:val="16"/>
   </w:num>
   <w:num w:numId="6">
-    <w:abstractNumId w:val="34"/>
+    <w:abstractNumId w:val="35"/>
   </w:num>
   <w:num w:numId="7">
     <w:abstractNumId w:val="18"/>
@@ -22854,7 +23264,7 @@
     <w:abstractNumId w:val="25"/>
   </w:num>
   <w:num w:numId="11">
-    <w:abstractNumId w:val="27"/>
+    <w:abstractNumId w:val="28"/>
   </w:num>
   <w:num w:numId="12">
     <w:abstractNumId w:val="24"/>
@@ -22863,13 +23273,13 @@
     <w:abstractNumId w:val="4"/>
   </w:num>
   <w:num w:numId="14">
-    <w:abstractNumId w:val="26"/>
+    <w:abstractNumId w:val="27"/>
   </w:num>
   <w:num w:numId="15">
     <w:abstractNumId w:val="7"/>
   </w:num>
   <w:num w:numId="16">
-    <w:abstractNumId w:val="30"/>
+    <w:abstractNumId w:val="31"/>
   </w:num>
   <w:num w:numId="17">
     <w:abstractNumId w:val="12"/>
@@ -22881,16 +23291,16 @@
     <w:abstractNumId w:val="11"/>
   </w:num>
   <w:num w:numId="20">
-    <w:abstractNumId w:val="29"/>
+    <w:abstractNumId w:val="30"/>
   </w:num>
   <w:num w:numId="21">
-    <w:abstractNumId w:val="36"/>
+    <w:abstractNumId w:val="37"/>
   </w:num>
   <w:num w:numId="22">
     <w:abstractNumId w:val="8"/>
   </w:num>
   <w:num w:numId="23">
-    <w:abstractNumId w:val="28"/>
+    <w:abstractNumId w:val="29"/>
   </w:num>
   <w:num w:numId="24">
     <w:abstractNumId w:val="22"/>
@@ -22908,7 +23318,7 @@
     <w:abstractNumId w:val="10"/>
   </w:num>
   <w:num w:numId="29">
-    <w:abstractNumId w:val="35"/>
+    <w:abstractNumId w:val="36"/>
   </w:num>
   <w:num w:numId="30">
     <w:abstractNumId w:val="14"/>
@@ -22920,7 +23330,7 @@
     <w:abstractNumId w:val="5"/>
   </w:num>
   <w:num w:numId="33">
-    <w:abstractNumId w:val="33"/>
+    <w:abstractNumId w:val="34"/>
   </w:num>
   <w:num w:numId="34">
     <w:abstractNumId w:val="3"/>
@@ -22932,10 +23342,13 @@
     <w:abstractNumId w:val="15"/>
   </w:num>
   <w:num w:numId="37">
-    <w:abstractNumId w:val="31"/>
+    <w:abstractNumId w:val="32"/>
   </w:num>
   <w:num w:numId="38">
     <w:abstractNumId w:val="0"/>
+  </w:num>
+  <w:num w:numId="39">
+    <w:abstractNumId w:val="26"/>
   </w:num>
 </w:numbering>
 </file>
@@ -23555,6 +23968,18 @@
     <w:basedOn w:val="DefaultParagraphFont"/>
     <w:rsid w:val="002F7910"/>
   </w:style>
+  <w:style w:type="character" w:styleId="FollowedHyperlink">
+    <w:name w:val="FollowedHyperlink"/>
+    <w:basedOn w:val="DefaultParagraphFont"/>
+    <w:uiPriority w:val="99"/>
+    <w:semiHidden/>
+    <w:unhideWhenUsed/>
+    <w:rsid w:val="009865FC"/>
+    <w:rPr>
+      <w:color w:val="954F72" w:themeColor="followedHyperlink"/>
+      <w:u w:val="single"/>
+    </w:rPr>
+  </w:style>
 </w:styles>
 </file>
 

</xml_diff>

<commit_message>
Turning in final project
</commit_message>
<xml_diff>
--- a/Quest log.docx
+++ b/Quest log.docx
@@ -8075,29 +8075,7 @@
           <w:szCs w:val="24"/>
           <w:shd w:val="clear" w:color="auto" w:fill="FFFFFF"/>
         </w:rPr>
-        <w:t xml:space="preserve">An Animator component can change when it performs its Update. By </w:t>
-      </w:r>
-      <w:proofErr w:type="gramStart"/>
-      <w:r>
-        <w:rPr>
-          <w:rFonts w:ascii="Times New Roman" w:hAnsi="Times New Roman" w:cs="Times New Roman"/>
-          <w:color w:val="333333"/>
-          <w:sz w:val="24"/>
-          <w:szCs w:val="24"/>
-          <w:shd w:val="clear" w:color="auto" w:fill="FFFFFF"/>
-        </w:rPr>
-        <w:t>default</w:t>
-      </w:r>
-      <w:proofErr w:type="gramEnd"/>
-      <w:r>
-        <w:rPr>
-          <w:rFonts w:ascii="Times New Roman" w:hAnsi="Times New Roman" w:cs="Times New Roman"/>
-          <w:color w:val="333333"/>
-          <w:sz w:val="24"/>
-          <w:szCs w:val="24"/>
-          <w:shd w:val="clear" w:color="auto" w:fill="FFFFFF"/>
-        </w:rPr>
-        <w:t xml:space="preserve"> it performs this in line with rendering. This means that the Animator is moving the character in Update and the </w:t>
+        <w:t xml:space="preserve">An Animator component can change when it performs its Update. By default it performs this in line with rendering. This means that the Animator is moving the character in Update and the </w:t>
       </w:r>
       <w:proofErr w:type="spellStart"/>
       <w:r>
@@ -12667,25 +12645,7 @@
           <w:sz w:val="24"/>
           <w:szCs w:val="24"/>
         </w:rPr>
-        <w:t xml:space="preserve"> is called, the computers </w:t>
-      </w:r>
-      <w:proofErr w:type="gramStart"/>
-      <w:r>
-        <w:rPr>
-          <w:rFonts w:ascii="Times New Roman" w:hAnsi="Times New Roman" w:cs="Times New Roman"/>
-          <w:sz w:val="24"/>
-          <w:szCs w:val="24"/>
-        </w:rPr>
-        <w:t>checks</w:t>
-      </w:r>
-      <w:proofErr w:type="gramEnd"/>
-      <w:r>
-        <w:rPr>
-          <w:rFonts w:ascii="Times New Roman" w:hAnsi="Times New Roman" w:cs="Times New Roman"/>
-          <w:sz w:val="24"/>
-          <w:szCs w:val="24"/>
-        </w:rPr>
-        <w:t xml:space="preserve"> whether the Collider that entered the Trigger belongs to the player’s character. Update is getting called every frame, and checking whether the player’s character is at the exit.</w:t>
+        <w:t xml:space="preserve"> is called, the computers checks whether the Collider that entered the Trigger belongs to the player’s character. Update is getting called every frame, and checking whether the player’s character is at the exit.</w:t>
       </w:r>
     </w:p>
     <w:p>
@@ -13554,23 +13514,13 @@
           <w:szCs w:val="24"/>
         </w:rPr>
       </w:pPr>
-      <w:proofErr w:type="gramStart"/>
-      <w:r>
-        <w:rPr>
-          <w:rFonts w:ascii="Times New Roman" w:hAnsi="Times New Roman" w:cs="Times New Roman"/>
-          <w:sz w:val="24"/>
-          <w:szCs w:val="24"/>
-        </w:rPr>
-        <w:t>So</w:t>
-      </w:r>
-      <w:proofErr w:type="gramEnd"/>
-      <w:r>
-        <w:rPr>
-          <w:rFonts w:ascii="Times New Roman" w:hAnsi="Times New Roman" w:cs="Times New Roman"/>
-          <w:sz w:val="24"/>
-          <w:szCs w:val="24"/>
-        </w:rPr>
-        <w:t xml:space="preserve"> add </w:t>
+      <w:r>
+        <w:rPr>
+          <w:rFonts w:ascii="Times New Roman" w:hAnsi="Times New Roman" w:cs="Times New Roman"/>
+          <w:sz w:val="24"/>
+          <w:szCs w:val="24"/>
+        </w:rPr>
+        <w:t xml:space="preserve">So add </w:t>
       </w:r>
       <w:proofErr w:type="spellStart"/>
       <w:r>
@@ -15356,25 +15306,7 @@
           <w:sz w:val="24"/>
           <w:szCs w:val="24"/>
         </w:rPr>
-        <w:t xml:space="preserve">Edit the observer script so that when the player </w:t>
-      </w:r>
-      <w:proofErr w:type="gramStart"/>
-      <w:r>
-        <w:rPr>
-          <w:rFonts w:ascii="Times New Roman" w:hAnsi="Times New Roman" w:cs="Times New Roman"/>
-          <w:sz w:val="24"/>
-          <w:szCs w:val="24"/>
-        </w:rPr>
-        <w:t>collide</w:t>
-      </w:r>
-      <w:proofErr w:type="gramEnd"/>
-      <w:r>
-        <w:rPr>
-          <w:rFonts w:ascii="Times New Roman" w:hAnsi="Times New Roman" w:cs="Times New Roman"/>
-          <w:sz w:val="24"/>
-          <w:szCs w:val="24"/>
-        </w:rPr>
-        <w:t xml:space="preserve">, it will not be </w:t>
+        <w:t xml:space="preserve">Edit the observer script so that when the player collide, it will not be </w:t>
       </w:r>
       <w:proofErr w:type="spellStart"/>
       <w:r>
@@ -16114,29 +16046,7 @@
           <w:szCs w:val="24"/>
           <w:shd w:val="clear" w:color="auto" w:fill="FFFFFF"/>
         </w:rPr>
-        <w:t xml:space="preserve">Adjust the order in the layer to make </w:t>
-      </w:r>
-      <w:proofErr w:type="gramStart"/>
-      <w:r>
-        <w:rPr>
-          <w:rFonts w:ascii="Times New Roman" w:hAnsi="Times New Roman" w:cs="Times New Roman"/>
-          <w:color w:val="333333"/>
-          <w:sz w:val="24"/>
-          <w:szCs w:val="24"/>
-          <w:shd w:val="clear" w:color="auto" w:fill="FFFFFF"/>
-        </w:rPr>
-        <w:t>an</w:t>
-      </w:r>
-      <w:proofErr w:type="gramEnd"/>
-      <w:r>
-        <w:rPr>
-          <w:rFonts w:ascii="Times New Roman" w:hAnsi="Times New Roman" w:cs="Times New Roman"/>
-          <w:color w:val="333333"/>
-          <w:sz w:val="24"/>
-          <w:szCs w:val="24"/>
-          <w:shd w:val="clear" w:color="auto" w:fill="FFFFFF"/>
-        </w:rPr>
-        <w:t xml:space="preserve"> </w:t>
+        <w:t xml:space="preserve">Adjust the order in the layer to make an </w:t>
       </w:r>
       <w:proofErr w:type="spellStart"/>
       <w:r>
@@ -18611,25 +18521,7 @@
           <w:color w:val="333333"/>
           <w:shd w:val="clear" w:color="auto" w:fill="FFFFFF"/>
         </w:rPr>
-        <w:t xml:space="preserve">to be “solid” and actually collide with things. </w:t>
-      </w:r>
-      <w:proofErr w:type="gramStart"/>
-      <w:r>
-        <w:rPr>
-          <w:rFonts w:ascii="Arial" w:hAnsi="Arial" w:cs="Arial"/>
-          <w:color w:val="333333"/>
-          <w:shd w:val="clear" w:color="auto" w:fill="FFFFFF"/>
-        </w:rPr>
-        <w:t>So</w:t>
-      </w:r>
-      <w:proofErr w:type="gramEnd"/>
-      <w:r>
-        <w:rPr>
-          <w:rFonts w:ascii="Arial" w:hAnsi="Arial" w:cs="Arial"/>
-          <w:color w:val="333333"/>
-          <w:shd w:val="clear" w:color="auto" w:fill="FFFFFF"/>
-        </w:rPr>
-        <w:t xml:space="preserve"> use OnCollisionEnter2D</w:t>
+        <w:t>to be “solid” and actually collide with things. So use OnCollisionEnter2D</w:t>
       </w:r>
     </w:p>
     <w:p>
@@ -19977,23 +19869,13 @@
           <w:szCs w:val="24"/>
         </w:rPr>
       </w:pPr>
-      <w:proofErr w:type="gramStart"/>
-      <w:r>
-        <w:rPr>
-          <w:rFonts w:ascii="Arial" w:hAnsi="Arial" w:cs="Arial"/>
-          <w:color w:val="333333"/>
-          <w:shd w:val="clear" w:color="auto" w:fill="FFFFFF"/>
-        </w:rPr>
-        <w:t>So</w:t>
-      </w:r>
-      <w:proofErr w:type="gramEnd"/>
-      <w:r>
-        <w:rPr>
-          <w:rFonts w:ascii="Arial" w:hAnsi="Arial" w:cs="Arial"/>
-          <w:color w:val="333333"/>
-          <w:shd w:val="clear" w:color="auto" w:fill="FFFFFF"/>
-        </w:rPr>
-        <w:t xml:space="preserve"> use awake function instead of start. Contrary to </w:t>
+      <w:r>
+        <w:rPr>
+          <w:rFonts w:ascii="Arial" w:hAnsi="Arial" w:cs="Arial"/>
+          <w:color w:val="333333"/>
+          <w:shd w:val="clear" w:color="auto" w:fill="FFFFFF"/>
+        </w:rPr>
+        <w:t xml:space="preserve">So use awake function instead of start. Contrary to </w:t>
       </w:r>
       <w:r>
         <w:rPr>
@@ -23303,23 +23185,13 @@
           <w:lang w:bidi="my-MM"/>
         </w:rPr>
       </w:pPr>
-      <w:proofErr w:type="gramStart"/>
-      <w:r>
-        <w:rPr>
-          <w:rFonts w:ascii="Arial" w:hAnsi="Arial" w:cs="Arial"/>
-          <w:color w:val="333333"/>
-          <w:shd w:val="clear" w:color="auto" w:fill="FFFFFF"/>
-        </w:rPr>
-        <w:t>So</w:t>
-      </w:r>
-      <w:proofErr w:type="gramEnd"/>
-      <w:r>
-        <w:rPr>
-          <w:rFonts w:ascii="Arial" w:hAnsi="Arial" w:cs="Arial"/>
-          <w:color w:val="333333"/>
-          <w:shd w:val="clear" w:color="auto" w:fill="FFFFFF"/>
-        </w:rPr>
-        <w:t xml:space="preserve"> you can add an </w:t>
+      <w:r>
+        <w:rPr>
+          <w:rFonts w:ascii="Arial" w:hAnsi="Arial" w:cs="Arial"/>
+          <w:color w:val="333333"/>
+          <w:shd w:val="clear" w:color="auto" w:fill="FFFFFF"/>
+        </w:rPr>
+        <w:t xml:space="preserve">So you can add an </w:t>
       </w:r>
       <w:r>
         <w:rPr>
@@ -23527,7 +23399,7 @@
           <w:szCs w:val="24"/>
           <w:u w:val="none"/>
         </w:rPr>
-        <w:t>The player moving around  the world</w:t>
+        <w:t>The player moving around the world</w:t>
       </w:r>
     </w:p>
     <w:p>
@@ -24116,9 +23988,22 @@
         </w:rPr>
         <w:t xml:space="preserve"> </w:t>
       </w:r>
-    </w:p>
-    <w:p>
-      <w:pPr>
+      <w:r>
+        <w:rPr>
+          <w:rFonts w:ascii="Times New Roman" w:hAnsi="Times New Roman" w:cs="Times New Roman"/>
+          <w:sz w:val="24"/>
+          <w:szCs w:val="24"/>
+        </w:rPr>
+        <w:t>layers</w:t>
+      </w:r>
+    </w:p>
+    <w:p>
+      <w:pPr>
+        <w:pStyle w:val="ListParagraph"/>
+        <w:numPr>
+          <w:ilvl w:val="0"/>
+          <w:numId w:val="41"/>
+        </w:numPr>
         <w:rPr>
           <w:rFonts w:ascii="Times New Roman" w:hAnsi="Times New Roman" w:cs="Times New Roman"/>
           <w:sz w:val="24"/>
@@ -24136,6 +24021,11 @@
     </w:p>
     <w:p>
       <w:pPr>
+        <w:pStyle w:val="ListParagraph"/>
+        <w:numPr>
+          <w:ilvl w:val="0"/>
+          <w:numId w:val="41"/>
+        </w:numPr>
         <w:rPr>
           <w:rFonts w:ascii="Times New Roman" w:hAnsi="Times New Roman" w:cs="Times New Roman"/>
           <w:sz w:val="24"/>
@@ -24161,6 +24051,11 @@
     </w:p>
     <w:p>
       <w:pPr>
+        <w:pStyle w:val="ListParagraph"/>
+        <w:numPr>
+          <w:ilvl w:val="0"/>
+          <w:numId w:val="41"/>
+        </w:numPr>
         <w:rPr>
           <w:rFonts w:ascii="Times New Roman" w:hAnsi="Times New Roman" w:cs="Times New Roman"/>
           <w:sz w:val="24"/>
@@ -24186,6 +24081,11 @@
     </w:p>
     <w:p>
       <w:pPr>
+        <w:pStyle w:val="ListParagraph"/>
+        <w:numPr>
+          <w:ilvl w:val="0"/>
+          <w:numId w:val="41"/>
+        </w:numPr>
         <w:rPr>
           <w:rFonts w:ascii="Times New Roman" w:hAnsi="Times New Roman" w:cs="Times New Roman"/>
           <w:sz w:val="24"/>
@@ -24200,6 +24100,15 @@
         </w:rPr>
         <w:t>Fences</w:t>
       </w:r>
+    </w:p>
+    <w:p>
+      <w:pPr>
+        <w:rPr>
+          <w:rFonts w:ascii="Times New Roman" w:hAnsi="Times New Roman" w:cs="Times New Roman"/>
+          <w:sz w:val="24"/>
+          <w:szCs w:val="24"/>
+        </w:rPr>
+      </w:pPr>
     </w:p>
     <w:p>
       <w:pPr>
@@ -24309,25 +24218,7 @@
           <w:sz w:val="24"/>
           <w:szCs w:val="24"/>
         </w:rPr>
-        <w:t xml:space="preserve">Animate </w:t>
-      </w:r>
-      <w:proofErr w:type="gramStart"/>
-      <w:r>
-        <w:rPr>
-          <w:rFonts w:ascii="Times New Roman" w:hAnsi="Times New Roman" w:cs="Times New Roman"/>
-          <w:sz w:val="24"/>
-          <w:szCs w:val="24"/>
-        </w:rPr>
-        <w:t>an</w:t>
-      </w:r>
-      <w:proofErr w:type="gramEnd"/>
-      <w:r>
-        <w:rPr>
-          <w:rFonts w:ascii="Times New Roman" w:hAnsi="Times New Roman" w:cs="Times New Roman"/>
-          <w:sz w:val="24"/>
-          <w:szCs w:val="24"/>
-        </w:rPr>
-        <w:t xml:space="preserve"> </w:t>
+        <w:t xml:space="preserve">Animate an </w:t>
       </w:r>
       <w:proofErr w:type="spellStart"/>
       <w:r>
@@ -24381,6 +24272,33 @@
           <w:szCs w:val="24"/>
         </w:rPr>
         <w:t>() to convert floats to words</w:t>
+      </w:r>
+    </w:p>
+    <w:p>
+      <w:pPr>
+        <w:rPr>
+          <w:rFonts w:ascii="Times New Roman" w:hAnsi="Times New Roman" w:cs="Times New Roman"/>
+          <w:sz w:val="24"/>
+          <w:szCs w:val="24"/>
+        </w:rPr>
+      </w:pPr>
+      <w:r>
+        <w:rPr>
+          <w:rFonts w:ascii="Times New Roman" w:hAnsi="Times New Roman" w:cs="Times New Roman"/>
+          <w:sz w:val="24"/>
+          <w:szCs w:val="24"/>
+        </w:rPr>
+        <w:t xml:space="preserve">Checking if game object is </w:t>
+      </w:r>
+      <w:bookmarkStart w:id="0" w:name="_GoBack"/>
+      <w:bookmarkEnd w:id="0"/>
+      <w:r>
+        <w:rPr>
+          <w:rFonts w:ascii="Times New Roman" w:hAnsi="Times New Roman" w:cs="Times New Roman"/>
+          <w:sz w:val="24"/>
+          <w:szCs w:val="24"/>
+        </w:rPr>
+        <w:t>active or not</w:t>
       </w:r>
     </w:p>
     <w:p>
@@ -24916,7 +24834,6 @@
         </w:rPr>
         <w:tab/>
       </w:r>
-      <w:bookmarkStart w:id="0" w:name="_GoBack"/>
       <w:r>
         <w:rPr>
           <w:rFonts w:ascii="Consolas" w:hAnsi="Consolas" w:cs="Consolas"/>
@@ -24927,7 +24844,6 @@
         </w:rPr>
         <w:t>//source:https://answers.unity.com/questions/834134/why-does-unity-mean-with-cannot-implicitly-convert.html</w:t>
       </w:r>
-      <w:bookmarkEnd w:id="0"/>
     </w:p>
     <w:p>
       <w:pPr>
@@ -27170,6 +27086,119 @@
     </w:lvl>
   </w:abstractNum>
   <w:abstractNum w:abstractNumId="19" w15:restartNumberingAfterBreak="0">
+    <w:nsid w:val="365A5261"/>
+    <w:multiLevelType w:val="hybridMultilevel"/>
+    <w:tmpl w:val="5290DA74"/>
+    <w:lvl w:ilvl="0" w:tplc="04090001">
+      <w:start w:val="1"/>
+      <w:numFmt w:val="bullet"/>
+      <w:lvlText w:val=""/>
+      <w:lvlJc w:val="left"/>
+      <w:pPr>
+        <w:ind w:left="720" w:hanging="360"/>
+      </w:pPr>
+      <w:rPr>
+        <w:rFonts w:ascii="Symbol" w:hAnsi="Symbol" w:hint="default"/>
+      </w:rPr>
+    </w:lvl>
+    <w:lvl w:ilvl="1" w:tplc="04090003" w:tentative="1">
+      <w:start w:val="1"/>
+      <w:numFmt w:val="bullet"/>
+      <w:lvlText w:val="o"/>
+      <w:lvlJc w:val="left"/>
+      <w:pPr>
+        <w:ind w:left="1440" w:hanging="360"/>
+      </w:pPr>
+      <w:rPr>
+        <w:rFonts w:ascii="Courier New" w:hAnsi="Courier New" w:cs="Courier New" w:hint="default"/>
+      </w:rPr>
+    </w:lvl>
+    <w:lvl w:ilvl="2" w:tplc="04090005" w:tentative="1">
+      <w:start w:val="1"/>
+      <w:numFmt w:val="bullet"/>
+      <w:lvlText w:val=""/>
+      <w:lvlJc w:val="left"/>
+      <w:pPr>
+        <w:ind w:left="2160" w:hanging="360"/>
+      </w:pPr>
+      <w:rPr>
+        <w:rFonts w:ascii="Wingdings" w:hAnsi="Wingdings" w:hint="default"/>
+      </w:rPr>
+    </w:lvl>
+    <w:lvl w:ilvl="3" w:tplc="04090001" w:tentative="1">
+      <w:start w:val="1"/>
+      <w:numFmt w:val="bullet"/>
+      <w:lvlText w:val=""/>
+      <w:lvlJc w:val="left"/>
+      <w:pPr>
+        <w:ind w:left="2880" w:hanging="360"/>
+      </w:pPr>
+      <w:rPr>
+        <w:rFonts w:ascii="Symbol" w:hAnsi="Symbol" w:hint="default"/>
+      </w:rPr>
+    </w:lvl>
+    <w:lvl w:ilvl="4" w:tplc="04090003" w:tentative="1">
+      <w:start w:val="1"/>
+      <w:numFmt w:val="bullet"/>
+      <w:lvlText w:val="o"/>
+      <w:lvlJc w:val="left"/>
+      <w:pPr>
+        <w:ind w:left="3600" w:hanging="360"/>
+      </w:pPr>
+      <w:rPr>
+        <w:rFonts w:ascii="Courier New" w:hAnsi="Courier New" w:cs="Courier New" w:hint="default"/>
+      </w:rPr>
+    </w:lvl>
+    <w:lvl w:ilvl="5" w:tplc="04090005" w:tentative="1">
+      <w:start w:val="1"/>
+      <w:numFmt w:val="bullet"/>
+      <w:lvlText w:val=""/>
+      <w:lvlJc w:val="left"/>
+      <w:pPr>
+        <w:ind w:left="4320" w:hanging="360"/>
+      </w:pPr>
+      <w:rPr>
+        <w:rFonts w:ascii="Wingdings" w:hAnsi="Wingdings" w:hint="default"/>
+      </w:rPr>
+    </w:lvl>
+    <w:lvl w:ilvl="6" w:tplc="04090001" w:tentative="1">
+      <w:start w:val="1"/>
+      <w:numFmt w:val="bullet"/>
+      <w:lvlText w:val=""/>
+      <w:lvlJc w:val="left"/>
+      <w:pPr>
+        <w:ind w:left="5040" w:hanging="360"/>
+      </w:pPr>
+      <w:rPr>
+        <w:rFonts w:ascii="Symbol" w:hAnsi="Symbol" w:hint="default"/>
+      </w:rPr>
+    </w:lvl>
+    <w:lvl w:ilvl="7" w:tplc="04090003" w:tentative="1">
+      <w:start w:val="1"/>
+      <w:numFmt w:val="bullet"/>
+      <w:lvlText w:val="o"/>
+      <w:lvlJc w:val="left"/>
+      <w:pPr>
+        <w:ind w:left="5760" w:hanging="360"/>
+      </w:pPr>
+      <w:rPr>
+        <w:rFonts w:ascii="Courier New" w:hAnsi="Courier New" w:cs="Courier New" w:hint="default"/>
+      </w:rPr>
+    </w:lvl>
+    <w:lvl w:ilvl="8" w:tplc="04090005" w:tentative="1">
+      <w:start w:val="1"/>
+      <w:numFmt w:val="bullet"/>
+      <w:lvlText w:val=""/>
+      <w:lvlJc w:val="left"/>
+      <w:pPr>
+        <w:ind w:left="6480" w:hanging="360"/>
+      </w:pPr>
+      <w:rPr>
+        <w:rFonts w:ascii="Wingdings" w:hAnsi="Wingdings" w:hint="default"/>
+      </w:rPr>
+    </w:lvl>
+  </w:abstractNum>
+  <w:abstractNum w:abstractNumId="20" w15:restartNumberingAfterBreak="0">
     <w:nsid w:val="3B6C4DAC"/>
     <w:multiLevelType w:val="hybridMultilevel"/>
     <w:tmpl w:val="1EBC832E"/>
@@ -27282,7 +27311,7 @@
       </w:rPr>
     </w:lvl>
   </w:abstractNum>
-  <w:abstractNum w:abstractNumId="20" w15:restartNumberingAfterBreak="0">
+  <w:abstractNum w:abstractNumId="21" w15:restartNumberingAfterBreak="0">
     <w:nsid w:val="3ECC69CE"/>
     <w:multiLevelType w:val="hybridMultilevel"/>
     <w:tmpl w:val="86C25832"/>
@@ -27395,7 +27424,7 @@
       </w:rPr>
     </w:lvl>
   </w:abstractNum>
-  <w:abstractNum w:abstractNumId="21" w15:restartNumberingAfterBreak="0">
+  <w:abstractNum w:abstractNumId="22" w15:restartNumberingAfterBreak="0">
     <w:nsid w:val="446C279E"/>
     <w:multiLevelType w:val="multilevel"/>
     <w:tmpl w:val="32C87034"/>
@@ -27544,7 +27573,7 @@
       </w:rPr>
     </w:lvl>
   </w:abstractNum>
-  <w:abstractNum w:abstractNumId="22" w15:restartNumberingAfterBreak="0">
+  <w:abstractNum w:abstractNumId="23" w15:restartNumberingAfterBreak="0">
     <w:nsid w:val="45406C91"/>
     <w:multiLevelType w:val="hybridMultilevel"/>
     <w:tmpl w:val="6D64F478"/>
@@ -27657,7 +27686,7 @@
       </w:rPr>
     </w:lvl>
   </w:abstractNum>
-  <w:abstractNum w:abstractNumId="23" w15:restartNumberingAfterBreak="0">
+  <w:abstractNum w:abstractNumId="24" w15:restartNumberingAfterBreak="0">
     <w:nsid w:val="4AB12D78"/>
     <w:multiLevelType w:val="hybridMultilevel"/>
     <w:tmpl w:val="29ECC5BC"/>
@@ -27770,7 +27799,7 @@
       </w:rPr>
     </w:lvl>
   </w:abstractNum>
-  <w:abstractNum w:abstractNumId="24" w15:restartNumberingAfterBreak="0">
+  <w:abstractNum w:abstractNumId="25" w15:restartNumberingAfterBreak="0">
     <w:nsid w:val="4E14171B"/>
     <w:multiLevelType w:val="hybridMultilevel"/>
     <w:tmpl w:val="DEC25B46"/>
@@ -27883,7 +27912,7 @@
       </w:rPr>
     </w:lvl>
   </w:abstractNum>
-  <w:abstractNum w:abstractNumId="25" w15:restartNumberingAfterBreak="0">
+  <w:abstractNum w:abstractNumId="26" w15:restartNumberingAfterBreak="0">
     <w:nsid w:val="54020840"/>
     <w:multiLevelType w:val="hybridMultilevel"/>
     <w:tmpl w:val="727470D4"/>
@@ -27996,7 +28025,7 @@
       </w:rPr>
     </w:lvl>
   </w:abstractNum>
-  <w:abstractNum w:abstractNumId="26" w15:restartNumberingAfterBreak="0">
+  <w:abstractNum w:abstractNumId="27" w15:restartNumberingAfterBreak="0">
     <w:nsid w:val="54A46500"/>
     <w:multiLevelType w:val="hybridMultilevel"/>
     <w:tmpl w:val="096002CE"/>
@@ -28109,7 +28138,7 @@
       </w:rPr>
     </w:lvl>
   </w:abstractNum>
-  <w:abstractNum w:abstractNumId="27" w15:restartNumberingAfterBreak="0">
+  <w:abstractNum w:abstractNumId="28" w15:restartNumberingAfterBreak="0">
     <w:nsid w:val="5BA924E3"/>
     <w:multiLevelType w:val="hybridMultilevel"/>
     <w:tmpl w:val="9F4CC412"/>
@@ -28222,7 +28251,7 @@
       </w:rPr>
     </w:lvl>
   </w:abstractNum>
-  <w:abstractNum w:abstractNumId="28" w15:restartNumberingAfterBreak="0">
+  <w:abstractNum w:abstractNumId="29" w15:restartNumberingAfterBreak="0">
     <w:nsid w:val="5F643F4B"/>
     <w:multiLevelType w:val="hybridMultilevel"/>
     <w:tmpl w:val="ECBA362E"/>
@@ -28311,7 +28340,7 @@
       </w:pPr>
     </w:lvl>
   </w:abstractNum>
-  <w:abstractNum w:abstractNumId="29" w15:restartNumberingAfterBreak="0">
+  <w:abstractNum w:abstractNumId="30" w15:restartNumberingAfterBreak="0">
     <w:nsid w:val="61387057"/>
     <w:multiLevelType w:val="hybridMultilevel"/>
     <w:tmpl w:val="260AB550"/>
@@ -28424,7 +28453,7 @@
       </w:rPr>
     </w:lvl>
   </w:abstractNum>
-  <w:abstractNum w:abstractNumId="30" w15:restartNumberingAfterBreak="0">
+  <w:abstractNum w:abstractNumId="31" w15:restartNumberingAfterBreak="0">
     <w:nsid w:val="61EF56B0"/>
     <w:multiLevelType w:val="multilevel"/>
     <w:tmpl w:val="EFF88DC0"/>
@@ -28573,7 +28602,7 @@
       </w:rPr>
     </w:lvl>
   </w:abstractNum>
-  <w:abstractNum w:abstractNumId="31" w15:restartNumberingAfterBreak="0">
+  <w:abstractNum w:abstractNumId="32" w15:restartNumberingAfterBreak="0">
     <w:nsid w:val="64572E1D"/>
     <w:multiLevelType w:val="hybridMultilevel"/>
     <w:tmpl w:val="AA90F530"/>
@@ -28686,7 +28715,7 @@
       </w:rPr>
     </w:lvl>
   </w:abstractNum>
-  <w:abstractNum w:abstractNumId="32" w15:restartNumberingAfterBreak="0">
+  <w:abstractNum w:abstractNumId="33" w15:restartNumberingAfterBreak="0">
     <w:nsid w:val="68FB3985"/>
     <w:multiLevelType w:val="hybridMultilevel"/>
     <w:tmpl w:val="DE2836B0"/>
@@ -28799,7 +28828,7 @@
       </w:rPr>
     </w:lvl>
   </w:abstractNum>
-  <w:abstractNum w:abstractNumId="33" w15:restartNumberingAfterBreak="0">
+  <w:abstractNum w:abstractNumId="34" w15:restartNumberingAfterBreak="0">
     <w:nsid w:val="6AE346F0"/>
     <w:multiLevelType w:val="hybridMultilevel"/>
     <w:tmpl w:val="5672B4C4"/>
@@ -28912,7 +28941,7 @@
       </w:rPr>
     </w:lvl>
   </w:abstractNum>
-  <w:abstractNum w:abstractNumId="34" w15:restartNumberingAfterBreak="0">
+  <w:abstractNum w:abstractNumId="35" w15:restartNumberingAfterBreak="0">
     <w:nsid w:val="6B670DCF"/>
     <w:multiLevelType w:val="hybridMultilevel"/>
     <w:tmpl w:val="DEE6D486"/>
@@ -29025,7 +29054,7 @@
       </w:rPr>
     </w:lvl>
   </w:abstractNum>
-  <w:abstractNum w:abstractNumId="35" w15:restartNumberingAfterBreak="0">
+  <w:abstractNum w:abstractNumId="36" w15:restartNumberingAfterBreak="0">
     <w:nsid w:val="6D604A97"/>
     <w:multiLevelType w:val="hybridMultilevel"/>
     <w:tmpl w:val="69D47B58"/>
@@ -29138,7 +29167,7 @@
       </w:rPr>
     </w:lvl>
   </w:abstractNum>
-  <w:abstractNum w:abstractNumId="36" w15:restartNumberingAfterBreak="0">
+  <w:abstractNum w:abstractNumId="37" w15:restartNumberingAfterBreak="0">
     <w:nsid w:val="766B3887"/>
     <w:multiLevelType w:val="hybridMultilevel"/>
     <w:tmpl w:val="C87495BA"/>
@@ -29251,7 +29280,7 @@
       </w:rPr>
     </w:lvl>
   </w:abstractNum>
-  <w:abstractNum w:abstractNumId="37" w15:restartNumberingAfterBreak="0">
+  <w:abstractNum w:abstractNumId="38" w15:restartNumberingAfterBreak="0">
     <w:nsid w:val="767F3883"/>
     <w:multiLevelType w:val="hybridMultilevel"/>
     <w:tmpl w:val="83D28320"/>
@@ -29364,7 +29393,7 @@
       </w:rPr>
     </w:lvl>
   </w:abstractNum>
-  <w:abstractNum w:abstractNumId="38" w15:restartNumberingAfterBreak="0">
+  <w:abstractNum w:abstractNumId="39" w15:restartNumberingAfterBreak="0">
     <w:nsid w:val="7BA40A77"/>
     <w:multiLevelType w:val="multilevel"/>
     <w:tmpl w:val="631EF74E"/>
@@ -29513,7 +29542,7 @@
       </w:rPr>
     </w:lvl>
   </w:abstractNum>
-  <w:abstractNum w:abstractNumId="39" w15:restartNumberingAfterBreak="0">
+  <w:abstractNum w:abstractNumId="40" w15:restartNumberingAfterBreak="0">
     <w:nsid w:val="7C0475C1"/>
     <w:multiLevelType w:val="hybridMultilevel"/>
     <w:tmpl w:val="7B920410"/>
@@ -29627,52 +29656,52 @@
     </w:lvl>
   </w:abstractNum>
   <w:num w:numId="1">
-    <w:abstractNumId w:val="34"/>
+    <w:abstractNumId w:val="35"/>
   </w:num>
   <w:num w:numId="2">
     <w:abstractNumId w:val="6"/>
   </w:num>
   <w:num w:numId="3">
-    <w:abstractNumId w:val="39"/>
+    <w:abstractNumId w:val="40"/>
   </w:num>
   <w:num w:numId="4">
-    <w:abstractNumId w:val="22"/>
+    <w:abstractNumId w:val="23"/>
   </w:num>
   <w:num w:numId="5">
     <w:abstractNumId w:val="17"/>
   </w:num>
   <w:num w:numId="6">
-    <w:abstractNumId w:val="36"/>
+    <w:abstractNumId w:val="37"/>
   </w:num>
   <w:num w:numId="7">
-    <w:abstractNumId w:val="19"/>
+    <w:abstractNumId w:val="20"/>
   </w:num>
   <w:num w:numId="8">
-    <w:abstractNumId w:val="24"/>
+    <w:abstractNumId w:val="25"/>
   </w:num>
   <w:num w:numId="9">
-    <w:abstractNumId w:val="21"/>
+    <w:abstractNumId w:val="22"/>
   </w:num>
   <w:num w:numId="10">
-    <w:abstractNumId w:val="26"/>
+    <w:abstractNumId w:val="27"/>
   </w:num>
   <w:num w:numId="11">
-    <w:abstractNumId w:val="29"/>
+    <w:abstractNumId w:val="30"/>
   </w:num>
   <w:num w:numId="12">
-    <w:abstractNumId w:val="25"/>
+    <w:abstractNumId w:val="26"/>
   </w:num>
   <w:num w:numId="13">
     <w:abstractNumId w:val="4"/>
   </w:num>
   <w:num w:numId="14">
-    <w:abstractNumId w:val="28"/>
+    <w:abstractNumId w:val="29"/>
   </w:num>
   <w:num w:numId="15">
     <w:abstractNumId w:val="8"/>
   </w:num>
   <w:num w:numId="16">
-    <w:abstractNumId w:val="32"/>
+    <w:abstractNumId w:val="33"/>
   </w:num>
   <w:num w:numId="17">
     <w:abstractNumId w:val="13"/>
@@ -29684,25 +29713,25 @@
     <w:abstractNumId w:val="12"/>
   </w:num>
   <w:num w:numId="20">
-    <w:abstractNumId w:val="31"/>
+    <w:abstractNumId w:val="32"/>
   </w:num>
   <w:num w:numId="21">
-    <w:abstractNumId w:val="38"/>
+    <w:abstractNumId w:val="39"/>
   </w:num>
   <w:num w:numId="22">
     <w:abstractNumId w:val="9"/>
   </w:num>
   <w:num w:numId="23">
-    <w:abstractNumId w:val="30"/>
+    <w:abstractNumId w:val="31"/>
   </w:num>
   <w:num w:numId="24">
-    <w:abstractNumId w:val="23"/>
+    <w:abstractNumId w:val="24"/>
   </w:num>
   <w:num w:numId="25">
     <w:abstractNumId w:val="2"/>
   </w:num>
   <w:num w:numId="26">
-    <w:abstractNumId w:val="20"/>
+    <w:abstractNumId w:val="21"/>
   </w:num>
   <w:num w:numId="27">
     <w:abstractNumId w:val="1"/>
@@ -29711,7 +29740,7 @@
     <w:abstractNumId w:val="11"/>
   </w:num>
   <w:num w:numId="29">
-    <w:abstractNumId w:val="37"/>
+    <w:abstractNumId w:val="38"/>
   </w:num>
   <w:num w:numId="30">
     <w:abstractNumId w:val="15"/>
@@ -29723,7 +29752,7 @@
     <w:abstractNumId w:val="5"/>
   </w:num>
   <w:num w:numId="33">
-    <w:abstractNumId w:val="35"/>
+    <w:abstractNumId w:val="36"/>
   </w:num>
   <w:num w:numId="34">
     <w:abstractNumId w:val="3"/>
@@ -29735,16 +29764,19 @@
     <w:abstractNumId w:val="16"/>
   </w:num>
   <w:num w:numId="37">
-    <w:abstractNumId w:val="33"/>
+    <w:abstractNumId w:val="34"/>
   </w:num>
   <w:num w:numId="38">
     <w:abstractNumId w:val="0"/>
   </w:num>
   <w:num w:numId="39">
-    <w:abstractNumId w:val="27"/>
+    <w:abstractNumId w:val="28"/>
   </w:num>
   <w:num w:numId="40">
     <w:abstractNumId w:val="7"/>
+  </w:num>
+  <w:num w:numId="41">
+    <w:abstractNumId w:val="19"/>
   </w:num>
 </w:numbering>
 </file>

</xml_diff>